<commit_message>
Add centralities and complexity
</commit_message>
<xml_diff>
--- a/CITS2200_BH_HW_Report.docx
+++ b/CITS2200_BH_HW_Report.docx
@@ -1,6 +1,6 @@
 
 <file path=word/document.xml><?xml version="1.0" encoding="utf-8"?>
-<w:document xmlns:wpc="http://schemas.microsoft.com/office/word/2010/wordprocessingCanvas" xmlns:mo="http://schemas.microsoft.com/office/mac/office/2008/main" xmlns:mc="http://schemas.openxmlformats.org/markup-compatibility/2006" xmlns:mv="urn:schemas-microsoft-com:mac:vml" xmlns:o="urn:schemas-microsoft-com:office:office" xmlns:r="http://schemas.openxmlformats.org/officeDocument/2006/relationships" xmlns:m="http://schemas.openxmlformats.org/officeDocument/2006/math" xmlns:v="urn:schemas-microsoft-com:vml" xmlns:wp14="http://schemas.microsoft.com/office/word/2010/wordprocessingDrawing" xmlns:wp="http://schemas.openxmlformats.org/drawingml/2006/wordprocessingDrawing" xmlns:w10="urn:schemas-microsoft-com:office:word" xmlns:w="http://schemas.openxmlformats.org/wordprocessingml/2006/main" xmlns:w14="http://schemas.microsoft.com/office/word/2010/wordml" xmlns:w15="http://schemas.microsoft.com/office/word/2012/wordml" xmlns:wpg="http://schemas.microsoft.com/office/word/2010/wordprocessingGroup" xmlns:wpi="http://schemas.microsoft.com/office/word/2010/wordprocessingInk" xmlns:wne="http://schemas.microsoft.com/office/word/2006/wordml" xmlns:wps="http://schemas.microsoft.com/office/word/2010/wordprocessingShape" mc:Ignorable="w14 w15 wp14">
+<w:document xmlns:wpc="http://schemas.microsoft.com/office/word/2010/wordprocessingCanvas" xmlns:mo="http://schemas.microsoft.com/office/mac/office/2008/main" xmlns:mc="http://schemas.openxmlformats.org/markup-compatibility/2006" xmlns:mv="urn:schemas-microsoft-com:mac:vml" xmlns:o="urn:schemas-microsoft-com:office:office" xmlns:r="http://schemas.openxmlformats.org/officeDocument/2006/relationships" xmlns:m="http://schemas.openxmlformats.org/officeDocument/2006/math" xmlns:v="urn:schemas-microsoft-com:vml" xmlns:wp14="http://schemas.microsoft.com/office/word/2010/wordprocessingDrawing" xmlns:wp="http://schemas.openxmlformats.org/drawingml/2006/wordprocessingDrawing" xmlns:w10="urn:schemas-microsoft-com:office:word" xmlns:w="http://schemas.openxmlformats.org/wordprocessingml/2006/main" xmlns:w14="http://schemas.microsoft.com/office/word/2010/wordml" xmlns:wpg="http://schemas.microsoft.com/office/word/2010/wordprocessingGroup" xmlns:wpi="http://schemas.microsoft.com/office/word/2010/wordprocessingInk" xmlns:wne="http://schemas.microsoft.com/office/word/2006/wordml" xmlns:wps="http://schemas.microsoft.com/office/word/2010/wordprocessingShape" mc:Ignorable="w14 wp14">
   <w:body>
     <w:p>
       <w:pPr>
@@ -374,7 +374,6 @@
         <w:rPr>
           <w:rFonts w:ascii="Baskerville Old Face" w:hAnsi="Baskerville Old Face"/>
           <w:noProof/>
-          <w:lang w:val="en-GB" w:eastAsia="zh-CN"/>
         </w:rPr>
         <mc:AlternateContent>
           <mc:Choice Requires="wpg">
@@ -476,7 +475,7 @@
                           </pic:cNvPicPr>
                         </pic:nvPicPr>
                         <pic:blipFill>
-                          <a:blip r:embed="rId7">
+                          <a:blip r:embed="rId8">
                             <a:extLst>
                               <a:ext uri="{28A0092B-C50C-407E-A947-70E740481C1C}">
                                 <a14:useLocalDpi xmlns:a14="http://schemas.microsoft.com/office/drawing/2010/main" val="0"/>
@@ -514,7 +513,7 @@
               </wp:anchor>
             </w:drawing>
           </mc:Choice>
-          <mc:Fallback>
+          <mc:Fallback xmlns:w15="http://schemas.microsoft.com/office/word/2012/wordml">
             <w:pict>
               <v:group w14:anchorId="1CB1F7DC" id="Group 4" o:spid="_x0000_s1026" style="position:absolute;left:0;text-align:left;margin-left:32.45pt;margin-top:6.35pt;width:395.95pt;height:188.75pt;z-index:251660288;mso-width-relative:margin;mso-height-relative:margin" coordsize="5828665,2626995" o:gfxdata="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">
                 <v:shapetype id="_x0000_t202" coordsize="21600,21600" o:spt="202" path="m0,0l0,21600,21600,21600,21600,0xe">
@@ -564,7 +563,7 @@
                   <o:lock v:ext="edit" aspectratio="t"/>
                 </v:shapetype>
                 <v:shape id="Picture 1" o:spid="_x0000_s1028" type="#_x0000_t75" alt="https://raw.githubusercontent.com/haolinwu97/CITS2200/master/2200.png?token=AgpFsXYuIF385QzkMwdnDxJjulYGw1Erks5bFjKzwA%3D%3D" style="position:absolute;left:118745;width:5709920;height:2217420;visibility:visible;mso-wrap-style:square" o:gfxdata="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">
-                  <v:imagedata r:id="rId8" o:title="//raw.githubusercontent.com/haolinwu97/CITS2200/master/2200.png?token=AgpFsXYuIF385QzkMwdnDxJjulYGw1Erks5bFjKzwA%3D%3D"/>
+                  <v:imagedata r:id="rId9" o:title="//raw.githubusercontent.com/haolinwu97/CITS2200/master/2200.png?token=AgpFsXYuIF385QzkMwdnDxJjulYGw1Erks5bFjKzwA%3D%3D"/>
                   <v:path arrowok="t"/>
                 </v:shape>
               </v:group>
@@ -2178,371 +2177,481 @@
         <w:rPr>
           <w:rFonts w:ascii="Baskerville Old Face" w:hAnsi="Baskerville Old Face"/>
         </w:rPr>
-        <w:t>and contains.</w:t>
-      </w:r>
-    </w:p>
-    <w:p>
-      <w:pPr>
-        <w:rPr>
-          <w:rFonts w:ascii="Baskerville Old Face" w:hAnsi="Baskerville Old Face"/>
-        </w:rPr>
-      </w:pPr>
-    </w:p>
-    <w:p>
-      <w:pPr>
-        <w:rPr>
-          <w:rFonts w:ascii="Baskerville Old Face" w:hAnsi="Baskerville Old Face"/>
-        </w:rPr>
-      </w:pPr>
-    </w:p>
-    <w:p>
-      <w:pPr>
-        <w:ind w:left="720"/>
-        <w:rPr>
-          <w:rFonts w:ascii="Baskerville Old Face" w:hAnsi="Baskerville Old Face"/>
-          <w:b/>
-          <w:sz w:val="28"/>
-        </w:rPr>
-      </w:pPr>
-      <w:r>
-        <w:rPr>
-          <w:rFonts w:ascii="Baskerville Old Face" w:hAnsi="Baskerville Old Face"/>
-          <w:b/>
-          <w:sz w:val="28"/>
-        </w:rPr>
-        <w:t>3.1</w:t>
-      </w:r>
-      <w:r>
-        <w:rPr>
-          <w:rFonts w:ascii="Baskerville Old Face" w:hAnsi="Baskerville Old Face"/>
-          <w:b/>
-          <w:sz w:val="28"/>
-        </w:rPr>
-        <w:t>.1</w:t>
-      </w:r>
-      <w:r>
-        <w:rPr>
-          <w:rFonts w:ascii="Baskerville Old Face" w:hAnsi="Baskerville Old Face"/>
-          <w:b/>
-          <w:sz w:val="28"/>
-        </w:rPr>
-        <w:tab/>
-      </w:r>
-      <w:r>
-        <w:rPr>
-          <w:rFonts w:ascii="Baskerville Old Face" w:hAnsi="Baskerville Old Face"/>
-          <w:b/>
-          <w:sz w:val="28"/>
-        </w:rPr>
-        <w:t>identifyComponents</w:t>
-      </w:r>
-    </w:p>
-    <w:p>
-      <w:pPr>
-        <w:ind w:left="1440"/>
-        <w:rPr>
-          <w:rFonts w:ascii="Baskerville Old Face" w:hAnsi="Baskerville Old Face"/>
-        </w:rPr>
-      </w:pPr>
-    </w:p>
-    <w:p>
-      <w:pPr>
-        <w:ind w:left="1440"/>
-        <w:rPr>
-          <w:rFonts w:ascii="Baskerville Old Face" w:hAnsi="Baskerville Old Face"/>
-        </w:rPr>
-      </w:pPr>
+        <w:t xml:space="preserve">and </w:t>
+      </w:r>
       <w:r>
         <w:rPr>
           <w:rFonts w:ascii="Courier" w:hAnsi="Courier"/>
           <w:sz w:val="22"/>
+          <w:szCs w:val="22"/>
+        </w:rPr>
+        <w:t>contains</w:t>
+      </w:r>
+      <w:r>
+        <w:rPr>
+          <w:rFonts w:ascii="Courier" w:hAnsi="Courier"/>
+        </w:rPr>
+        <w:t>()</w:t>
+      </w:r>
+      <w:r>
+        <w:rPr>
+          <w:rFonts w:ascii="Baskerville Old Face" w:hAnsi="Baskerville Old Face"/>
+        </w:rPr>
+        <w:t>.</w:t>
+      </w:r>
+    </w:p>
+    <w:p>
+      <w:pPr>
+        <w:rPr>
+          <w:rFonts w:ascii="Baskerville Old Face" w:hAnsi="Baskerville Old Face"/>
+        </w:rPr>
+      </w:pPr>
+    </w:p>
+    <w:p>
+      <w:pPr>
+        <w:rPr>
+          <w:rFonts w:ascii="Baskerville Old Face" w:hAnsi="Baskerville Old Face"/>
+        </w:rPr>
+      </w:pPr>
+    </w:p>
+    <w:p>
+      <w:pPr>
+        <w:ind w:left="720"/>
+        <w:rPr>
+          <w:rFonts w:ascii="Baskerville Old Face" w:hAnsi="Baskerville Old Face"/>
+          <w:b/>
+          <w:sz w:val="28"/>
+        </w:rPr>
+      </w:pPr>
+      <w:r>
+        <w:rPr>
+          <w:rFonts w:ascii="Baskerville Old Face" w:hAnsi="Baskerville Old Face"/>
+          <w:b/>
+          <w:sz w:val="28"/>
+        </w:rPr>
+        <w:t>3.1</w:t>
+      </w:r>
+      <w:r>
+        <w:rPr>
+          <w:rFonts w:ascii="Baskerville Old Face" w:hAnsi="Baskerville Old Face"/>
+          <w:b/>
+          <w:sz w:val="28"/>
+        </w:rPr>
+        <w:t>.1</w:t>
+      </w:r>
+      <w:r>
+        <w:rPr>
+          <w:rFonts w:ascii="Baskerville Old Face" w:hAnsi="Baskerville Old Face"/>
+          <w:b/>
+          <w:sz w:val="28"/>
+        </w:rPr>
+        <w:tab/>
+      </w:r>
+      <w:r>
+        <w:rPr>
+          <w:rFonts w:ascii="Baskerville Old Face" w:hAnsi="Baskerville Old Face"/>
+          <w:b/>
+          <w:sz w:val="28"/>
         </w:rPr>
         <w:t>identifyComponents</w:t>
       </w:r>
+    </w:p>
+    <w:p>
+      <w:pPr>
+        <w:ind w:left="1440"/>
+        <w:rPr>
+          <w:rFonts w:ascii="Baskerville Old Face" w:hAnsi="Baskerville Old Face"/>
+        </w:rPr>
+      </w:pPr>
+    </w:p>
+    <w:p>
+      <w:pPr>
+        <w:ind w:left="1440"/>
+        <w:rPr>
+          <w:rFonts w:ascii="Baskerville Old Face" w:hAnsi="Baskerville Old Face"/>
+        </w:rPr>
+      </w:pPr>
       <w:r>
         <w:rPr>
           <w:rFonts w:ascii="Courier" w:hAnsi="Courier"/>
           <w:sz w:val="22"/>
         </w:rPr>
-        <w:t>()</w:t>
-      </w:r>
-      <w:r>
-        <w:rPr>
-          <w:rFonts w:ascii="Baskerville Old Face" w:hAnsi="Baskerville Old Face"/>
-          <w:sz w:val="22"/>
-        </w:rPr>
-        <w:t xml:space="preserve"> </w:t>
-      </w:r>
-      <w:r>
-        <w:rPr>
-          <w:rFonts w:ascii="Baskerville Old Face" w:hAnsi="Baskerville Old Face"/>
-        </w:rPr>
-        <w:t>runs a Breadth First Search on a graph to identify multiple components in a graph. Each component is represented by an ArrayList of integers indicating nodes, and these components are stored in an</w:t>
-      </w:r>
-      <w:r>
-        <w:rPr>
-          <w:rFonts w:ascii="Baskerville Old Face" w:hAnsi="Baskerville Old Face"/>
-        </w:rPr>
-        <w:t>other</w:t>
-      </w:r>
-      <w:r>
-        <w:rPr>
-          <w:rFonts w:ascii="Baskerville Old Face" w:hAnsi="Baskerville Old Face"/>
-        </w:rPr>
-        <w:t xml:space="preserve"> ArrayList </w:t>
-      </w:r>
-      <w:r>
-        <w:rPr>
-          <w:rFonts w:ascii="Baskerville Old Face" w:hAnsi="Baskerville Old Face"/>
-        </w:rPr>
-        <w:t>containing each component.</w:t>
-      </w:r>
-    </w:p>
-    <w:p>
-      <w:pPr>
-        <w:ind w:left="1440"/>
-        <w:rPr>
-          <w:rFonts w:ascii="Baskerville Old Face" w:hAnsi="Baskerville Old Face"/>
-        </w:rPr>
-      </w:pPr>
-    </w:p>
-    <w:p>
-      <w:pPr>
-        <w:ind w:left="1440"/>
-        <w:rPr>
-          <w:rFonts w:ascii="Baskerville Old Face" w:hAnsi="Baskerville Old Face"/>
-        </w:rPr>
-      </w:pPr>
-      <w:r>
-        <w:rPr>
-          <w:rFonts w:ascii="Baskerville Old Face" w:hAnsi="Baskerville Old Face"/>
-        </w:rPr>
-        <w:t>The way this is achieved is by keeping track of the overall amount of nodes, and how many nodes have been visited. As a node is discovered, it is added to a queue. The first in-first out (FIFO) nature of a queue allows for a layer by layer search of the component. If the queue is empty, indicating all nodes in the current component have been explored, and the amount of visited nodes are not equal to the total amount of nodes in the graph, it can be inferred that there is one or more additional components to the graph.</w:t>
-      </w:r>
-    </w:p>
-    <w:p>
-      <w:pPr>
-        <w:ind w:left="720"/>
-        <w:rPr>
-          <w:rFonts w:ascii="Baskerville Old Face" w:hAnsi="Baskerville Old Face"/>
-        </w:rPr>
-      </w:pPr>
-    </w:p>
-    <w:p>
-      <w:pPr>
-        <w:ind w:left="1440"/>
-        <w:rPr>
-          <w:rFonts w:ascii="Baskerville Old Face" w:hAnsi="Baskerville Old Face"/>
-        </w:rPr>
-      </w:pPr>
-      <w:r>
-        <w:rPr>
-          <w:rFonts w:ascii="Baskerville Old Face" w:hAnsi="Baskerville Old Face"/>
-        </w:rPr>
-        <w:t>In the case where multiple components are present, an unvisited node is chosen and the process is repeated. The process runs until all components are searched, and all nodes are visited.</w:t>
-      </w:r>
-    </w:p>
-    <w:p>
-      <w:pPr>
-        <w:ind w:left="720"/>
-        <w:rPr>
-          <w:rFonts w:ascii="Baskerville Old Face" w:hAnsi="Baskerville Old Face"/>
-        </w:rPr>
-      </w:pPr>
-    </w:p>
-    <w:p>
-      <w:pPr>
-        <w:ind w:left="720"/>
-        <w:rPr>
-          <w:rFonts w:ascii="Baskerville Old Face" w:hAnsi="Baskerville Old Face"/>
-        </w:rPr>
-      </w:pPr>
-    </w:p>
-    <w:p>
-      <w:pPr>
-        <w:ind w:left="720"/>
-        <w:rPr>
-          <w:rFonts w:ascii="Baskerville Old Face" w:hAnsi="Baskerville Old Face"/>
-          <w:b/>
-          <w:sz w:val="28"/>
-        </w:rPr>
-      </w:pPr>
-      <w:r>
-        <w:rPr>
-          <w:rFonts w:ascii="Baskerville Old Face" w:hAnsi="Baskerville Old Face"/>
-          <w:b/>
-          <w:sz w:val="28"/>
-        </w:rPr>
-        <w:t>3.1</w:t>
-      </w:r>
-      <w:r>
-        <w:rPr>
-          <w:rFonts w:ascii="Baskerville Old Face" w:hAnsi="Baskerville Old Face"/>
-          <w:b/>
-          <w:sz w:val="28"/>
-        </w:rPr>
-        <w:t>.2</w:t>
-      </w:r>
-      <w:r>
-        <w:rPr>
-          <w:rFonts w:ascii="Baskerville Old Face" w:hAnsi="Baskerville Old Face"/>
-          <w:b/>
-          <w:sz w:val="28"/>
-        </w:rPr>
-        <w:tab/>
-      </w:r>
-      <w:r>
-        <w:rPr>
-          <w:rFonts w:ascii="Baskerville Old Face" w:hAnsi="Baskerville Old Face"/>
-          <w:b/>
-          <w:sz w:val="28"/>
-        </w:rPr>
-        <w:t>addConnection</w:t>
-      </w:r>
-    </w:p>
-    <w:p>
-      <w:pPr>
-        <w:ind w:left="720"/>
-        <w:rPr>
-          <w:rFonts w:ascii="Baskerville Old Face" w:hAnsi="Baskerville Old Face"/>
-        </w:rPr>
-      </w:pPr>
-    </w:p>
-    <w:p>
-      <w:pPr>
-        <w:ind w:left="1440"/>
-        <w:rPr>
-          <w:rFonts w:ascii="Baskerville Old Face" w:hAnsi="Baskerville Old Face"/>
-        </w:rPr>
-      </w:pPr>
+        <w:t>identifyComponents</w:t>
+      </w:r>
       <w:r>
         <w:rPr>
           <w:rFonts w:ascii="Courier" w:hAnsi="Courier"/>
           <w:sz w:val="22"/>
         </w:rPr>
+        <w:t>()</w:t>
+      </w:r>
+      <w:r>
+        <w:rPr>
+          <w:rFonts w:ascii="Baskerville Old Face" w:hAnsi="Baskerville Old Face"/>
+          <w:sz w:val="22"/>
+        </w:rPr>
+        <w:t xml:space="preserve"> </w:t>
+      </w:r>
+      <w:r>
+        <w:rPr>
+          <w:rFonts w:ascii="Baskerville Old Face" w:hAnsi="Baskerville Old Face"/>
+        </w:rPr>
+        <w:t>runs a Breadth First Search on a graph to identify multiple components in a graph. Each component is represented by an ArrayList of integers indicating nodes, and these components are stored in an</w:t>
+      </w:r>
+      <w:r>
+        <w:rPr>
+          <w:rFonts w:ascii="Baskerville Old Face" w:hAnsi="Baskerville Old Face"/>
+        </w:rPr>
+        <w:t>other</w:t>
+      </w:r>
+      <w:r>
+        <w:rPr>
+          <w:rFonts w:ascii="Baskerville Old Face" w:hAnsi="Baskerville Old Face"/>
+        </w:rPr>
+        <w:t xml:space="preserve"> ArrayList </w:t>
+      </w:r>
+      <w:r>
+        <w:rPr>
+          <w:rFonts w:ascii="Baskerville Old Face" w:hAnsi="Baskerville Old Face"/>
+        </w:rPr>
+        <w:t>containing each component.</w:t>
+      </w:r>
+    </w:p>
+    <w:p>
+      <w:pPr>
+        <w:ind w:left="1440"/>
+        <w:rPr>
+          <w:rFonts w:ascii="Baskerville Old Face" w:hAnsi="Baskerville Old Face"/>
+        </w:rPr>
+      </w:pPr>
+    </w:p>
+    <w:p>
+      <w:pPr>
+        <w:ind w:left="1440"/>
+        <w:rPr>
+          <w:rFonts w:ascii="Baskerville Old Face" w:hAnsi="Baskerville Old Face"/>
+        </w:rPr>
+      </w:pPr>
+      <w:r>
+        <w:rPr>
+          <w:rFonts w:ascii="Baskerville Old Face" w:hAnsi="Baskerville Old Face"/>
+        </w:rPr>
+        <w:t>The way this is achieved is by keeping track of the overall amount of nodes, and how many nodes have been visited. As a node is discovered, it is added to a queue. The first in-first out (FIFO) nature of a queue allows for a layer by layer search of the component. If the queue is empty, indicating all nodes in the current component have been explored, and the amount of visited nodes are not equal to the total amount of nodes in the graph, it can be inferred that there is one or more additional components to the graph.</w:t>
+      </w:r>
+    </w:p>
+    <w:p>
+      <w:pPr>
+        <w:ind w:left="720"/>
+        <w:rPr>
+          <w:rFonts w:ascii="Baskerville Old Face" w:hAnsi="Baskerville Old Face"/>
+        </w:rPr>
+      </w:pPr>
+    </w:p>
+    <w:p>
+      <w:pPr>
+        <w:ind w:left="1440"/>
+        <w:rPr>
+          <w:rFonts w:ascii="Baskerville Old Face" w:hAnsi="Baskerville Old Face"/>
+        </w:rPr>
+      </w:pPr>
+      <w:r>
+        <w:rPr>
+          <w:rFonts w:ascii="Baskerville Old Face" w:hAnsi="Baskerville Old Face"/>
+        </w:rPr>
+        <w:t>In the case where multiple components are present, an unvisited node is chosen and the process is repeated. The process runs until all components are searched, and all nodes are visited.</w:t>
+      </w:r>
+      <w:r>
+        <w:rPr>
+          <w:rFonts w:ascii="Baskerville Old Face" w:hAnsi="Baskerville Old Face"/>
+        </w:rPr>
+        <w:t xml:space="preserve"> The complexity of this process can be displayed in Big O notation (see section 4) as: </w:t>
+      </w:r>
+    </w:p>
+    <w:p>
+      <w:pPr>
+        <w:ind w:left="1440"/>
+        <w:rPr>
+          <w:rFonts w:ascii="Baskerville Old Face" w:hAnsi="Baskerville Old Face"/>
+        </w:rPr>
+      </w:pPr>
+    </w:p>
+    <w:p>
+      <w:pPr>
+        <w:ind w:left="1440"/>
+        <w:rPr>
+          <w:rFonts w:ascii="Baskerville Old Face" w:hAnsi="Baskerville Old Face"/>
+        </w:rPr>
+      </w:pPr>
+      <m:oMathPara>
+        <m:oMath>
+          <m:r>
+            <w:rPr>
+              <w:rFonts w:ascii="Cambria Math" w:hAnsi="Cambria Math"/>
+            </w:rPr>
+            <m:t>O(V+E)</m:t>
+          </m:r>
+        </m:oMath>
+      </m:oMathPara>
+    </w:p>
+    <w:p>
+      <w:pPr>
+        <w:ind w:left="720"/>
+        <w:rPr>
+          <w:rFonts w:ascii="Baskerville Old Face" w:hAnsi="Baskerville Old Face"/>
+        </w:rPr>
+      </w:pPr>
+    </w:p>
+    <w:p>
+      <w:pPr>
+        <w:ind w:left="720"/>
+        <w:rPr>
+          <w:rFonts w:ascii="Baskerville Old Face" w:hAnsi="Baskerville Old Face"/>
+        </w:rPr>
+      </w:pPr>
+    </w:p>
+    <w:p>
+      <w:pPr>
+        <w:ind w:left="720"/>
+        <w:rPr>
+          <w:rFonts w:ascii="Baskerville Old Face" w:hAnsi="Baskerville Old Face"/>
+          <w:b/>
+          <w:sz w:val="28"/>
+        </w:rPr>
+      </w:pPr>
+      <w:r>
+        <w:rPr>
+          <w:rFonts w:ascii="Baskerville Old Face" w:hAnsi="Baskerville Old Face"/>
+          <w:b/>
+          <w:sz w:val="28"/>
+        </w:rPr>
+        <w:t>3.1</w:t>
+      </w:r>
+      <w:r>
+        <w:rPr>
+          <w:rFonts w:ascii="Baskerville Old Face" w:hAnsi="Baskerville Old Face"/>
+          <w:b/>
+          <w:sz w:val="28"/>
+        </w:rPr>
+        <w:t>.2</w:t>
+      </w:r>
+      <w:r>
+        <w:rPr>
+          <w:rFonts w:ascii="Baskerville Old Face" w:hAnsi="Baskerville Old Face"/>
+          <w:b/>
+          <w:sz w:val="28"/>
+        </w:rPr>
+        <w:tab/>
+      </w:r>
+      <w:r>
+        <w:rPr>
+          <w:rFonts w:ascii="Baskerville Old Face" w:hAnsi="Baskerville Old Face"/>
+          <w:b/>
+          <w:sz w:val="28"/>
+        </w:rPr>
         <w:t>addConnection</w:t>
       </w:r>
+    </w:p>
+    <w:p>
+      <w:pPr>
+        <w:ind w:left="720"/>
+        <w:rPr>
+          <w:rFonts w:ascii="Baskerville Old Face" w:hAnsi="Baskerville Old Face"/>
+        </w:rPr>
+      </w:pPr>
+    </w:p>
+    <w:p>
+      <w:pPr>
+        <w:ind w:left="1440"/>
+        <w:rPr>
+          <w:rFonts w:ascii="Baskerville Old Face" w:hAnsi="Baskerville Old Face"/>
+        </w:rPr>
+      </w:pPr>
       <w:r>
         <w:rPr>
           <w:rFonts w:ascii="Courier" w:hAnsi="Courier"/>
           <w:sz w:val="22"/>
         </w:rPr>
-        <w:t>(int u, int v)</w:t>
-      </w:r>
-      <w:r>
-        <w:rPr>
-          <w:rFonts w:ascii="Baskerville Old Face" w:hAnsi="Baskerville Old Face"/>
-        </w:rPr>
-        <w:t xml:space="preserve"> </w:t>
-      </w:r>
-      <w:r>
-        <w:rPr>
-          <w:rFonts w:ascii="Baskerville Old Face" w:hAnsi="Baskerville Old Face"/>
-        </w:rPr>
-        <w:t>adds connections between nodes u and v with reference to the adjList HashMap. If adjList already contains key u, a new ArrayList is created and v is added to it to represent the value for key u in the HashMap. However, if the key already exists, the</w:t>
-      </w:r>
-    </w:p>
-    <w:p>
-      <w:pPr>
-        <w:ind w:left="720"/>
-        <w:rPr>
-          <w:rFonts w:ascii="Baskerville Old Face" w:hAnsi="Baskerville Old Face"/>
-        </w:rPr>
-      </w:pPr>
-    </w:p>
-    <w:p>
-      <w:pPr>
-        <w:ind w:left="720"/>
-        <w:rPr>
-          <w:rFonts w:ascii="Baskerville Old Face" w:hAnsi="Baskerville Old Face"/>
-        </w:rPr>
-      </w:pPr>
-    </w:p>
-    <w:p>
-      <w:pPr>
-        <w:ind w:left="720"/>
-        <w:rPr>
-          <w:rFonts w:ascii="Baskerville Old Face" w:hAnsi="Baskerville Old Face"/>
-          <w:b/>
-          <w:sz w:val="28"/>
-        </w:rPr>
-      </w:pPr>
-      <w:r>
-        <w:rPr>
-          <w:rFonts w:ascii="Baskerville Old Face" w:hAnsi="Baskerville Old Face"/>
-          <w:b/>
-          <w:sz w:val="28"/>
-        </w:rPr>
-        <w:t>3.1</w:t>
-      </w:r>
-      <w:r>
-        <w:rPr>
-          <w:rFonts w:ascii="Baskerville Old Face" w:hAnsi="Baskerville Old Face"/>
-          <w:b/>
-          <w:sz w:val="28"/>
-        </w:rPr>
-        <w:t>.3</w:t>
-      </w:r>
-      <w:r>
-        <w:rPr>
-          <w:rFonts w:ascii="Baskerville Old Face" w:hAnsi="Baskerville Old Face"/>
-          <w:b/>
-          <w:sz w:val="28"/>
-        </w:rPr>
-        <w:tab/>
-      </w:r>
-      <w:r>
-        <w:rPr>
-          <w:rFonts w:ascii="Baskerville Old Face" w:hAnsi="Baskerville Old Face"/>
-          <w:b/>
-          <w:sz w:val="28"/>
-        </w:rPr>
-        <w:t>generateGraph</w:t>
-      </w:r>
-    </w:p>
-    <w:p>
-      <w:pPr>
-        <w:ind w:left="720"/>
-        <w:rPr>
-          <w:rFonts w:ascii="Baskerville Old Face" w:hAnsi="Baskerville Old Face"/>
-          <w:b/>
-          <w:sz w:val="28"/>
-        </w:rPr>
-      </w:pPr>
-    </w:p>
-    <w:p>
-      <w:pPr>
-        <w:ind w:left="1440"/>
-        <w:rPr>
-          <w:rFonts w:ascii="Baskerville Old Face" w:hAnsi="Baskerville Old Face"/>
-        </w:rPr>
-      </w:pPr>
+        <w:t>addConnection</w:t>
+      </w:r>
       <w:r>
         <w:rPr>
           <w:rFonts w:ascii="Courier" w:hAnsi="Courier"/>
           <w:sz w:val="22"/>
         </w:rPr>
-        <w:t>generateGraph</w:t>
+        <w:t>(int u, int v)</w:t>
+      </w:r>
+      <w:r>
+        <w:rPr>
+          <w:rFonts w:ascii="Baskerville Old Face" w:hAnsi="Baskerville Old Face"/>
+        </w:rPr>
+        <w:t xml:space="preserve"> </w:t>
+      </w:r>
+      <w:r>
+        <w:rPr>
+          <w:rFonts w:ascii="Baskerville Old Face" w:hAnsi="Baskerville Old Face"/>
+        </w:rPr>
+        <w:t>adds connections between nodes u and v with reference to the adjList HashMap. If adjList already contains key u, a new ArrayList is created and v is added to it to represent the value for key u in the HashMap. Howev</w:t>
+      </w:r>
+      <w:r>
+        <w:rPr>
+          <w:rFonts w:ascii="Baskerville Old Face" w:hAnsi="Baskerville Old Face"/>
+        </w:rPr>
+        <w:t xml:space="preserve">er, if the key already exists, it is added into a connected ArrayList, </w:t>
+      </w:r>
+      <w:r>
+        <w:rPr>
+          <w:rFonts w:ascii="Baskerville Old Face" w:hAnsi="Baskerville Old Face"/>
+        </w:rPr>
+        <w:t>and then</w:t>
+      </w:r>
+      <w:r>
+        <w:rPr>
+          <w:rFonts w:ascii="Baskerville Old Face" w:hAnsi="Baskerville Old Face"/>
+        </w:rPr>
+        <w:t xml:space="preserve"> the collection is sorted. This is to perform the binary search that is present in </w:t>
       </w:r>
       <w:r>
         <w:rPr>
           <w:rFonts w:ascii="Courier" w:hAnsi="Courier"/>
           <w:sz w:val="22"/>
+          <w:szCs w:val="22"/>
+        </w:rPr>
+        <w:t>contains</w:t>
+      </w:r>
+      <w:r>
+        <w:rPr>
+          <w:rFonts w:ascii="Courier" w:hAnsi="Courier"/>
+          <w:sz w:val="22"/>
+          <w:szCs w:val="22"/>
         </w:rPr>
         <w:t>()</w:t>
       </w:r>
       <w:r>
         <w:rPr>
           <w:rFonts w:ascii="Baskerville Old Face" w:hAnsi="Baskerville Old Face"/>
+        </w:rPr>
+        <w:t>. T</w:t>
+      </w:r>
+      <w:r>
+        <w:rPr>
+          <w:rFonts w:ascii="Baskerville Old Face" w:hAnsi="Baskerville Old Face"/>
+        </w:rPr>
+        <w:t>he</w:t>
+      </w:r>
+      <w:r>
+        <w:rPr>
+          <w:rFonts w:ascii="Baskerville Old Face" w:hAnsi="Baskerville Old Face"/>
+        </w:rPr>
+        <w:t xml:space="preserve"> node v is then added to the existing ArrayList value of corresponding key u. </w:t>
+      </w:r>
+    </w:p>
+    <w:p>
+      <w:pPr>
+        <w:ind w:left="720"/>
+        <w:rPr>
+          <w:rFonts w:ascii="Baskerville Old Face" w:hAnsi="Baskerville Old Face"/>
+        </w:rPr>
+      </w:pPr>
+    </w:p>
+    <w:p>
+      <w:pPr>
+        <w:ind w:left="720"/>
+        <w:rPr>
+          <w:rFonts w:ascii="Baskerville Old Face" w:hAnsi="Baskerville Old Face"/>
+        </w:rPr>
+      </w:pPr>
+    </w:p>
+    <w:p>
+      <w:pPr>
+        <w:ind w:left="720"/>
+        <w:rPr>
+          <w:rFonts w:ascii="Baskerville Old Face" w:hAnsi="Baskerville Old Face"/>
+          <w:b/>
+          <w:sz w:val="28"/>
+        </w:rPr>
+      </w:pPr>
+      <w:r>
+        <w:rPr>
+          <w:rFonts w:ascii="Baskerville Old Face" w:hAnsi="Baskerville Old Face"/>
+          <w:b/>
+          <w:sz w:val="28"/>
+        </w:rPr>
+        <w:t>3.1</w:t>
+      </w:r>
+      <w:r>
+        <w:rPr>
+          <w:rFonts w:ascii="Baskerville Old Face" w:hAnsi="Baskerville Old Face"/>
+          <w:b/>
+          <w:sz w:val="28"/>
+        </w:rPr>
+        <w:t>.3</w:t>
+      </w:r>
+      <w:r>
+        <w:rPr>
+          <w:rFonts w:ascii="Baskerville Old Face" w:hAnsi="Baskerville Old Face"/>
+          <w:b/>
+          <w:sz w:val="28"/>
+        </w:rPr>
+        <w:tab/>
+      </w:r>
+      <w:r>
+        <w:rPr>
+          <w:rFonts w:ascii="Baskerville Old Face" w:hAnsi="Baskerville Old Face"/>
+          <w:b/>
+          <w:sz w:val="28"/>
+        </w:rPr>
+        <w:t>generateGraph</w:t>
+      </w:r>
+    </w:p>
+    <w:p>
+      <w:pPr>
+        <w:ind w:left="720"/>
+        <w:rPr>
+          <w:rFonts w:ascii="Baskerville Old Face" w:hAnsi="Baskerville Old Face"/>
+          <w:b/>
+          <w:sz w:val="28"/>
+        </w:rPr>
+      </w:pPr>
+    </w:p>
+    <w:p>
+      <w:pPr>
+        <w:ind w:left="1440"/>
+        <w:rPr>
+          <w:rFonts w:ascii="Baskerville Old Face" w:hAnsi="Baskerville Old Face"/>
+        </w:rPr>
+      </w:pPr>
+      <w:r>
+        <w:rPr>
+          <w:rFonts w:ascii="Courier" w:hAnsi="Courier"/>
           <w:sz w:val="22"/>
         </w:rPr>
+        <w:t>generateGraph</w:t>
+      </w:r>
+      <w:r>
+        <w:rPr>
+          <w:rFonts w:ascii="Courier" w:hAnsi="Courier"/>
+          <w:sz w:val="22"/>
+        </w:rPr>
+        <w:t>()</w:t>
+      </w:r>
+      <w:r>
+        <w:rPr>
+          <w:rFonts w:ascii="Baskerville Old Face" w:hAnsi="Baskerville Old Face"/>
+          <w:sz w:val="22"/>
+        </w:rPr>
         <w:t xml:space="preserve"> </w:t>
       </w:r>
       <w:r>
         <w:rPr>
           <w:rFonts w:ascii="Baskerville Old Face" w:hAnsi="Baskerville Old Face"/>
         </w:rPr>
-        <w:t>generates a graph from from a given path to a list of edges.</w:t>
+        <w:t>generates a graph from a given path to a list of edges.</w:t>
+      </w:r>
+      <w:r>
+        <w:rPr>
+          <w:rFonts w:ascii="Baskerville Old Face" w:hAnsi="Baskerville Old Face"/>
+        </w:rPr>
+        <w:t xml:space="preserve"> </w:t>
       </w:r>
     </w:p>
     <w:p>
@@ -2556,7 +2665,6 @@
         <w:rPr>
           <w:rFonts w:ascii="Baskerville Old Face" w:hAnsi="Baskerville Old Face"/>
           <w:noProof/>
-          <w:lang w:val="en-GB" w:eastAsia="zh-CN"/>
         </w:rPr>
         <w:drawing>
           <wp:anchor distT="0" distB="0" distL="114300" distR="114300" simplePos="0" relativeHeight="251664384" behindDoc="0" locked="0" layoutInCell="1" allowOverlap="1" wp14:anchorId="531AD988" wp14:editId="670602E0">
@@ -2584,7 +2692,7 @@
                     </pic:cNvPicPr>
                   </pic:nvPicPr>
                   <pic:blipFill>
-                    <a:blip r:embed="rId9">
+                    <a:blip r:embed="rId10">
                       <a:extLst>
                         <a:ext uri="{28A0092B-C50C-407E-A947-70E740481C1C}">
                           <a14:useLocalDpi xmlns:a14="http://schemas.microsoft.com/office/drawing/2010/main" val="0"/>
@@ -2659,7 +2767,6 @@
       <w:r>
         <w:rPr>
           <w:noProof/>
-          <w:lang w:val="en-GB" w:eastAsia="zh-CN"/>
         </w:rPr>
         <mc:AlternateContent>
           <mc:Choice Requires="wps">
@@ -2730,15 +2837,7 @@
                                 <w:sz w:val="20"/>
                                 <w:szCs w:val="20"/>
                               </w:rPr>
-                              <w:t xml:space="preserve">Figure </w:t>
-                            </w:r>
-                            <w:r>
-                              <w:rPr>
-                                <w:rFonts w:ascii="Baskerville Old Face" w:hAnsi="Baskerville Old Face"/>
-                                <w:sz w:val="20"/>
-                                <w:szCs w:val="20"/>
-                              </w:rPr>
-                              <w:t>2</w:t>
+                              <w:t>Figure 2</w:t>
                             </w:r>
                             <w:r>
                               <w:rPr>
@@ -2771,7 +2870,7 @@
               </wp:anchor>
             </w:drawing>
           </mc:Choice>
-          <mc:Fallback>
+          <mc:Fallback xmlns:w15="http://schemas.microsoft.com/office/word/2012/wordml">
             <w:pict>
               <v:shape w14:anchorId="155A9C7F" id="Text Box 5" o:spid="_x0000_s1029" type="#_x0000_t202" style="position:absolute;left:0;text-align:left;margin-left:68.25pt;margin-top:13.25pt;width:324pt;height:27pt;z-index:251663360;visibility:visible;mso-wrap-style:square;mso-wrap-distance-left:9pt;mso-wrap-distance-top:0;mso-wrap-distance-right:9pt;mso-wrap-distance-bottom:0;mso-position-horizontal:absolute;mso-position-horizontal-relative:text;mso-position-vertical:absolute;mso-position-vertical-relative:text;v-text-anchor:top" o:gfxdata="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" filled="f" stroked="f">
                 <v:textbox>
@@ -2854,85 +2953,31 @@
         <w:rPr>
           <w:rFonts w:ascii="Baskerville Old Face" w:hAnsi="Baskerville Old Face"/>
         </w:rPr>
-        <w:t xml:space="preserve">As seen from the above figure, the general structure of a file is each connection is represented by a line. As the nodes are separated by a space, a split </w:t>
-      </w:r>
-    </w:p>
-    <w:p>
-      <w:pPr>
-        <w:ind w:left="1440"/>
-        <w:rPr>
-          <w:rFonts w:ascii="Baskerville Old Face" w:hAnsi="Baskerville Old Face"/>
-        </w:rPr>
-      </w:pPr>
-    </w:p>
-    <w:p>
-      <w:pPr>
-        <w:rPr>
-          <w:rFonts w:ascii="Baskerville Old Face" w:hAnsi="Baskerville Old Face"/>
-          <w:u w:val="single"/>
-        </w:rPr>
-      </w:pPr>
-    </w:p>
-    <w:p>
-      <w:pPr>
-        <w:rPr>
-          <w:rFonts w:ascii="Baskerville Old Face" w:hAnsi="Baskerville Old Face"/>
-          <w:u w:val="single"/>
-        </w:rPr>
-      </w:pPr>
-    </w:p>
-    <w:p>
-      <w:pPr>
-        <w:rPr>
-          <w:rFonts w:ascii="Baskerville Old Face" w:hAnsi="Baskerville Old Face"/>
-          <w:b/>
-          <w:sz w:val="28"/>
-        </w:rPr>
-      </w:pPr>
-      <w:r>
-        <w:rPr>
-          <w:rFonts w:ascii="Baskerville Old Face" w:hAnsi="Baskerville Old Face"/>
-          <w:b/>
-          <w:sz w:val="28"/>
-        </w:rPr>
-        <w:t>3.2</w:t>
-      </w:r>
-      <w:r>
-        <w:rPr>
-          <w:rFonts w:ascii="Baskerville Old Face" w:hAnsi="Baskerville Old Face"/>
-          <w:b/>
-          <w:sz w:val="28"/>
-        </w:rPr>
-        <w:tab/>
-      </w:r>
-      <w:r>
-        <w:rPr>
-          <w:rFonts w:ascii="Baskerville Old Face" w:hAnsi="Baskerville Old Face"/>
-          <w:b/>
-          <w:sz w:val="28"/>
-        </w:rPr>
-        <w:t>Degree Centrality</w:t>
-      </w:r>
-    </w:p>
-    <w:p>
-      <w:pPr>
-        <w:rPr>
-          <w:rFonts w:ascii="Baskerville Old Face" w:hAnsi="Baskerville Old Face"/>
-        </w:rPr>
-      </w:pPr>
-    </w:p>
-    <w:p>
-      <w:pPr>
-        <w:ind w:left="720"/>
-        <w:rPr>
-          <w:rFonts w:ascii="Baskerville Old Face" w:hAnsi="Baskerville Old Face"/>
-        </w:rPr>
-      </w:pPr>
-      <w:r>
-        <w:rPr>
-          <w:rFonts w:ascii="Baskerville Old Face" w:hAnsi="Baskerville Old Face"/>
-        </w:rPr>
-        <w:t>To calculate Degree Centrality, each component of the graph must be analyzed. A for loop iterates through each node in each component. At every iteration, the number of incident nodes (</w:t>
+        <w:t xml:space="preserve">As seen from the above figure, the general structure of a file is </w:t>
+      </w:r>
+      <w:r>
+        <w:rPr>
+          <w:rFonts w:ascii="Baskerville Old Face" w:hAnsi="Baskerville Old Face"/>
+        </w:rPr>
+        <w:t>a line represents each connection</w:t>
+      </w:r>
+      <w:r>
+        <w:rPr>
+          <w:rFonts w:ascii="Baskerville Old Face" w:hAnsi="Baskerville Old Face"/>
+        </w:rPr>
+        <w:t xml:space="preserve">. As the nodes are separated by a space, a split </w:t>
+      </w:r>
+      <w:r>
+        <w:rPr>
+          <w:rFonts w:ascii="Baskerville Old Face" w:hAnsi="Baskerville Old Face"/>
+        </w:rPr>
+        <w:t>is made across t</w:t>
+      </w:r>
+      <w:r>
+        <w:rPr>
+          <w:rFonts w:ascii="Baskerville Old Face" w:hAnsi="Baskerville Old Face"/>
+        </w:rPr>
+        <w:t xml:space="preserve">his space to read each node in and </w:t>
       </w:r>
       <w:r>
         <w:rPr>
@@ -2940,13 +2985,13 @@
           <w:sz w:val="22"/>
           <w:szCs w:val="22"/>
         </w:rPr>
-        <w:t>graph.getConnectedNode(node).size()</w:t>
-      </w:r>
-      <w:r>
-        <w:rPr>
-          <w:rFonts w:ascii="Baskerville Old Face" w:hAnsi="Baskerville Old Face"/>
-        </w:rPr>
-        <w:t xml:space="preserve">) is compared with the current highest value </w:t>
+        <w:t>addConnection()</w:t>
+      </w:r>
+      <w:r>
+        <w:rPr>
+          <w:rFonts w:ascii="Baskerville Old Face" w:hAnsi="Baskerville Old Face"/>
+        </w:rPr>
+        <w:t xml:space="preserve"> is used to add them to </w:t>
       </w:r>
       <w:r>
         <w:rPr>
@@ -2954,77 +2999,176 @@
           <w:sz w:val="22"/>
           <w:szCs w:val="22"/>
         </w:rPr>
-        <w:t>highest</w:t>
-      </w:r>
-      <w:r>
-        <w:rPr>
-          <w:rFonts w:ascii="Baskerville Old Face" w:hAnsi="Baskerville Old Face"/>
-        </w:rPr>
-        <w:t xml:space="preserve"> and updated appropriately when necessary.</w:t>
-      </w:r>
-    </w:p>
-    <w:p>
-      <w:pPr>
-        <w:ind w:left="720"/>
-        <w:rPr>
-          <w:rFonts w:ascii="Baskerville Old Face" w:hAnsi="Baskerville Old Face"/>
-        </w:rPr>
-      </w:pPr>
-    </w:p>
-    <w:p>
-      <w:pPr>
-        <w:ind w:left="720"/>
-        <w:rPr>
-          <w:rFonts w:ascii="Baskerville Old Face" w:hAnsi="Baskerville Old Face"/>
-        </w:rPr>
-      </w:pPr>
-      <w:r>
-        <w:rPr>
-          <w:rFonts w:ascii="Baskerville Old Face" w:hAnsi="Baskerville Old Face"/>
-        </w:rPr>
-        <w:t>When</w:t>
-      </w:r>
-      <w:r>
-        <w:rPr>
-          <w:rFonts w:ascii="Baskerville Old Face" w:hAnsi="Baskerville Old Face"/>
-        </w:rPr>
-        <w:t xml:space="preserve"> the amount of incident nodes for a particular node is greater than </w:t>
-      </w:r>
+        <w:t>adjList</w:t>
+      </w:r>
+      <w:r>
+        <w:rPr>
+          <w:rFonts w:ascii="Baskerville Old Face" w:hAnsi="Baskerville Old Face"/>
+        </w:rPr>
+        <w:t>. An important thing to note is that the edges are added twice, as they are mutual.</w:t>
+      </w:r>
+    </w:p>
+    <w:p>
+      <w:pPr>
+        <w:rPr>
+          <w:rFonts w:ascii="Baskerville Old Face" w:hAnsi="Baskerville Old Face"/>
+        </w:rPr>
+      </w:pPr>
+    </w:p>
+    <w:p>
+      <w:pPr>
+        <w:ind w:left="720"/>
+        <w:rPr>
+          <w:rFonts w:ascii="Baskerville Old Face" w:hAnsi="Baskerville Old Face"/>
+          <w:b/>
+          <w:sz w:val="28"/>
+        </w:rPr>
+      </w:pPr>
+      <w:r>
+        <w:rPr>
+          <w:rFonts w:ascii="Baskerville Old Face" w:hAnsi="Baskerville Old Face"/>
+          <w:b/>
+          <w:sz w:val="28"/>
+        </w:rPr>
+        <w:t>3.1</w:t>
+      </w:r>
+      <w:r>
+        <w:rPr>
+          <w:rFonts w:ascii="Baskerville Old Face" w:hAnsi="Baskerville Old Face"/>
+          <w:b/>
+          <w:sz w:val="28"/>
+        </w:rPr>
+        <w:t>.4 contains</w:t>
+      </w:r>
+    </w:p>
+    <w:p>
+      <w:pPr>
+        <w:ind w:left="720"/>
+        <w:rPr>
+          <w:rFonts w:ascii="Baskerville Old Face" w:hAnsi="Baskerville Old Face"/>
+          <w:b/>
+          <w:sz w:val="28"/>
+        </w:rPr>
+      </w:pPr>
+    </w:p>
+    <w:p>
+      <w:pPr>
+        <w:ind w:left="1440"/>
+        <w:rPr>
+          <w:rFonts w:ascii="Baskerville Old Face" w:hAnsi="Baskerville Old Face"/>
+        </w:rPr>
+      </w:pPr>
       <w:r>
         <w:rPr>
           <w:rFonts w:ascii="Courier" w:hAnsi="Courier"/>
           <w:sz w:val="22"/>
           <w:szCs w:val="22"/>
         </w:rPr>
-        <w:t>highest</w:t>
-      </w:r>
-      <w:r>
-        <w:rPr>
-          <w:rFonts w:ascii="Baskerville Old Face" w:hAnsi="Baskerville Old Face"/>
-        </w:rPr>
-        <w:t>, the old ArrayList is cleared, and a new list is created with this node.</w:t>
-      </w:r>
-    </w:p>
-    <w:p>
-      <w:pPr>
-        <w:ind w:left="720"/>
-        <w:rPr>
-          <w:rFonts w:ascii="Baskerville Old Face" w:hAnsi="Baskerville Old Face"/>
-        </w:rPr>
-      </w:pPr>
-    </w:p>
-    <w:p>
-      <w:pPr>
-        <w:ind w:left="720"/>
-        <w:rPr>
-          <w:rFonts w:ascii="Baskerville Old Face" w:hAnsi="Baskerville Old Face"/>
-        </w:rPr>
-      </w:pPr>
-      <w:r>
-        <w:rPr>
-          <w:rFonts w:ascii="Baskerville Old Face" w:hAnsi="Baskerville Old Face"/>
-        </w:rPr>
-        <w:t xml:space="preserve">If the amount of incident nodes is the same as </w:t>
+        <w:t>contains()</w:t>
+      </w:r>
+      <w:r>
+        <w:rPr>
+          <w:rFonts w:ascii="Baskerville Old Face" w:hAnsi="Baskerville Old Face"/>
+        </w:rPr>
+        <w:t xml:space="preserve"> performs a binary search for an item in a given ArrayList. As the ArrayList is previously sorted in </w:t>
+      </w:r>
+      <w:r>
+        <w:rPr>
+          <w:rFonts w:ascii="Courier" w:hAnsi="Courier"/>
+          <w:sz w:val="22"/>
+        </w:rPr>
+        <w:t>addConnection()</w:t>
+      </w:r>
+      <w:r>
+        <w:rPr>
+          <w:rFonts w:ascii="Baskerville Old Face" w:hAnsi="Baskerville Old Face"/>
+        </w:rPr>
+        <w:t xml:space="preserve">, a binary search can be implemented. As explained in 2.2, binary searches are very efficient in terms of complexity, </w:t>
+      </w:r>
+      <w:r>
+        <w:rPr>
+          <w:rFonts w:ascii="Baskerville Old Face" w:hAnsi="Baskerville Old Face"/>
+        </w:rPr>
+        <w:t>and acts as a helper method in Graph.</w:t>
+      </w:r>
+    </w:p>
+    <w:p>
+      <w:pPr>
+        <w:ind w:left="720"/>
+        <w:rPr>
+          <w:rFonts w:ascii="Baskerville Old Face" w:hAnsi="Baskerville Old Face"/>
+          <w:b/>
+          <w:sz w:val="28"/>
+        </w:rPr>
+      </w:pPr>
+    </w:p>
+    <w:p>
+      <w:pPr>
+        <w:rPr>
+          <w:rFonts w:ascii="Baskerville Old Face" w:hAnsi="Baskerville Old Face"/>
+        </w:rPr>
+      </w:pPr>
+    </w:p>
+    <w:p>
+      <w:pPr>
+        <w:rPr>
+          <w:rFonts w:ascii="Baskerville Old Face" w:hAnsi="Baskerville Old Face"/>
+          <w:u w:val="single"/>
+        </w:rPr>
+      </w:pPr>
+    </w:p>
+    <w:p>
+      <w:pPr>
+        <w:rPr>
+          <w:rFonts w:ascii="Baskerville Old Face" w:hAnsi="Baskerville Old Face"/>
+          <w:b/>
+          <w:sz w:val="28"/>
+        </w:rPr>
+      </w:pPr>
+      <w:r>
+        <w:rPr>
+          <w:rFonts w:ascii="Baskerville Old Face" w:hAnsi="Baskerville Old Face"/>
+          <w:b/>
+          <w:sz w:val="28"/>
+        </w:rPr>
+        <w:t>3.2</w:t>
+      </w:r>
+      <w:r>
+        <w:rPr>
+          <w:rFonts w:ascii="Baskerville Old Face" w:hAnsi="Baskerville Old Face"/>
+          <w:b/>
+          <w:sz w:val="28"/>
+        </w:rPr>
+        <w:tab/>
+      </w:r>
+      <w:r>
+        <w:rPr>
+          <w:rFonts w:ascii="Baskerville Old Face" w:hAnsi="Baskerville Old Face"/>
+          <w:b/>
+          <w:sz w:val="28"/>
+        </w:rPr>
+        <w:t>Degree Centrality</w:t>
+      </w:r>
+    </w:p>
+    <w:p>
+      <w:pPr>
+        <w:rPr>
+          <w:rFonts w:ascii="Baskerville Old Face" w:hAnsi="Baskerville Old Face"/>
+        </w:rPr>
+      </w:pPr>
+    </w:p>
+    <w:p>
+      <w:pPr>
+        <w:ind w:left="720"/>
+        <w:rPr>
+          <w:rFonts w:ascii="Baskerville Old Face" w:hAnsi="Baskerville Old Face"/>
+        </w:rPr>
+      </w:pPr>
+      <w:r>
+        <w:rPr>
+          <w:rFonts w:ascii="Baskerville Old Face" w:hAnsi="Baskerville Old Face"/>
+        </w:rPr>
+        <w:t>To calculate Degree Centrality, each component of the graph must be analyzed. A for loop iterates through each node in each component. At every iteration, the number of incident nodes (</w:t>
       </w:r>
       <w:r>
         <w:rPr>
@@ -3032,35 +3176,13 @@
           <w:sz w:val="22"/>
           <w:szCs w:val="22"/>
         </w:rPr>
-        <w:t>highest</w:t>
-      </w:r>
-      <w:r>
-        <w:rPr>
-          <w:rFonts w:ascii="Baskerville Old Face" w:hAnsi="Baskerville Old Face"/>
-        </w:rPr>
-        <w:t xml:space="preserve"> and is not already a part of the list, it is added to the list, provided the list does not already have 5 nodes as specified in the project.</w:t>
-      </w:r>
-    </w:p>
-    <w:p>
-      <w:pPr>
-        <w:ind w:left="720"/>
-        <w:rPr>
-          <w:rFonts w:ascii="Baskerville Old Face" w:hAnsi="Baskerville Old Face"/>
-        </w:rPr>
-      </w:pPr>
-    </w:p>
-    <w:p>
-      <w:pPr>
-        <w:ind w:left="720"/>
-        <w:rPr>
-          <w:rFonts w:ascii="Baskerville Old Face" w:hAnsi="Baskerville Old Face"/>
-        </w:rPr>
-      </w:pPr>
-      <w:r>
-        <w:rPr>
-          <w:rFonts w:ascii="Baskerville Old Face" w:hAnsi="Baskerville Old Face"/>
-        </w:rPr>
-        <w:t>The return type is an array of ArrayList integers (</w:t>
+        <w:t>graph.getConnectedNode(node).size()</w:t>
+      </w:r>
+      <w:r>
+        <w:rPr>
+          <w:rFonts w:ascii="Baskerville Old Face" w:hAnsi="Baskerville Old Face"/>
+        </w:rPr>
+        <w:t xml:space="preserve">) is compared with the current highest value </w:t>
       </w:r>
       <w:r>
         <w:rPr>
@@ -3068,6 +3190,120 @@
           <w:sz w:val="22"/>
           <w:szCs w:val="22"/>
         </w:rPr>
+        <w:t>highest</w:t>
+      </w:r>
+      <w:r>
+        <w:rPr>
+          <w:rFonts w:ascii="Baskerville Old Face" w:hAnsi="Baskerville Old Face"/>
+        </w:rPr>
+        <w:t xml:space="preserve"> and updated appropriately when necessary.</w:t>
+      </w:r>
+    </w:p>
+    <w:p>
+      <w:pPr>
+        <w:ind w:left="720"/>
+        <w:rPr>
+          <w:rFonts w:ascii="Baskerville Old Face" w:hAnsi="Baskerville Old Face"/>
+        </w:rPr>
+      </w:pPr>
+    </w:p>
+    <w:p>
+      <w:pPr>
+        <w:ind w:left="720"/>
+        <w:rPr>
+          <w:rFonts w:ascii="Baskerville Old Face" w:hAnsi="Baskerville Old Face"/>
+        </w:rPr>
+      </w:pPr>
+      <w:r>
+        <w:rPr>
+          <w:rFonts w:ascii="Baskerville Old Face" w:hAnsi="Baskerville Old Face"/>
+        </w:rPr>
+        <w:t>When</w:t>
+      </w:r>
+      <w:r>
+        <w:rPr>
+          <w:rFonts w:ascii="Baskerville Old Face" w:hAnsi="Baskerville Old Face"/>
+        </w:rPr>
+        <w:t xml:space="preserve"> the amount of incident nodes for a particular node is greater than </w:t>
+      </w:r>
+      <w:r>
+        <w:rPr>
+          <w:rFonts w:ascii="Courier" w:hAnsi="Courier"/>
+          <w:sz w:val="22"/>
+          <w:szCs w:val="22"/>
+        </w:rPr>
+        <w:t>highest</w:t>
+      </w:r>
+      <w:r>
+        <w:rPr>
+          <w:rFonts w:ascii="Baskerville Old Face" w:hAnsi="Baskerville Old Face"/>
+        </w:rPr>
+        <w:t>, the old ArrayList is cleared, and a new list is created with this node.</w:t>
+      </w:r>
+    </w:p>
+    <w:p>
+      <w:pPr>
+        <w:ind w:left="720"/>
+        <w:rPr>
+          <w:rFonts w:ascii="Baskerville Old Face" w:hAnsi="Baskerville Old Face"/>
+        </w:rPr>
+      </w:pPr>
+    </w:p>
+    <w:p>
+      <w:pPr>
+        <w:ind w:left="720"/>
+        <w:rPr>
+          <w:rFonts w:ascii="Baskerville Old Face" w:hAnsi="Baskerville Old Face"/>
+        </w:rPr>
+      </w:pPr>
+      <w:r>
+        <w:rPr>
+          <w:rFonts w:ascii="Baskerville Old Face" w:hAnsi="Baskerville Old Face"/>
+        </w:rPr>
+        <w:t xml:space="preserve">If the amount of incident nodes is the same as </w:t>
+      </w:r>
+      <w:r>
+        <w:rPr>
+          <w:rFonts w:ascii="Courier" w:hAnsi="Courier"/>
+          <w:sz w:val="22"/>
+          <w:szCs w:val="22"/>
+        </w:rPr>
+        <w:t>highest</w:t>
+      </w:r>
+      <w:r>
+        <w:rPr>
+          <w:rFonts w:ascii="Baskerville Old Face" w:hAnsi="Baskerville Old Face"/>
+        </w:rPr>
+        <w:t xml:space="preserve"> and is not already a part of the list, it is added to the list, provided the list does not already have 5 nodes as specified in the project.</w:t>
+      </w:r>
+    </w:p>
+    <w:p>
+      <w:pPr>
+        <w:ind w:left="720"/>
+        <w:rPr>
+          <w:rFonts w:ascii="Baskerville Old Face" w:hAnsi="Baskerville Old Face"/>
+        </w:rPr>
+      </w:pPr>
+    </w:p>
+    <w:p>
+      <w:pPr>
+        <w:ind w:left="720"/>
+        <w:rPr>
+          <w:rFonts w:ascii="Baskerville Old Face" w:hAnsi="Baskerville Old Face"/>
+        </w:rPr>
+      </w:pPr>
+      <w:r>
+        <w:rPr>
+          <w:rFonts w:ascii="Baskerville Old Face" w:hAnsi="Baskerville Old Face"/>
+        </w:rPr>
+        <w:t>The return type is an array of ArrayList integers (</w:t>
+      </w:r>
+      <w:r>
+        <w:rPr>
+          <w:rFonts w:ascii="Courier" w:hAnsi="Courier"/>
+          <w:sz w:val="22"/>
+          <w:szCs w:val="22"/>
+        </w:rPr>
         <w:t>ArrayList&lt;Integer&gt;[]</w:t>
       </w:r>
       <w:r>
@@ -3121,7 +3357,379 @@
           <w:b/>
           <w:sz w:val="28"/>
         </w:rPr>
-        <w:t>Closeness</w:t>
+        <w:t>Closeness Centrality</w:t>
+      </w:r>
+    </w:p>
+    <w:p>
+      <w:pPr>
+        <w:rPr>
+          <w:rFonts w:ascii="Baskerville Old Face" w:hAnsi="Baskerville Old Face"/>
+        </w:rPr>
+      </w:pPr>
+      <w:r>
+        <w:rPr>
+          <w:rFonts w:ascii="Baskerville Old Face" w:hAnsi="Baskerville Old Face"/>
+        </w:rPr>
+        <w:tab/>
+      </w:r>
+    </w:p>
+    <w:p>
+      <w:pPr>
+        <w:ind w:left="720"/>
+        <w:rPr>
+          <w:rFonts w:ascii="Baskerville Old Face" w:hAnsi="Baskerville Old Face"/>
+        </w:rPr>
+      </w:pPr>
+      <w:r>
+        <w:rPr>
+          <w:rFonts w:ascii="Baskerville Old Face" w:hAnsi="Baskerville Old Face"/>
+        </w:rPr>
+        <w:t>Closeness centrality is calculated by analyzing each component of the graph. A binary search is used to calculate it due to the nature of the graph being unweighted and undirected. This means that at every node level, if a new node is found, it is by default the shortest path from the source node.</w:t>
+      </w:r>
+    </w:p>
+    <w:p>
+      <w:pPr>
+        <w:ind w:left="720"/>
+        <w:rPr>
+          <w:rFonts w:ascii="Baskerville Old Face" w:hAnsi="Baskerville Old Face"/>
+        </w:rPr>
+      </w:pPr>
+    </w:p>
+    <w:p>
+      <w:pPr>
+        <w:ind w:left="720"/>
+        <w:rPr>
+          <w:rFonts w:ascii="Baskerville Old Face" w:hAnsi="Baskerville Old Face"/>
+        </w:rPr>
+      </w:pPr>
+      <w:r>
+        <w:rPr>
+          <w:rFonts w:ascii="Baskerville Old Face" w:hAnsi="Baskerville Old Face"/>
+        </w:rPr>
+        <w:t xml:space="preserve">To implement the Breath First Search, a HashMap </w:t>
+      </w:r>
+      <w:r>
+        <w:rPr>
+          <w:rFonts w:ascii="Courier" w:hAnsi="Courier"/>
+          <w:sz w:val="22"/>
+        </w:rPr>
+        <w:t xml:space="preserve">distance </w:t>
+      </w:r>
+      <w:r>
+        <w:rPr>
+          <w:rFonts w:ascii="Baskerville Old Face" w:hAnsi="Baskerville Old Face"/>
+        </w:rPr>
+        <w:t xml:space="preserve">is used. The HashMap contains integer keys representing the node, and integer values representing the distance of the key from the source node. </w:t>
+      </w:r>
+    </w:p>
+    <w:p>
+      <w:pPr>
+        <w:ind w:left="720"/>
+        <w:rPr>
+          <w:rFonts w:ascii="Baskerville Old Face" w:hAnsi="Baskerville Old Face"/>
+        </w:rPr>
+      </w:pPr>
+    </w:p>
+    <w:p>
+      <w:pPr>
+        <w:ind w:left="720"/>
+        <w:rPr>
+          <w:rFonts w:ascii="Baskerville Old Face" w:hAnsi="Baskerville Old Face"/>
+        </w:rPr>
+      </w:pPr>
+      <w:r>
+        <w:rPr>
+          <w:rFonts w:ascii="Baskerville Old Face" w:hAnsi="Baskerville Old Face"/>
+        </w:rPr>
+        <w:t>The BFS is implemented over every node in</w:t>
+      </w:r>
+      <w:r>
+        <w:rPr>
+          <w:rFonts w:ascii="Baskerville Old Face" w:hAnsi="Baskerville Old Face"/>
+        </w:rPr>
+        <w:t xml:space="preserve"> each component</w:t>
+      </w:r>
+      <w:r>
+        <w:rPr>
+          <w:rFonts w:ascii="Baskerville Old Face" w:hAnsi="Baskerville Old Face"/>
+        </w:rPr>
+        <w:t xml:space="preserve"> of the </w:t>
+      </w:r>
+      <w:r>
+        <w:rPr>
+          <w:rFonts w:ascii="Baskerville Old Face" w:hAnsi="Baskerville Old Face"/>
+        </w:rPr>
+        <w:t xml:space="preserve">graph, by using </w:t>
+      </w:r>
+      <w:r>
+        <w:rPr>
+          <w:rFonts w:ascii="Courier" w:hAnsi="Courier"/>
+          <w:sz w:val="22"/>
+        </w:rPr>
+        <w:t>getComponents()</w:t>
+      </w:r>
+      <w:r>
+        <w:rPr>
+          <w:rFonts w:ascii="Baskerville Old Face" w:hAnsi="Baskerville Old Face"/>
+        </w:rPr>
+        <w:t xml:space="preserve">. The source is initially added to the distance HashMap with the value 0. To keep track of the current location of the search, a variable </w:t>
+      </w:r>
+      <w:r>
+        <w:rPr>
+          <w:rFonts w:ascii="Courier" w:hAnsi="Courier"/>
+          <w:sz w:val="22"/>
+        </w:rPr>
+        <w:t xml:space="preserve">current </w:t>
+      </w:r>
+      <w:r>
+        <w:rPr>
+          <w:rFonts w:ascii="Baskerville Old Face" w:hAnsi="Baskerville Old Face"/>
+        </w:rPr>
+        <w:t>is defined, which begins at the source.</w:t>
+      </w:r>
+    </w:p>
+    <w:p>
+      <w:pPr>
+        <w:ind w:left="720"/>
+        <w:rPr>
+          <w:rFonts w:ascii="Baskerville Old Face" w:hAnsi="Baskerville Old Face"/>
+        </w:rPr>
+      </w:pPr>
+    </w:p>
+    <w:p>
+      <w:pPr>
+        <w:ind w:left="720"/>
+        <w:rPr>
+          <w:rFonts w:ascii="Baskerville Old Face" w:hAnsi="Baskerville Old Face"/>
+        </w:rPr>
+      </w:pPr>
+      <w:r>
+        <w:rPr>
+          <w:rFonts w:ascii="Baskerville Old Face" w:hAnsi="Baskerville Old Face"/>
+        </w:rPr>
+        <w:t>The shortest path distance is then calculated from the source to each node, and added to the centralityValue ArrayList. From there, the nodes are sorted according to closeness centrality, and closeness is then returned.</w:t>
+      </w:r>
+    </w:p>
+    <w:p>
+      <w:pPr>
+        <w:rPr>
+          <w:rFonts w:ascii="Baskerville Old Face" w:hAnsi="Baskerville Old Face"/>
+        </w:rPr>
+      </w:pPr>
+      <w:r>
+        <w:rPr>
+          <w:rFonts w:ascii="Baskerville Old Face" w:hAnsi="Baskerville Old Face"/>
+        </w:rPr>
+        <w:tab/>
+      </w:r>
+    </w:p>
+    <w:p>
+      <w:pPr>
+        <w:rPr>
+          <w:rFonts w:ascii="Baskerville Old Face" w:hAnsi="Baskerville Old Face"/>
+        </w:rPr>
+      </w:pPr>
+    </w:p>
+    <w:p>
+      <w:pPr>
+        <w:rPr>
+          <w:rFonts w:ascii="Baskerville Old Face" w:hAnsi="Baskerville Old Face"/>
+          <w:b/>
+          <w:sz w:val="28"/>
+        </w:rPr>
+      </w:pPr>
+      <w:r>
+        <w:rPr>
+          <w:rFonts w:ascii="Baskerville Old Face" w:hAnsi="Baskerville Old Face"/>
+          <w:b/>
+          <w:sz w:val="28"/>
+        </w:rPr>
+        <w:t>3.4</w:t>
+      </w:r>
+      <w:r>
+        <w:rPr>
+          <w:rFonts w:ascii="Baskerville Old Face" w:hAnsi="Baskerville Old Face"/>
+          <w:b/>
+          <w:sz w:val="28"/>
+        </w:rPr>
+        <w:tab/>
+      </w:r>
+      <w:r>
+        <w:rPr>
+          <w:rFonts w:ascii="Baskerville Old Face" w:hAnsi="Baskerville Old Face"/>
+          <w:b/>
+          <w:sz w:val="28"/>
+        </w:rPr>
+        <w:t>Betweenness Centrality</w:t>
+      </w:r>
+    </w:p>
+    <w:p>
+      <w:pPr>
+        <w:rPr>
+          <w:rFonts w:ascii="Baskerville Old Face" w:hAnsi="Baskerville Old Face"/>
+        </w:rPr>
+      </w:pPr>
+    </w:p>
+    <w:p>
+      <w:pPr>
+        <w:ind w:left="720"/>
+        <w:rPr>
+          <w:rFonts w:ascii="Baskerville Old Face" w:hAnsi="Baskerville Old Face"/>
+        </w:rPr>
+      </w:pPr>
+      <w:r>
+        <w:rPr>
+          <w:rFonts w:ascii="Baskerville Old Face" w:hAnsi="Baskerville Old Face"/>
+        </w:rPr>
+        <w:t>Betweenness centrality is calculated by finding the nodes with the highest betweenness centrality for each component of the graph. As defined in the project guidelines, this is the node which passes through the most shortest paths in a graph.</w:t>
+      </w:r>
+    </w:p>
+    <w:p>
+      <w:pPr>
+        <w:rPr>
+          <w:rFonts w:ascii="Baskerville Old Face" w:hAnsi="Baskerville Old Face"/>
+        </w:rPr>
+      </w:pPr>
+    </w:p>
+    <w:p>
+      <w:pPr>
+        <w:ind w:left="720"/>
+        <w:rPr>
+          <w:rFonts w:ascii="Baskerville Old Face" w:hAnsi="Baskerville Old Face"/>
+        </w:rPr>
+      </w:pPr>
+      <w:r>
+        <w:rPr>
+          <w:rFonts w:ascii="Baskerville Old Face" w:hAnsi="Baskerville Old Face"/>
+        </w:rPr>
+        <w:t xml:space="preserve">This implementation of betweenness centrality is implemented using Brandes algorithm and a Breadth First Search. Firstly, </w:t>
+      </w:r>
+      <w:r>
+        <w:rPr>
+          <w:rFonts w:ascii="Baskerville Old Face" w:hAnsi="Baskerville Old Face"/>
+        </w:rPr>
+        <w:t xml:space="preserve">a for loop is written to ensure the algorithm iterates over all components of the graph. A HashMap centrality stores the betweeness Centrality value for each node. A for each loop then uses a Breadth First Search to find the shortest distance to all other nodes, the preceding nodes that pass within all of the shortest paths, and the number of shortest paths from the source node. </w:t>
+      </w:r>
+    </w:p>
+    <w:p>
+      <w:pPr>
+        <w:rPr>
+          <w:rFonts w:ascii="Baskerville Old Face" w:hAnsi="Baskerville Old Face"/>
+        </w:rPr>
+      </w:pPr>
+    </w:p>
+    <w:p>
+      <w:pPr>
+        <w:ind w:left="720"/>
+        <w:rPr>
+          <w:rFonts w:ascii="Baskerville Old Face" w:hAnsi="Baskerville Old Face"/>
+        </w:rPr>
+      </w:pPr>
+      <w:r>
+        <w:rPr>
+          <w:rFonts w:ascii="Baskerville Old Face" w:hAnsi="Baskerville Old Face"/>
+        </w:rPr>
+        <w:t>Brandes Algorithm’s dependency accumulation algorithm is then run to compute the betweenness centrality for each node, and due to the undirected nature of the graph, the result is halved.</w:t>
+      </w:r>
+    </w:p>
+    <w:p>
+      <w:pPr>
+        <w:rPr>
+          <w:rFonts w:ascii="Baskerville Old Face" w:hAnsi="Baskerville Old Face"/>
+        </w:rPr>
+      </w:pPr>
+    </w:p>
+    <w:p>
+      <w:pPr>
+        <w:ind w:left="720"/>
+        <w:rPr>
+          <w:rFonts w:ascii="Baskerville Old Face" w:hAnsi="Baskerville Old Face"/>
+        </w:rPr>
+      </w:pPr>
+      <w:r>
+        <w:rPr>
+          <w:rFonts w:ascii="Baskerville Old Face" w:hAnsi="Baskerville Old Face"/>
+        </w:rPr>
+        <w:t xml:space="preserve">The centrality for each node is then stored as a Node object, and sorted based off centrality. These </w:t>
+      </w:r>
+      <w:r>
+        <w:rPr>
+          <w:rFonts w:ascii="Courier" w:hAnsi="Courier"/>
+          <w:sz w:val="22"/>
+        </w:rPr>
+        <w:t>results</w:t>
+      </w:r>
+      <w:r>
+        <w:rPr>
+          <w:rFonts w:ascii="Baskerville Old Face" w:hAnsi="Baskerville Old Face"/>
+        </w:rPr>
+        <w:t xml:space="preserve"> are added into the </w:t>
+      </w:r>
+      <w:r>
+        <w:rPr>
+          <w:rFonts w:ascii="Courier" w:hAnsi="Courier"/>
+          <w:sz w:val="22"/>
+        </w:rPr>
+        <w:t>betweenness</w:t>
+      </w:r>
+      <w:r>
+        <w:rPr>
+          <w:rFonts w:ascii="Baskerville Old Face" w:hAnsi="Baskerville Old Face"/>
+        </w:rPr>
+        <w:t xml:space="preserve"> ArrayList and returned.</w:t>
+      </w:r>
+    </w:p>
+    <w:p>
+      <w:pPr>
+        <w:rPr>
+          <w:rFonts w:ascii="Baskerville Old Face" w:hAnsi="Baskerville Old Face"/>
+          <w:b/>
+          <w:sz w:val="28"/>
+        </w:rPr>
+      </w:pPr>
+      <w:bookmarkStart w:id="0" w:name="_GoBack"/>
+      <w:bookmarkEnd w:id="0"/>
+    </w:p>
+    <w:p>
+      <w:pPr>
+        <w:rPr>
+          <w:rFonts w:ascii="Baskerville Old Face" w:hAnsi="Baskerville Old Face"/>
+          <w:b/>
+          <w:sz w:val="28"/>
+        </w:rPr>
+      </w:pPr>
+    </w:p>
+    <w:p>
+      <w:pPr>
+        <w:rPr>
+          <w:rFonts w:ascii="Baskerville Old Face" w:hAnsi="Baskerville Old Face"/>
+          <w:b/>
+          <w:sz w:val="28"/>
+        </w:rPr>
+      </w:pPr>
+      <w:r>
+        <w:rPr>
+          <w:rFonts w:ascii="Baskerville Old Face" w:hAnsi="Baskerville Old Face"/>
+          <w:b/>
+          <w:sz w:val="28"/>
+        </w:rPr>
+        <w:t>3.5</w:t>
+      </w:r>
+      <w:r>
+        <w:rPr>
+          <w:rFonts w:ascii="Baskerville Old Face" w:hAnsi="Baskerville Old Face"/>
+          <w:b/>
+          <w:sz w:val="28"/>
+        </w:rPr>
+        <w:tab/>
+      </w:r>
+      <w:r>
+        <w:rPr>
+          <w:rFonts w:ascii="Baskerville Old Face" w:hAnsi="Baskerville Old Face"/>
+          <w:b/>
+          <w:sz w:val="28"/>
+        </w:rPr>
+        <w:t>Katz</w:t>
       </w:r>
       <w:r>
         <w:rPr>
@@ -3138,12 +3746,6 @@
           <w:rFonts w:ascii="Baskerville Old Face" w:hAnsi="Baskerville Old Face"/>
         </w:rPr>
       </w:pPr>
-      <w:r>
-        <w:rPr>
-          <w:rFonts w:ascii="Baskerville Old Face" w:hAnsi="Baskerville Old Face"/>
-        </w:rPr>
-        <w:tab/>
-      </w:r>
     </w:p>
     <w:p>
       <w:pPr>
@@ -3198,23 +3800,33 @@
       <w:pPr>
         <w:rPr>
           <w:rFonts w:ascii="Baskerville Old Face" w:hAnsi="Baskerville Old Face"/>
-          <w:b/>
-          <w:sz w:val="28"/>
-        </w:rPr>
-      </w:pPr>
-      <w:r>
-        <w:rPr>
-          <w:rFonts w:ascii="Baskerville Old Face" w:hAnsi="Baskerville Old Face"/>
-          <w:b/>
-          <w:sz w:val="28"/>
-        </w:rPr>
-        <w:t>3.4</w:t>
-      </w:r>
-      <w:r>
-        <w:rPr>
-          <w:rFonts w:ascii="Baskerville Old Face" w:hAnsi="Baskerville Old Face"/>
-          <w:b/>
-          <w:sz w:val="28"/>
+        </w:rPr>
+      </w:pPr>
+    </w:p>
+    <w:p>
+      <w:pPr>
+        <w:rPr>
+          <w:rFonts w:ascii="Baskerville Old Face" w:hAnsi="Baskerville Old Face"/>
+          <w:b/>
+          <w:sz w:val="32"/>
+          <w:szCs w:val="28"/>
+        </w:rPr>
+      </w:pPr>
+      <w:r>
+        <w:rPr>
+          <w:rFonts w:ascii="Baskerville Old Face" w:hAnsi="Baskerville Old Face"/>
+          <w:b/>
+          <w:sz w:val="32"/>
+          <w:szCs w:val="28"/>
+        </w:rPr>
+        <w:t>4</w:t>
+      </w:r>
+      <w:r>
+        <w:rPr>
+          <w:rFonts w:ascii="Baskerville Old Face" w:hAnsi="Baskerville Old Face"/>
+          <w:b/>
+          <w:sz w:val="32"/>
+          <w:szCs w:val="28"/>
         </w:rPr>
         <w:tab/>
       </w:r>
@@ -3222,38 +3834,1038 @@
         <w:rPr>
           <w:rFonts w:ascii="Baskerville Old Face" w:hAnsi="Baskerville Old Face"/>
           <w:b/>
-          <w:sz w:val="28"/>
-        </w:rPr>
-        <w:t>Betweenness</w:t>
-      </w:r>
-      <w:r>
-        <w:rPr>
-          <w:rFonts w:ascii="Baskerville Old Face" w:hAnsi="Baskerville Old Face"/>
-          <w:b/>
-          <w:sz w:val="28"/>
-        </w:rPr>
-        <w:t xml:space="preserve"> Centrality</w:t>
-      </w:r>
-    </w:p>
-    <w:p>
-      <w:pPr>
-        <w:rPr>
-          <w:rFonts w:ascii="Baskerville Old Face" w:hAnsi="Baskerville Old Face"/>
-        </w:rPr>
-      </w:pPr>
-    </w:p>
-    <w:p>
-      <w:pPr>
-        <w:rPr>
-          <w:rFonts w:ascii="Baskerville Old Face" w:hAnsi="Baskerville Old Face"/>
-        </w:rPr>
-      </w:pPr>
-      <w:r>
-        <w:rPr>
-          <w:rFonts w:ascii="Baskerville Old Face" w:hAnsi="Baskerville Old Face"/>
+          <w:sz w:val="32"/>
+          <w:szCs w:val="28"/>
+        </w:rPr>
+        <w:t>Complexity</w:t>
+      </w:r>
+    </w:p>
+    <w:p>
+      <w:pPr>
+        <w:rPr>
+          <w:rFonts w:ascii="Baskerville Old Face" w:hAnsi="Baskerville Old Face"/>
+          <w:b/>
+          <w:sz w:val="32"/>
+          <w:szCs w:val="28"/>
+        </w:rPr>
+      </w:pPr>
+    </w:p>
+    <w:p>
+      <w:pPr>
+        <w:ind w:left="720"/>
+        <w:rPr>
+          <w:rFonts w:ascii="Baskerville Old Face" w:hAnsi="Baskerville Old Face"/>
+          <w:b/>
+          <w:sz w:val="32"/>
+          <w:szCs w:val="28"/>
+        </w:rPr>
+      </w:pPr>
+      <w:r>
+        <w:rPr>
+          <w:rFonts w:ascii="Baskerville Old Face" w:hAnsi="Baskerville Old Face"/>
+        </w:rPr>
+        <w:t>Complexity for this project is represented using Big O notation, where V represents the number of nodes, and E representing the number of edges.</w:t>
+      </w:r>
+      <w:r>
+        <w:rPr>
+          <w:rFonts w:ascii="Baskerville Old Face" w:hAnsi="Baskerville Old Face"/>
+          <w:b/>
+          <w:sz w:val="32"/>
+          <w:szCs w:val="28"/>
         </w:rPr>
         <w:tab/>
-        <w:t>Text here</w:t>
+      </w:r>
+    </w:p>
+    <w:p>
+      <w:pPr>
+        <w:rPr>
+          <w:rFonts w:ascii="Baskerville Old Face" w:hAnsi="Baskerville Old Face"/>
+          <w:b/>
+          <w:sz w:val="32"/>
+          <w:szCs w:val="28"/>
+        </w:rPr>
+      </w:pPr>
+    </w:p>
+    <w:p>
+      <w:pPr>
+        <w:ind w:firstLine="720"/>
+        <w:rPr>
+          <w:rFonts w:ascii="Baskerville Old Face" w:hAnsi="Baskerville Old Face"/>
+          <w:b/>
+          <w:sz w:val="28"/>
+        </w:rPr>
+      </w:pPr>
+      <w:r>
+        <w:rPr>
+          <w:rFonts w:ascii="Baskerville Old Face" w:hAnsi="Baskerville Old Face"/>
+          <w:b/>
+          <w:sz w:val="28"/>
+        </w:rPr>
+        <w:t>4.1</w:t>
+      </w:r>
+      <w:r>
+        <w:rPr>
+          <w:rFonts w:ascii="Baskerville Old Face" w:hAnsi="Baskerville Old Face"/>
+          <w:b/>
+          <w:sz w:val="28"/>
+        </w:rPr>
+        <w:tab/>
+        <w:t>Degree Centrality</w:t>
+      </w:r>
+    </w:p>
+    <w:p>
+      <w:pPr>
+        <w:ind w:firstLine="720"/>
+        <w:rPr>
+          <w:rFonts w:ascii="Baskerville Old Face" w:hAnsi="Baskerville Old Face"/>
+          <w:b/>
+          <w:sz w:val="28"/>
+        </w:rPr>
+      </w:pPr>
+      <w:r>
+        <w:rPr>
+          <w:rFonts w:ascii="Baskerville Old Face" w:hAnsi="Baskerville Old Face"/>
+          <w:b/>
+          <w:sz w:val="28"/>
+        </w:rPr>
+        <w:tab/>
+      </w:r>
+    </w:p>
+    <w:p>
+      <w:pPr>
+        <w:ind w:left="1440"/>
+        <w:rPr>
+          <w:rFonts w:ascii="Baskerville Old Face" w:hAnsi="Baskerville Old Face"/>
+        </w:rPr>
+      </w:pPr>
+      <w:r>
+        <w:rPr>
+          <w:rFonts w:ascii="Baskerville Old Face" w:hAnsi="Baskerville Old Face"/>
+        </w:rPr>
+        <w:t>The Degree centrality iterates through each node and checks for the amount of connected nodes at each node. This complexity can be described as:</w:t>
+      </w:r>
+    </w:p>
+    <w:p>
+      <w:pPr>
+        <w:ind w:left="1440"/>
+        <w:rPr>
+          <w:rFonts w:ascii="Baskerville Old Face" w:hAnsi="Baskerville Old Face"/>
+        </w:rPr>
+      </w:pPr>
+    </w:p>
+    <w:p>
+      <w:pPr>
+        <w:ind w:left="1440"/>
+        <w:rPr>
+          <w:rFonts w:ascii="Baskerville Old Face" w:hAnsi="Baskerville Old Face"/>
+        </w:rPr>
+      </w:pPr>
+      <m:oMathPara>
+        <m:oMath>
+          <m:r>
+            <w:rPr>
+              <w:rFonts w:ascii="Cambria Math" w:hAnsi="Cambria Math"/>
+            </w:rPr>
+            <m:t>O(V)</m:t>
+          </m:r>
+        </m:oMath>
+      </m:oMathPara>
+    </w:p>
+    <w:p>
+      <w:pPr>
+        <w:ind w:firstLine="720"/>
+        <w:rPr>
+          <w:rFonts w:ascii="Baskerville Old Face" w:hAnsi="Baskerville Old Face"/>
+          <w:b/>
+          <w:sz w:val="28"/>
+        </w:rPr>
+      </w:pPr>
+    </w:p>
+    <w:p>
+      <w:pPr>
+        <w:ind w:firstLine="720"/>
+        <w:rPr>
+          <w:rFonts w:ascii="Baskerville Old Face" w:hAnsi="Baskerville Old Face"/>
+          <w:b/>
+          <w:sz w:val="28"/>
+        </w:rPr>
+      </w:pPr>
+      <w:r>
+        <w:rPr>
+          <w:rFonts w:ascii="Baskerville Old Face" w:hAnsi="Baskerville Old Face"/>
+          <w:b/>
+          <w:sz w:val="28"/>
+        </w:rPr>
+        <w:t>4.2</w:t>
+      </w:r>
+      <w:r>
+        <w:rPr>
+          <w:rFonts w:ascii="Baskerville Old Face" w:hAnsi="Baskerville Old Face"/>
+          <w:b/>
+          <w:sz w:val="28"/>
+        </w:rPr>
+        <w:tab/>
+        <w:t>Closeness Centrality</w:t>
+      </w:r>
+    </w:p>
+    <w:p>
+      <w:pPr>
+        <w:ind w:left="1440" w:firstLine="720"/>
+        <w:rPr>
+          <w:rFonts w:ascii="Baskerville Old Face" w:hAnsi="Baskerville Old Face"/>
+          <w:b/>
+          <w:sz w:val="28"/>
+        </w:rPr>
+      </w:pPr>
+    </w:p>
+    <w:p>
+      <w:pPr>
+        <w:ind w:left="1440"/>
+        <w:rPr>
+          <w:rFonts w:ascii="Baskerville Old Face" w:hAnsi="Baskerville Old Face"/>
+        </w:rPr>
+      </w:pPr>
+      <w:r>
+        <w:rPr>
+          <w:rFonts w:ascii="Baskerville Old Face" w:hAnsi="Baskerville Old Face"/>
+        </w:rPr>
+        <w:t>The C</w:t>
+      </w:r>
+      <w:r>
+        <w:rPr>
+          <w:rFonts w:ascii="Baskerville Old Face" w:hAnsi="Baskerville Old Face"/>
+        </w:rPr>
+        <w:t xml:space="preserve">loseness centrality iterates through each node and </w:t>
+      </w:r>
+      <w:r>
+        <w:rPr>
+          <w:rFonts w:ascii="Baskerville Old Face" w:hAnsi="Baskerville Old Face"/>
+        </w:rPr>
+        <w:t xml:space="preserve">at each iteration performs a Breadth First Search. </w:t>
+      </w:r>
+    </w:p>
+    <w:p>
+      <w:pPr>
+        <w:ind w:left="720" w:firstLine="720"/>
+        <w:rPr>
+          <w:rFonts w:ascii="Baskerville Old Face" w:hAnsi="Baskerville Old Face"/>
+        </w:rPr>
+      </w:pPr>
+    </w:p>
+    <w:p>
+      <w:pPr>
+        <w:ind w:left="720" w:firstLine="720"/>
+        <w:rPr>
+          <w:rFonts w:ascii="Baskerville Old Face" w:hAnsi="Baskerville Old Face"/>
+        </w:rPr>
+      </w:pPr>
+      <m:oMathPara>
+        <m:oMath>
+          <m:r>
+            <w:rPr>
+              <w:rFonts w:ascii="Cambria Math" w:hAnsi="Cambria Math"/>
+            </w:rPr>
+            <m:t>O</m:t>
+          </m:r>
+          <m:d>
+            <m:dPr>
+              <m:ctrlPr>
+                <w:rPr>
+                  <w:rFonts w:ascii="Cambria Math" w:hAnsi="Cambria Math"/>
+                  <w:i/>
+                </w:rPr>
+              </m:ctrlPr>
+            </m:dPr>
+            <m:e>
+              <m:r>
+                <w:rPr>
+                  <w:rFonts w:ascii="Cambria Math" w:hAnsi="Cambria Math"/>
+                </w:rPr>
+                <m:t>V</m:t>
+              </m:r>
+            </m:e>
+          </m:d>
+          <m:r>
+            <w:rPr>
+              <w:rFonts w:ascii="Cambria Math" w:hAnsi="Cambria Math"/>
+            </w:rPr>
+            <m:t>×O(V+E)</m:t>
+          </m:r>
+        </m:oMath>
+      </m:oMathPara>
+    </w:p>
+    <w:p>
+      <w:pPr>
+        <w:ind w:left="720" w:firstLine="720"/>
+        <w:rPr>
+          <w:rFonts w:ascii="Baskerville Old Face" w:hAnsi="Baskerville Old Face"/>
+        </w:rPr>
+      </w:pPr>
+    </w:p>
+    <w:p>
+      <w:pPr>
+        <w:ind w:left="720" w:firstLine="720"/>
+        <w:rPr>
+          <w:rFonts w:ascii="Baskerville Old Face" w:hAnsi="Baskerville Old Face"/>
+        </w:rPr>
+      </w:pPr>
+      <m:oMathPara>
+        <m:oMath>
+          <m:r>
+            <w:rPr>
+              <w:rFonts w:ascii="Cambria Math" w:hAnsi="Cambria Math"/>
+            </w:rPr>
+            <m:t>O(</m:t>
+          </m:r>
+          <m:sSup>
+            <m:sSupPr>
+              <m:ctrlPr>
+                <w:rPr>
+                  <w:rFonts w:ascii="Cambria Math" w:hAnsi="Cambria Math"/>
+                  <w:i/>
+                </w:rPr>
+              </m:ctrlPr>
+            </m:sSupPr>
+            <m:e>
+              <m:r>
+                <w:rPr>
+                  <w:rFonts w:ascii="Cambria Math" w:hAnsi="Cambria Math"/>
+                </w:rPr>
+                <m:t>V</m:t>
+              </m:r>
+            </m:e>
+            <m:sup>
+              <m:r>
+                <w:rPr>
+                  <w:rFonts w:ascii="Cambria Math" w:hAnsi="Cambria Math"/>
+                </w:rPr>
+                <m:t>2</m:t>
+              </m:r>
+            </m:sup>
+          </m:sSup>
+          <m:r>
+            <w:rPr>
+              <w:rFonts w:ascii="Cambria Math" w:hAnsi="Cambria Math"/>
+            </w:rPr>
+            <m:t>+VE)</m:t>
+          </m:r>
+        </m:oMath>
+      </m:oMathPara>
+    </w:p>
+    <w:p>
+      <w:pPr>
+        <w:ind w:left="720"/>
+        <w:rPr>
+          <w:rFonts w:ascii="Baskerville Old Face" w:hAnsi="Baskerville Old Face"/>
+        </w:rPr>
+      </w:pPr>
+    </w:p>
+    <w:p>
+      <w:pPr>
+        <w:ind w:left="1440"/>
+        <w:rPr>
+          <w:rFonts w:ascii="Baskerville Old Face" w:hAnsi="Baskerville Old Face"/>
+        </w:rPr>
+      </w:pPr>
+      <w:r>
+        <w:rPr>
+          <w:rFonts w:ascii="Baskerville Old Face" w:hAnsi="Baskerville Old Face"/>
+        </w:rPr>
+        <w:t>For a sparse graph, E tends to V, so the complexity does not change. However for a dense graph, the number of edges E is much more dominant meaning the complexity becomes:</w:t>
+      </w:r>
+    </w:p>
+    <w:p>
+      <w:pPr>
+        <w:ind w:left="720"/>
+        <w:rPr>
+          <w:rFonts w:ascii="Baskerville Old Face" w:hAnsi="Baskerville Old Face"/>
+        </w:rPr>
+      </w:pPr>
+    </w:p>
+    <w:p>
+      <w:pPr>
+        <w:ind w:left="720"/>
+        <w:rPr>
+          <w:rFonts w:ascii="Baskerville Old Face" w:hAnsi="Baskerville Old Face"/>
+        </w:rPr>
+      </w:pPr>
+      <m:oMathPara>
+        <m:oMath>
+          <m:r>
+            <w:rPr>
+              <w:rFonts w:ascii="Cambria Math" w:hAnsi="Cambria Math"/>
+            </w:rPr>
+            <m:t>O(VE)</m:t>
+          </m:r>
+        </m:oMath>
+      </m:oMathPara>
+    </w:p>
+    <w:p>
+      <w:pPr>
+        <w:ind w:left="720"/>
+        <w:rPr>
+          <w:rFonts w:ascii="Baskerville Old Face" w:hAnsi="Baskerville Old Face"/>
+        </w:rPr>
+      </w:pPr>
+    </w:p>
+    <w:p>
+      <w:pPr>
+        <w:ind w:left="720"/>
+        <w:rPr>
+          <w:rFonts w:ascii="Baskerville Old Face" w:hAnsi="Baskerville Old Face"/>
+        </w:rPr>
+      </w:pPr>
+    </w:p>
+    <w:p>
+      <w:pPr>
+        <w:ind w:firstLine="720"/>
+        <w:rPr>
+          <w:rFonts w:ascii="Baskerville Old Face" w:hAnsi="Baskerville Old Face"/>
+          <w:b/>
+          <w:sz w:val="28"/>
+        </w:rPr>
+      </w:pPr>
+      <w:r>
+        <w:rPr>
+          <w:rFonts w:ascii="Baskerville Old Face" w:hAnsi="Baskerville Old Face"/>
+          <w:b/>
+          <w:sz w:val="28"/>
+        </w:rPr>
+        <w:t>4.3</w:t>
+      </w:r>
+      <w:r>
+        <w:rPr>
+          <w:rFonts w:ascii="Baskerville Old Face" w:hAnsi="Baskerville Old Face"/>
+          <w:b/>
+          <w:sz w:val="28"/>
+        </w:rPr>
+        <w:tab/>
+        <w:t>Betweenness Centrality</w:t>
+      </w:r>
+    </w:p>
+    <w:p>
+      <w:pPr>
+        <w:ind w:firstLine="720"/>
+        <w:rPr>
+          <w:rFonts w:ascii="Baskerville Old Face" w:hAnsi="Baskerville Old Face"/>
+          <w:b/>
+          <w:sz w:val="28"/>
+        </w:rPr>
+      </w:pPr>
+    </w:p>
+    <w:p>
+      <w:pPr>
+        <w:ind w:left="1440"/>
+        <w:rPr>
+          <w:rFonts w:ascii="Baskerville Old Face" w:hAnsi="Baskerville Old Face"/>
+        </w:rPr>
+      </w:pPr>
+      <w:r>
+        <w:rPr>
+          <w:rFonts w:ascii="Baskerville Old Face" w:hAnsi="Baskerville Old Face"/>
+        </w:rPr>
+        <w:t xml:space="preserve">The Betweenness centrality iterates through each node and at each iteration performs a Breadth First Search. It then runs the dependency accumulation algorithm, which goes through a stack, taking </w:t>
+      </w:r>
+      <m:oMath>
+        <m:r>
+          <w:rPr>
+            <w:rFonts w:ascii="Cambria Math" w:hAnsi="Cambria Math"/>
+          </w:rPr>
+          <m:t>O(V+E)</m:t>
+        </m:r>
+      </m:oMath>
+      <w:r>
+        <w:rPr>
+          <w:rFonts w:ascii="Baskerville Old Face" w:hAnsi="Baskerville Old Face"/>
+        </w:rPr>
+        <w:t xml:space="preserve"> time complexity. </w:t>
+      </w:r>
+    </w:p>
+    <w:p>
+      <w:pPr>
+        <w:ind w:left="720" w:firstLine="720"/>
+        <w:rPr>
+          <w:rFonts w:ascii="Baskerville Old Face" w:hAnsi="Baskerville Old Face"/>
+        </w:rPr>
+      </w:pPr>
+      <w:r>
+        <w:rPr>
+          <w:rFonts w:ascii="Baskerville Old Face" w:hAnsi="Baskerville Old Face"/>
+        </w:rPr>
+        <w:t xml:space="preserve">For each node it will take: </w:t>
+      </w:r>
+    </w:p>
+    <w:p>
+      <w:pPr>
+        <w:ind w:left="720" w:firstLine="720"/>
+        <w:rPr>
+          <w:rFonts w:ascii="Baskerville Old Face" w:hAnsi="Baskerville Old Face"/>
+        </w:rPr>
+      </w:pPr>
+    </w:p>
+    <w:p>
+      <w:pPr>
+        <w:rPr>
+          <w:rFonts w:ascii="Baskerville Old Face" w:hAnsi="Baskerville Old Face"/>
+        </w:rPr>
+      </w:pPr>
+      <m:oMathPara>
+        <m:oMath>
+          <m:r>
+            <w:rPr>
+              <w:rFonts w:ascii="Cambria Math" w:hAnsi="Cambria Math"/>
+            </w:rPr>
+            <m:t>O(</m:t>
+          </m:r>
+          <m:d>
+            <m:dPr>
+              <m:ctrlPr>
+                <w:rPr>
+                  <w:rFonts w:ascii="Cambria Math" w:hAnsi="Cambria Math"/>
+                  <w:i/>
+                </w:rPr>
+              </m:ctrlPr>
+            </m:dPr>
+            <m:e>
+              <m:r>
+                <w:rPr>
+                  <w:rFonts w:ascii="Cambria Math" w:hAnsi="Cambria Math"/>
+                </w:rPr>
+                <m:t>V+E</m:t>
+              </m:r>
+            </m:e>
+          </m:d>
+          <m:r>
+            <w:rPr>
+              <w:rFonts w:ascii="Cambria Math" w:hAnsi="Cambria Math"/>
+            </w:rPr>
+            <m:t>+(V+E))</m:t>
+          </m:r>
+        </m:oMath>
+      </m:oMathPara>
+    </w:p>
+    <w:p>
+      <w:pPr>
+        <w:ind w:left="720" w:firstLine="720"/>
+        <w:rPr>
+          <w:rFonts w:ascii="Baskerville Old Face" w:hAnsi="Baskerville Old Face"/>
+        </w:rPr>
+      </w:pPr>
+    </w:p>
+    <w:p>
+      <w:pPr>
+        <w:ind w:left="720" w:firstLine="720"/>
+        <w:rPr>
+          <w:rFonts w:ascii="Baskerville Old Face" w:hAnsi="Baskerville Old Face"/>
+        </w:rPr>
+      </w:pPr>
+      <w:r>
+        <w:rPr>
+          <w:rFonts w:ascii="Baskerville Old Face" w:hAnsi="Baskerville Old Face"/>
+        </w:rPr>
+        <w:t>Therefore the total complexity is:</w:t>
+      </w:r>
+    </w:p>
+    <w:p>
+      <w:pPr>
+        <w:ind w:left="720" w:firstLine="720"/>
+        <w:jc w:val="center"/>
+        <w:rPr>
+          <w:rFonts w:ascii="Baskerville Old Face" w:hAnsi="Baskerville Old Face"/>
+        </w:rPr>
+      </w:pPr>
+    </w:p>
+    <w:p>
+      <w:pPr>
+        <w:jc w:val="center"/>
+        <w:rPr>
+          <w:rFonts w:ascii="Baskerville Old Face" w:hAnsi="Baskerville Old Face"/>
+        </w:rPr>
+      </w:pPr>
+      <m:oMathPara>
+        <m:oMath>
+          <m:r>
+            <w:rPr>
+              <w:rFonts w:ascii="Cambria Math" w:hAnsi="Cambria Math"/>
+            </w:rPr>
+            <m:t>O(</m:t>
+          </m:r>
+          <m:r>
+            <w:rPr>
+              <w:rFonts w:ascii="Cambria Math" w:hAnsi="Cambria Math"/>
+            </w:rPr>
+            <m:t>V</m:t>
+          </m:r>
+          <m:d>
+            <m:dPr>
+              <m:ctrlPr>
+                <w:rPr>
+                  <w:rFonts w:ascii="Cambria Math" w:hAnsi="Cambria Math"/>
+                  <w:i/>
+                </w:rPr>
+              </m:ctrlPr>
+            </m:dPr>
+            <m:e>
+              <m:r>
+                <w:rPr>
+                  <w:rFonts w:ascii="Cambria Math" w:hAnsi="Cambria Math"/>
+                </w:rPr>
+                <m:t>2V+2E</m:t>
+              </m:r>
+            </m:e>
+          </m:d>
+          <m:r>
+            <w:rPr>
+              <w:rFonts w:ascii="Cambria Math" w:hAnsi="Cambria Math"/>
+            </w:rPr>
+            <m:t>)</m:t>
+          </m:r>
+        </m:oMath>
+      </m:oMathPara>
+    </w:p>
+    <w:p>
+      <w:pPr>
+        <w:ind w:left="720" w:firstLine="720"/>
+        <w:jc w:val="center"/>
+        <w:rPr>
+          <w:rFonts w:ascii="Baskerville Old Face" w:hAnsi="Baskerville Old Face"/>
+        </w:rPr>
+      </w:pPr>
+    </w:p>
+    <w:p>
+      <w:pPr>
+        <w:jc w:val="center"/>
+        <w:rPr>
+          <w:rFonts w:ascii="Baskerville Old Face" w:hAnsi="Baskerville Old Face"/>
+        </w:rPr>
+      </w:pPr>
+      <m:oMathPara>
+        <m:oMath>
+          <m:r>
+            <w:rPr>
+              <w:rFonts w:ascii="Cambria Math" w:hAnsi="Cambria Math"/>
+            </w:rPr>
+            <m:t>O(</m:t>
+          </m:r>
+          <m:sSup>
+            <m:sSupPr>
+              <m:ctrlPr>
+                <w:rPr>
+                  <w:rFonts w:ascii="Cambria Math" w:hAnsi="Cambria Math"/>
+                  <w:i/>
+                </w:rPr>
+              </m:ctrlPr>
+            </m:sSupPr>
+            <m:e>
+              <m:r>
+                <w:rPr>
+                  <w:rFonts w:ascii="Cambria Math" w:hAnsi="Cambria Math"/>
+                </w:rPr>
+                <m:t>V</m:t>
+              </m:r>
+            </m:e>
+            <m:sup>
+              <m:r>
+                <w:rPr>
+                  <w:rFonts w:ascii="Cambria Math" w:hAnsi="Cambria Math"/>
+                </w:rPr>
+                <m:t>2</m:t>
+              </m:r>
+            </m:sup>
+          </m:sSup>
+          <m:r>
+            <w:rPr>
+              <w:rFonts w:ascii="Cambria Math" w:hAnsi="Cambria Math"/>
+            </w:rPr>
+            <m:t>+VE)</m:t>
+          </m:r>
+        </m:oMath>
+      </m:oMathPara>
+    </w:p>
+    <w:p>
+      <w:pPr>
+        <w:ind w:left="720"/>
+        <w:rPr>
+          <w:rFonts w:ascii="Baskerville Old Face" w:hAnsi="Baskerville Old Face"/>
+        </w:rPr>
+      </w:pPr>
+    </w:p>
+    <w:p>
+      <w:pPr>
+        <w:ind w:left="1440"/>
+        <w:rPr>
+          <w:rFonts w:ascii="Baskerville Old Face" w:hAnsi="Baskerville Old Face"/>
+        </w:rPr>
+      </w:pPr>
+      <w:r>
+        <w:rPr>
+          <w:rFonts w:ascii="Baskerville Old Face" w:hAnsi="Baskerville Old Face"/>
+        </w:rPr>
+        <w:t>As mentioned previously, for a sparse graph, the complexity does not change. However for a dense graph, the complexity simplifies to:</w:t>
+      </w:r>
+    </w:p>
+    <w:p>
+      <w:pPr>
+        <w:ind w:left="720"/>
+        <w:rPr>
+          <w:rFonts w:ascii="Baskerville Old Face" w:hAnsi="Baskerville Old Face"/>
+        </w:rPr>
+      </w:pPr>
+    </w:p>
+    <w:p>
+      <w:pPr>
+        <w:rPr>
+          <w:rFonts w:ascii="Baskerville Old Face" w:hAnsi="Baskerville Old Face"/>
+        </w:rPr>
+      </w:pPr>
+      <m:oMathPara>
+        <m:oMathParaPr>
+          <m:jc m:val="center"/>
+        </m:oMathParaPr>
+        <m:oMath>
+          <m:r>
+            <w:rPr>
+              <w:rFonts w:ascii="Cambria Math" w:hAnsi="Cambria Math"/>
+            </w:rPr>
+            <m:t>O(VE</m:t>
+          </m:r>
+          <m:r>
+            <w:rPr>
+              <w:rFonts w:ascii="Cambria Math" w:hAnsi="Cambria Math"/>
+            </w:rPr>
+            <m:t>)</m:t>
+          </m:r>
+        </m:oMath>
+      </m:oMathPara>
+    </w:p>
+    <w:p>
+      <w:pPr>
+        <w:ind w:left="720"/>
+        <w:rPr>
+          <w:rFonts w:ascii="Baskerville Old Face" w:hAnsi="Baskerville Old Face"/>
+        </w:rPr>
+      </w:pPr>
+    </w:p>
+    <w:p>
+      <w:pPr>
+        <w:rPr>
+          <w:rFonts w:ascii="Baskerville Old Face" w:hAnsi="Baskerville Old Face"/>
+          <w:b/>
+          <w:sz w:val="32"/>
+          <w:szCs w:val="28"/>
+        </w:rPr>
+      </w:pPr>
+    </w:p>
+    <w:p>
+      <w:pPr>
+        <w:ind w:firstLine="720"/>
+        <w:rPr>
+          <w:rFonts w:ascii="Baskerville Old Face" w:hAnsi="Baskerville Old Face"/>
+          <w:b/>
+          <w:sz w:val="28"/>
+        </w:rPr>
+      </w:pPr>
+      <w:r>
+        <w:rPr>
+          <w:rFonts w:ascii="Baskerville Old Face" w:hAnsi="Baskerville Old Face"/>
+          <w:b/>
+          <w:sz w:val="28"/>
+        </w:rPr>
+        <w:t>4.4</w:t>
+      </w:r>
+      <w:r>
+        <w:rPr>
+          <w:rFonts w:ascii="Baskerville Old Face" w:hAnsi="Baskerville Old Face"/>
+          <w:b/>
+          <w:sz w:val="28"/>
+        </w:rPr>
+        <w:tab/>
+        <w:t>Katz Centrality</w:t>
+      </w:r>
+    </w:p>
+    <w:p>
+      <w:pPr>
+        <w:rPr>
+          <w:rFonts w:ascii="Baskerville Old Face" w:hAnsi="Baskerville Old Face"/>
+          <w:b/>
+          <w:sz w:val="32"/>
+          <w:szCs w:val="28"/>
+        </w:rPr>
+      </w:pPr>
+    </w:p>
+    <w:p>
+      <w:pPr>
+        <w:ind w:left="1440"/>
+        <w:rPr>
+          <w:rFonts w:ascii="Baskerville Old Face" w:hAnsi="Baskerville Old Face"/>
+        </w:rPr>
+      </w:pPr>
+      <w:r>
+        <w:rPr>
+          <w:rFonts w:ascii="Baskerville Old Face" w:hAnsi="Baskerville Old Face"/>
+        </w:rPr>
+        <w:t>Katz centrality iterates through each node at each iteration and performs a Breadth First Search.</w:t>
+      </w:r>
+    </w:p>
+    <w:p>
+      <w:pPr>
+        <w:ind w:left="1440"/>
+        <w:rPr>
+          <w:rFonts w:ascii="Baskerville Old Face" w:hAnsi="Baskerville Old Face"/>
+        </w:rPr>
+      </w:pPr>
+    </w:p>
+    <w:p>
+      <w:pPr>
+        <w:jc w:val="center"/>
+        <w:rPr>
+          <w:rFonts w:ascii="Baskerville Old Face" w:hAnsi="Baskerville Old Face"/>
+        </w:rPr>
+      </w:pPr>
+      <m:oMathPara>
+        <m:oMath>
+          <m:r>
+            <w:rPr>
+              <w:rFonts w:ascii="Cambria Math" w:hAnsi="Cambria Math"/>
+            </w:rPr>
+            <m:t>O</m:t>
+          </m:r>
+          <m:d>
+            <m:dPr>
+              <m:ctrlPr>
+                <w:rPr>
+                  <w:rFonts w:ascii="Cambria Math" w:hAnsi="Cambria Math"/>
+                  <w:i/>
+                </w:rPr>
+              </m:ctrlPr>
+            </m:dPr>
+            <m:e>
+              <m:r>
+                <w:rPr>
+                  <w:rFonts w:ascii="Cambria Math" w:hAnsi="Cambria Math"/>
+                </w:rPr>
+                <m:t>V</m:t>
+              </m:r>
+            </m:e>
+          </m:d>
+          <m:r>
+            <w:rPr>
+              <w:rFonts w:ascii="Cambria Math" w:hAnsi="Cambria Math"/>
+            </w:rPr>
+            <m:t>×O(VE)</m:t>
+          </m:r>
+        </m:oMath>
+      </m:oMathPara>
+    </w:p>
+    <w:p>
+      <w:pPr>
+        <w:ind w:left="1440"/>
+        <w:jc w:val="center"/>
+        <w:rPr>
+          <w:rFonts w:ascii="Baskerville Old Face" w:hAnsi="Baskerville Old Face"/>
+        </w:rPr>
+      </w:pPr>
+    </w:p>
+    <w:p>
+      <w:pPr>
+        <w:jc w:val="center"/>
+        <w:rPr>
+          <w:rFonts w:ascii="Baskerville Old Face" w:hAnsi="Baskerville Old Face"/>
+        </w:rPr>
+      </w:pPr>
+      <m:oMathPara>
+        <m:oMath>
+          <m:r>
+            <w:rPr>
+              <w:rFonts w:ascii="Cambria Math" w:hAnsi="Cambria Math"/>
+            </w:rPr>
+            <m:t>O(</m:t>
+          </m:r>
+          <m:sSup>
+            <m:sSupPr>
+              <m:ctrlPr>
+                <w:rPr>
+                  <w:rFonts w:ascii="Cambria Math" w:hAnsi="Cambria Math"/>
+                  <w:i/>
+                </w:rPr>
+              </m:ctrlPr>
+            </m:sSupPr>
+            <m:e>
+              <m:r>
+                <w:rPr>
+                  <w:rFonts w:ascii="Cambria Math" w:hAnsi="Cambria Math"/>
+                </w:rPr>
+                <m:t>V</m:t>
+              </m:r>
+            </m:e>
+            <m:sup>
+              <m:r>
+                <w:rPr>
+                  <w:rFonts w:ascii="Cambria Math" w:hAnsi="Cambria Math"/>
+                </w:rPr>
+                <m:t>2</m:t>
+              </m:r>
+            </m:sup>
+          </m:sSup>
+          <m:r>
+            <w:rPr>
+              <w:rFonts w:ascii="Cambria Math" w:hAnsi="Cambria Math"/>
+            </w:rPr>
+            <m:t>+VE)</m:t>
+          </m:r>
+        </m:oMath>
+      </m:oMathPara>
+    </w:p>
+    <w:p>
+      <w:pPr>
+        <w:rPr>
+          <w:rFonts w:ascii="Baskerville Old Face" w:hAnsi="Baskerville Old Face"/>
+        </w:rPr>
+      </w:pPr>
+    </w:p>
+    <w:p>
+      <w:pPr>
+        <w:ind w:left="1440"/>
+        <w:rPr>
+          <w:rFonts w:ascii="Baskerville Old Face" w:hAnsi="Baskerville Old Face"/>
+        </w:rPr>
+      </w:pPr>
+      <w:r>
+        <w:rPr>
+          <w:rFonts w:ascii="Baskerville Old Face" w:hAnsi="Baskerville Old Face"/>
+        </w:rPr>
+        <w:t>As stated before, for a sparse graph, the complexity does not change, but for a dense graph the complexity simplifies to:</w:t>
+      </w:r>
+    </w:p>
+    <w:p>
+      <w:pPr>
+        <w:ind w:left="720"/>
+        <w:rPr>
+          <w:rFonts w:ascii="Baskerville Old Face" w:hAnsi="Baskerville Old Face"/>
+        </w:rPr>
+      </w:pPr>
+    </w:p>
+    <w:p>
+      <w:pPr>
+        <w:rPr>
+          <w:rFonts w:ascii="Baskerville Old Face" w:hAnsi="Baskerville Old Face"/>
+        </w:rPr>
+      </w:pPr>
+      <m:oMathPara>
+        <m:oMath>
+          <m:r>
+            <w:rPr>
+              <w:rFonts w:ascii="Cambria Math" w:hAnsi="Cambria Math"/>
+            </w:rPr>
+            <m:t>O(VE)</m:t>
+          </m:r>
+        </m:oMath>
+      </m:oMathPara>
+    </w:p>
+    <w:p>
+      <w:pPr>
+        <w:rPr>
+          <w:rFonts w:ascii="Baskerville Old Face" w:hAnsi="Baskerville Old Face"/>
+          <w:b/>
+          <w:sz w:val="32"/>
+          <w:szCs w:val="28"/>
+        </w:rPr>
+      </w:pPr>
+    </w:p>
+    <w:p>
+      <w:pPr>
+        <w:rPr>
+          <w:rFonts w:ascii="Baskerville Old Face" w:hAnsi="Baskerville Old Face"/>
+          <w:b/>
+          <w:sz w:val="32"/>
+          <w:szCs w:val="28"/>
+        </w:rPr>
+      </w:pPr>
+    </w:p>
+    <w:p>
+      <w:pPr>
+        <w:rPr>
+          <w:rFonts w:ascii="Baskerville Old Face" w:hAnsi="Baskerville Old Face"/>
+          <w:b/>
+          <w:sz w:val="32"/>
+          <w:szCs w:val="28"/>
+        </w:rPr>
+      </w:pPr>
+      <w:r>
+        <w:rPr>
+          <w:rFonts w:ascii="Baskerville Old Face" w:hAnsi="Baskerville Old Face"/>
+          <w:b/>
+          <w:sz w:val="32"/>
+          <w:szCs w:val="28"/>
+        </w:rPr>
+        <w:t>5</w:t>
+      </w:r>
+      <w:r>
+        <w:rPr>
+          <w:rFonts w:ascii="Baskerville Old Face" w:hAnsi="Baskerville Old Face"/>
+          <w:b/>
+          <w:sz w:val="32"/>
+          <w:szCs w:val="28"/>
+        </w:rPr>
+        <w:tab/>
+      </w:r>
+      <w:r>
+        <w:rPr>
+          <w:rFonts w:ascii="Baskerville Old Face" w:hAnsi="Baskerville Old Face"/>
+          <w:b/>
+          <w:sz w:val="32"/>
+          <w:szCs w:val="28"/>
+        </w:rPr>
+        <w:t>Execution</w:t>
+      </w:r>
+    </w:p>
+    <w:p>
+      <w:pPr>
+        <w:rPr>
+          <w:rFonts w:ascii="Baskerville Old Face" w:hAnsi="Baskerville Old Face"/>
+          <w:b/>
+          <w:sz w:val="32"/>
+          <w:szCs w:val="28"/>
+        </w:rPr>
+      </w:pPr>
+    </w:p>
+    <w:p>
+      <w:pPr>
+        <w:ind w:firstLine="720"/>
+        <w:rPr>
+          <w:rFonts w:ascii="Baskerville Old Face" w:hAnsi="Baskerville Old Face"/>
+          <w:b/>
+          <w:sz w:val="32"/>
+          <w:szCs w:val="28"/>
+        </w:rPr>
+      </w:pPr>
+      <w:r>
+        <w:rPr>
+          <w:rFonts w:ascii="Baskerville Old Face" w:hAnsi="Baskerville Old Face"/>
+        </w:rPr>
+        <w:t>(Project Deliverable 1 – main())</w:t>
+      </w:r>
+    </w:p>
+    <w:p>
+      <w:pPr>
+        <w:rPr>
+          <w:rFonts w:ascii="Baskerville Old Face" w:hAnsi="Baskerville Old Face"/>
+        </w:rPr>
+      </w:pPr>
+      <w:r>
+        <w:rPr>
+          <w:rFonts w:ascii="Baskerville Old Face" w:hAnsi="Baskerville Old Face"/>
+          <w:b/>
+          <w:sz w:val="32"/>
+          <w:szCs w:val="28"/>
+        </w:rPr>
+        <w:tab/>
+      </w:r>
+      <w:r>
+        <w:rPr>
+          <w:rFonts w:ascii="Baskerville Old Face" w:hAnsi="Baskerville Old Face"/>
+        </w:rPr>
+        <w:t>more text</w:t>
       </w:r>
     </w:p>
     <w:p>
@@ -3275,49 +4887,55 @@
         <w:rPr>
           <w:rFonts w:ascii="Baskerville Old Face" w:hAnsi="Baskerville Old Face"/>
           <w:b/>
-          <w:sz w:val="28"/>
-        </w:rPr>
-      </w:pPr>
-    </w:p>
-    <w:p>
-      <w:pPr>
-        <w:rPr>
-          <w:rFonts w:ascii="Baskerville Old Face" w:hAnsi="Baskerville Old Face"/>
-          <w:b/>
-          <w:sz w:val="28"/>
-        </w:rPr>
-      </w:pPr>
-    </w:p>
-    <w:p>
-      <w:pPr>
-        <w:rPr>
-          <w:rFonts w:ascii="Baskerville Old Face" w:hAnsi="Baskerville Old Face"/>
-          <w:b/>
-          <w:sz w:val="28"/>
-        </w:rPr>
-      </w:pPr>
-    </w:p>
-    <w:p>
-      <w:pPr>
-        <w:rPr>
-          <w:rFonts w:ascii="Baskerville Old Face" w:hAnsi="Baskerville Old Face"/>
-          <w:b/>
-          <w:sz w:val="28"/>
-        </w:rPr>
-      </w:pPr>
-      <w:r>
-        <w:rPr>
-          <w:rFonts w:ascii="Baskerville Old Face" w:hAnsi="Baskerville Old Face"/>
-          <w:b/>
-          <w:sz w:val="28"/>
-        </w:rPr>
-        <w:t>3.5</w:t>
-      </w:r>
-      <w:r>
-        <w:rPr>
-          <w:rFonts w:ascii="Baskerville Old Face" w:hAnsi="Baskerville Old Face"/>
-          <w:b/>
-          <w:sz w:val="28"/>
+          <w:sz w:val="32"/>
+          <w:szCs w:val="28"/>
+        </w:rPr>
+      </w:pPr>
+    </w:p>
+    <w:p>
+      <w:pPr>
+        <w:rPr>
+          <w:rFonts w:ascii="Baskerville Old Face" w:hAnsi="Baskerville Old Face"/>
+          <w:b/>
+          <w:sz w:val="32"/>
+          <w:szCs w:val="28"/>
+        </w:rPr>
+      </w:pPr>
+    </w:p>
+    <w:p>
+      <w:pPr>
+        <w:rPr>
+          <w:rFonts w:ascii="Baskerville Old Face" w:hAnsi="Baskerville Old Face"/>
+          <w:b/>
+          <w:sz w:val="32"/>
+          <w:szCs w:val="28"/>
+        </w:rPr>
+      </w:pPr>
+    </w:p>
+    <w:p>
+      <w:pPr>
+        <w:rPr>
+          <w:rFonts w:ascii="Baskerville Old Face" w:hAnsi="Baskerville Old Face"/>
+          <w:b/>
+          <w:sz w:val="32"/>
+          <w:szCs w:val="28"/>
+        </w:rPr>
+      </w:pPr>
+      <w:r>
+        <w:rPr>
+          <w:rFonts w:ascii="Baskerville Old Face" w:hAnsi="Baskerville Old Face"/>
+          <w:b/>
+          <w:sz w:val="32"/>
+          <w:szCs w:val="28"/>
+        </w:rPr>
+        <w:t>6</w:t>
+      </w:r>
+      <w:r>
+        <w:rPr>
+          <w:rFonts w:ascii="Baskerville Old Face" w:hAnsi="Baskerville Old Face"/>
+          <w:b/>
+          <w:sz w:val="32"/>
+          <w:szCs w:val="28"/>
         </w:rPr>
         <w:tab/>
       </w:r>
@@ -3325,37 +4943,30 @@
         <w:rPr>
           <w:rFonts w:ascii="Baskerville Old Face" w:hAnsi="Baskerville Old Face"/>
           <w:b/>
-          <w:sz w:val="28"/>
-        </w:rPr>
-        <w:t>Katz</w:t>
-      </w:r>
-      <w:r>
-        <w:rPr>
-          <w:rFonts w:ascii="Baskerville Old Face" w:hAnsi="Baskerville Old Face"/>
-          <w:b/>
-          <w:sz w:val="28"/>
-        </w:rPr>
-        <w:t xml:space="preserve"> Centrality</w:t>
-      </w:r>
-    </w:p>
-    <w:p>
-      <w:pPr>
-        <w:rPr>
-          <w:rFonts w:ascii="Baskerville Old Face" w:hAnsi="Baskerville Old Face"/>
-        </w:rPr>
-      </w:pPr>
-    </w:p>
-    <w:p>
-      <w:pPr>
-        <w:rPr>
-          <w:rFonts w:ascii="Baskerville Old Face" w:hAnsi="Baskerville Old Face"/>
-        </w:rPr>
-      </w:pPr>
-      <w:r>
-        <w:rPr>
-          <w:rFonts w:ascii="Baskerville Old Face" w:hAnsi="Baskerville Old Face"/>
-        </w:rPr>
-        <w:tab/>
+          <w:sz w:val="32"/>
+          <w:szCs w:val="28"/>
+        </w:rPr>
+        <w:t>Conclusion</w:t>
+      </w:r>
+    </w:p>
+    <w:p>
+      <w:pPr>
+        <w:rPr>
+          <w:rFonts w:ascii="Baskerville Old Face" w:hAnsi="Baskerville Old Face"/>
+        </w:rPr>
+      </w:pPr>
+    </w:p>
+    <w:p>
+      <w:pPr>
+        <w:ind w:firstLine="720"/>
+        <w:rPr>
+          <w:rFonts w:ascii="Baskerville Old Face" w:hAnsi="Baskerville Old Face"/>
+        </w:rPr>
+      </w:pPr>
+      <w:r>
+        <w:rPr>
+          <w:rFonts w:ascii="Baskerville Old Face" w:hAnsi="Baskerville Old Face"/>
+        </w:rPr>
         <w:t>Text here</w:t>
       </w:r>
     </w:p>
@@ -3398,13 +5009,6 @@
       <w:pPr>
         <w:rPr>
           <w:rFonts w:ascii="Baskerville Old Face" w:hAnsi="Baskerville Old Face"/>
-        </w:rPr>
-      </w:pPr>
-    </w:p>
-    <w:p>
-      <w:pPr>
-        <w:rPr>
-          <w:rFonts w:ascii="Baskerville Old Face" w:hAnsi="Baskerville Old Face"/>
           <w:b/>
           <w:sz w:val="32"/>
           <w:szCs w:val="28"/>
@@ -3417,7 +5021,7 @@
           <w:sz w:val="32"/>
           <w:szCs w:val="28"/>
         </w:rPr>
-        <w:t>4</w:t>
+        <w:t>7</w:t>
       </w:r>
       <w:r>
         <w:rPr>
@@ -3435,330 +5039,6 @@
           <w:sz w:val="32"/>
           <w:szCs w:val="28"/>
         </w:rPr>
-        <w:t>Complexity</w:t>
-      </w:r>
-    </w:p>
-    <w:p>
-      <w:pPr>
-        <w:rPr>
-          <w:rFonts w:ascii="Baskerville Old Face" w:hAnsi="Baskerville Old Face"/>
-        </w:rPr>
-      </w:pPr>
-    </w:p>
-    <w:p>
-      <w:pPr>
-        <w:ind w:firstLine="720"/>
-        <w:rPr>
-          <w:rFonts w:ascii="Baskerville Old Face" w:hAnsi="Baskerville Old Face"/>
-        </w:rPr>
-      </w:pPr>
-      <w:r>
-        <w:rPr>
-          <w:rFonts w:ascii="Baskerville Old Face" w:hAnsi="Baskerville Old Face"/>
-        </w:rPr>
-        <w:t>Text here</w:t>
-      </w:r>
-    </w:p>
-    <w:p>
-      <w:pPr>
-        <w:rPr>
-          <w:rFonts w:ascii="Baskerville Old Face" w:hAnsi="Baskerville Old Face"/>
-        </w:rPr>
-      </w:pPr>
-      <w:r>
-        <w:rPr>
-          <w:rFonts w:ascii="Baskerville Old Face" w:hAnsi="Baskerville Old Face"/>
-        </w:rPr>
-        <w:tab/>
-        <w:t>End of text here</w:t>
-      </w:r>
-    </w:p>
-    <w:p>
-      <w:pPr>
-        <w:rPr>
-          <w:rFonts w:ascii="Baskerville Old Face" w:hAnsi="Baskerville Old Face"/>
-        </w:rPr>
-      </w:pPr>
-    </w:p>
-    <w:p>
-      <w:pPr>
-        <w:rPr>
-          <w:rFonts w:ascii="Baskerville Old Face" w:hAnsi="Baskerville Old Face"/>
-        </w:rPr>
-      </w:pPr>
-    </w:p>
-    <w:p>
-      <w:pPr>
-        <w:rPr>
-          <w:rFonts w:ascii="Baskerville Old Face" w:hAnsi="Baskerville Old Face"/>
-        </w:rPr>
-      </w:pPr>
-    </w:p>
-    <w:p>
-      <w:pPr>
-        <w:rPr>
-          <w:rFonts w:ascii="Baskerville Old Face" w:hAnsi="Baskerville Old Face"/>
-          <w:b/>
-          <w:sz w:val="32"/>
-          <w:szCs w:val="28"/>
-        </w:rPr>
-      </w:pPr>
-      <w:r>
-        <w:rPr>
-          <w:rFonts w:ascii="Baskerville Old Face" w:hAnsi="Baskerville Old Face"/>
-          <w:b/>
-          <w:sz w:val="32"/>
-          <w:szCs w:val="28"/>
-        </w:rPr>
-        <w:t>5</w:t>
-      </w:r>
-      <w:r>
-        <w:rPr>
-          <w:rFonts w:ascii="Baskerville Old Face" w:hAnsi="Baskerville Old Face"/>
-          <w:b/>
-          <w:sz w:val="32"/>
-          <w:szCs w:val="28"/>
-        </w:rPr>
-        <w:tab/>
-      </w:r>
-      <w:r>
-        <w:rPr>
-          <w:rFonts w:ascii="Baskerville Old Face" w:hAnsi="Baskerville Old Face"/>
-          <w:b/>
-          <w:sz w:val="32"/>
-          <w:szCs w:val="28"/>
-        </w:rPr>
-        <w:t>Execution</w:t>
-      </w:r>
-    </w:p>
-    <w:p>
-      <w:pPr>
-        <w:rPr>
-          <w:rFonts w:ascii="Baskerville Old Face" w:hAnsi="Baskerville Old Face"/>
-          <w:b/>
-          <w:sz w:val="32"/>
-          <w:szCs w:val="28"/>
-        </w:rPr>
-      </w:pPr>
-    </w:p>
-    <w:p>
-      <w:pPr>
-        <w:ind w:firstLine="720"/>
-        <w:rPr>
-          <w:rFonts w:ascii="Baskerville Old Face" w:hAnsi="Baskerville Old Face"/>
-          <w:b/>
-          <w:sz w:val="32"/>
-          <w:szCs w:val="28"/>
-        </w:rPr>
-      </w:pPr>
-      <w:r>
-        <w:rPr>
-          <w:rFonts w:ascii="Baskerville Old Face" w:hAnsi="Baskerville Old Face"/>
-        </w:rPr>
-        <w:t>(Project Deliverable 1 – main())</w:t>
-      </w:r>
-    </w:p>
-    <w:p>
-      <w:pPr>
-        <w:rPr>
-          <w:rFonts w:ascii="Baskerville Old Face" w:hAnsi="Baskerville Old Face"/>
-        </w:rPr>
-      </w:pPr>
-      <w:r>
-        <w:rPr>
-          <w:rFonts w:ascii="Baskerville Old Face" w:hAnsi="Baskerville Old Face"/>
-          <w:b/>
-          <w:sz w:val="32"/>
-          <w:szCs w:val="28"/>
-        </w:rPr>
-        <w:tab/>
-      </w:r>
-      <w:r>
-        <w:rPr>
-          <w:rFonts w:ascii="Baskerville Old Face" w:hAnsi="Baskerville Old Face"/>
-        </w:rPr>
-        <w:t>more text</w:t>
-      </w:r>
-    </w:p>
-    <w:p>
-      <w:pPr>
-        <w:rPr>
-          <w:rFonts w:ascii="Baskerville Old Face" w:hAnsi="Baskerville Old Face"/>
-        </w:rPr>
-      </w:pPr>
-      <w:r>
-        <w:rPr>
-          <w:rFonts w:ascii="Baskerville Old Face" w:hAnsi="Baskerville Old Face"/>
-        </w:rPr>
-        <w:tab/>
-        <w:t>End of text here</w:t>
-      </w:r>
-    </w:p>
-    <w:p>
-      <w:pPr>
-        <w:rPr>
-          <w:rFonts w:ascii="Baskerville Old Face" w:hAnsi="Baskerville Old Face"/>
-          <w:b/>
-          <w:sz w:val="32"/>
-          <w:szCs w:val="28"/>
-        </w:rPr>
-      </w:pPr>
-    </w:p>
-    <w:p>
-      <w:pPr>
-        <w:rPr>
-          <w:rFonts w:ascii="Baskerville Old Face" w:hAnsi="Baskerville Old Face"/>
-          <w:b/>
-          <w:sz w:val="32"/>
-          <w:szCs w:val="28"/>
-        </w:rPr>
-      </w:pPr>
-    </w:p>
-    <w:p>
-      <w:pPr>
-        <w:rPr>
-          <w:rFonts w:ascii="Baskerville Old Face" w:hAnsi="Baskerville Old Face"/>
-          <w:b/>
-          <w:sz w:val="32"/>
-          <w:szCs w:val="28"/>
-        </w:rPr>
-      </w:pPr>
-    </w:p>
-    <w:p>
-      <w:pPr>
-        <w:rPr>
-          <w:rFonts w:ascii="Baskerville Old Face" w:hAnsi="Baskerville Old Face"/>
-          <w:b/>
-          <w:sz w:val="32"/>
-          <w:szCs w:val="28"/>
-        </w:rPr>
-      </w:pPr>
-      <w:r>
-        <w:rPr>
-          <w:rFonts w:ascii="Baskerville Old Face" w:hAnsi="Baskerville Old Face"/>
-          <w:b/>
-          <w:sz w:val="32"/>
-          <w:szCs w:val="28"/>
-        </w:rPr>
-        <w:t>6</w:t>
-      </w:r>
-      <w:r>
-        <w:rPr>
-          <w:rFonts w:ascii="Baskerville Old Face" w:hAnsi="Baskerville Old Face"/>
-          <w:b/>
-          <w:sz w:val="32"/>
-          <w:szCs w:val="28"/>
-        </w:rPr>
-        <w:tab/>
-      </w:r>
-      <w:r>
-        <w:rPr>
-          <w:rFonts w:ascii="Baskerville Old Face" w:hAnsi="Baskerville Old Face"/>
-          <w:b/>
-          <w:sz w:val="32"/>
-          <w:szCs w:val="28"/>
-        </w:rPr>
-        <w:t>Conclusion</w:t>
-      </w:r>
-    </w:p>
-    <w:p>
-      <w:pPr>
-        <w:rPr>
-          <w:rFonts w:ascii="Baskerville Old Face" w:hAnsi="Baskerville Old Face"/>
-        </w:rPr>
-      </w:pPr>
-    </w:p>
-    <w:p>
-      <w:pPr>
-        <w:ind w:firstLine="720"/>
-        <w:rPr>
-          <w:rFonts w:ascii="Baskerville Old Face" w:hAnsi="Baskerville Old Face"/>
-        </w:rPr>
-      </w:pPr>
-      <w:r>
-        <w:rPr>
-          <w:rFonts w:ascii="Baskerville Old Face" w:hAnsi="Baskerville Old Face"/>
-        </w:rPr>
-        <w:t>Text h</w:t>
-      </w:r>
-      <w:bookmarkStart w:id="0" w:name="_GoBack"/>
-      <w:bookmarkEnd w:id="0"/>
-      <w:r>
-        <w:rPr>
-          <w:rFonts w:ascii="Baskerville Old Face" w:hAnsi="Baskerville Old Face"/>
-        </w:rPr>
-        <w:t>ere</w:t>
-      </w:r>
-    </w:p>
-    <w:p>
-      <w:pPr>
-        <w:rPr>
-          <w:rFonts w:ascii="Baskerville Old Face" w:hAnsi="Baskerville Old Face"/>
-        </w:rPr>
-      </w:pPr>
-      <w:r>
-        <w:rPr>
-          <w:rFonts w:ascii="Baskerville Old Face" w:hAnsi="Baskerville Old Face"/>
-        </w:rPr>
-        <w:tab/>
-        <w:t>End of text here</w:t>
-      </w:r>
-    </w:p>
-    <w:p>
-      <w:pPr>
-        <w:rPr>
-          <w:rFonts w:ascii="Baskerville Old Face" w:hAnsi="Baskerville Old Face"/>
-        </w:rPr>
-      </w:pPr>
-    </w:p>
-    <w:p>
-      <w:pPr>
-        <w:rPr>
-          <w:rFonts w:ascii="Baskerville Old Face" w:hAnsi="Baskerville Old Face"/>
-        </w:rPr>
-      </w:pPr>
-    </w:p>
-    <w:p>
-      <w:pPr>
-        <w:rPr>
-          <w:rFonts w:ascii="Baskerville Old Face" w:hAnsi="Baskerville Old Face"/>
-        </w:rPr>
-      </w:pPr>
-    </w:p>
-    <w:p>
-      <w:pPr>
-        <w:rPr>
-          <w:rFonts w:ascii="Baskerville Old Face" w:hAnsi="Baskerville Old Face"/>
-          <w:b/>
-          <w:sz w:val="32"/>
-          <w:szCs w:val="28"/>
-        </w:rPr>
-      </w:pPr>
-      <w:r>
-        <w:rPr>
-          <w:rFonts w:ascii="Baskerville Old Face" w:hAnsi="Baskerville Old Face"/>
-          <w:b/>
-          <w:sz w:val="32"/>
-          <w:szCs w:val="28"/>
-        </w:rPr>
-        <w:t>7</w:t>
-      </w:r>
-      <w:r>
-        <w:rPr>
-          <w:rFonts w:ascii="Baskerville Old Face" w:hAnsi="Baskerville Old Face"/>
-          <w:b/>
-          <w:sz w:val="32"/>
-          <w:szCs w:val="28"/>
-        </w:rPr>
-        <w:tab/>
-      </w:r>
-      <w:r>
-        <w:rPr>
-          <w:rFonts w:ascii="Baskerville Old Face" w:hAnsi="Baskerville Old Face"/>
-          <w:b/>
-          <w:sz w:val="32"/>
-          <w:szCs w:val="28"/>
-        </w:rPr>
         <w:t>References</w:t>
       </w:r>
     </w:p>
@@ -3777,8 +5057,8 @@
       </w:pPr>
     </w:p>
     <w:sectPr>
-      <w:footerReference w:type="even" r:id="rId10"/>
-      <w:footerReference w:type="default" r:id="rId11"/>
+      <w:footerReference w:type="even" r:id="rId11"/>
+      <w:footerReference w:type="default" r:id="rId12"/>
       <w:pgSz w:w="11900" w:h="16840"/>
       <w:pgMar w:top="1440" w:right="1800" w:bottom="1440" w:left="1233" w:header="708" w:footer="708" w:gutter="0"/>
       <w:cols w:space="708"/>
@@ -3789,7 +5069,7 @@
 </file>
 
 <file path=word/endnotes.xml><?xml version="1.0" encoding="utf-8"?>
-<w:endnotes xmlns:wpc="http://schemas.microsoft.com/office/word/2010/wordprocessingCanvas" xmlns:mo="http://schemas.microsoft.com/office/mac/office/2008/main" xmlns:mc="http://schemas.openxmlformats.org/markup-compatibility/2006" xmlns:mv="urn:schemas-microsoft-com:mac:vml" xmlns:o="urn:schemas-microsoft-com:office:office" xmlns:r="http://schemas.openxmlformats.org/officeDocument/2006/relationships" xmlns:m="http://schemas.openxmlformats.org/officeDocument/2006/math" xmlns:v="urn:schemas-microsoft-com:vml" xmlns:wp14="http://schemas.microsoft.com/office/word/2010/wordprocessingDrawing" xmlns:wp="http://schemas.openxmlformats.org/drawingml/2006/wordprocessingDrawing" xmlns:w10="urn:schemas-microsoft-com:office:word" xmlns:w="http://schemas.openxmlformats.org/wordprocessingml/2006/main" xmlns:w14="http://schemas.microsoft.com/office/word/2010/wordml" xmlns:w15="http://schemas.microsoft.com/office/word/2012/wordml" xmlns:wpg="http://schemas.microsoft.com/office/word/2010/wordprocessingGroup" xmlns:wpi="http://schemas.microsoft.com/office/word/2010/wordprocessingInk" xmlns:wne="http://schemas.microsoft.com/office/word/2006/wordml" xmlns:wps="http://schemas.microsoft.com/office/word/2010/wordprocessingShape" mc:Ignorable="w14 w15 wp14">
+<w:endnotes xmlns:wpc="http://schemas.microsoft.com/office/word/2010/wordprocessingCanvas" xmlns:mo="http://schemas.microsoft.com/office/mac/office/2008/main" xmlns:mc="http://schemas.openxmlformats.org/markup-compatibility/2006" xmlns:mv="urn:schemas-microsoft-com:mac:vml" xmlns:o="urn:schemas-microsoft-com:office:office" xmlns:r="http://schemas.openxmlformats.org/officeDocument/2006/relationships" xmlns:m="http://schemas.openxmlformats.org/officeDocument/2006/math" xmlns:v="urn:schemas-microsoft-com:vml" xmlns:wp14="http://schemas.microsoft.com/office/word/2010/wordprocessingDrawing" xmlns:wp="http://schemas.openxmlformats.org/drawingml/2006/wordprocessingDrawing" xmlns:w10="urn:schemas-microsoft-com:office:word" xmlns:w="http://schemas.openxmlformats.org/wordprocessingml/2006/main" xmlns:w14="http://schemas.microsoft.com/office/word/2010/wordml" xmlns:wpg="http://schemas.microsoft.com/office/word/2010/wordprocessingGroup" xmlns:wpi="http://schemas.microsoft.com/office/word/2010/wordprocessingInk" xmlns:wne="http://schemas.microsoft.com/office/word/2006/wordml" xmlns:wps="http://schemas.microsoft.com/office/word/2010/wordprocessingShape" mc:Ignorable="w14 wp14">
   <w:endnote w:type="separator" w:id="-1">
     <w:p>
       <w:r>
@@ -3808,7 +5088,7 @@
 </file>
 
 <file path=word/footer1.xml><?xml version="1.0" encoding="utf-8"?>
-<w:ftr xmlns:wpc="http://schemas.microsoft.com/office/word/2010/wordprocessingCanvas" xmlns:mo="http://schemas.microsoft.com/office/mac/office/2008/main" xmlns:mc="http://schemas.openxmlformats.org/markup-compatibility/2006" xmlns:mv="urn:schemas-microsoft-com:mac:vml" xmlns:o="urn:schemas-microsoft-com:office:office" xmlns:r="http://schemas.openxmlformats.org/officeDocument/2006/relationships" xmlns:m="http://schemas.openxmlformats.org/officeDocument/2006/math" xmlns:v="urn:schemas-microsoft-com:vml" xmlns:wp14="http://schemas.microsoft.com/office/word/2010/wordprocessingDrawing" xmlns:wp="http://schemas.openxmlformats.org/drawingml/2006/wordprocessingDrawing" xmlns:w10="urn:schemas-microsoft-com:office:word" xmlns:w="http://schemas.openxmlformats.org/wordprocessingml/2006/main" xmlns:w14="http://schemas.microsoft.com/office/word/2010/wordml" xmlns:w15="http://schemas.microsoft.com/office/word/2012/wordml" xmlns:wpg="http://schemas.microsoft.com/office/word/2010/wordprocessingGroup" xmlns:wpi="http://schemas.microsoft.com/office/word/2010/wordprocessingInk" xmlns:wne="http://schemas.microsoft.com/office/word/2006/wordml" xmlns:wps="http://schemas.microsoft.com/office/word/2010/wordprocessingShape" mc:Ignorable="w14 w15 wp14">
+<w:ftr xmlns:wpc="http://schemas.microsoft.com/office/word/2010/wordprocessingCanvas" xmlns:mo="http://schemas.microsoft.com/office/mac/office/2008/main" xmlns:mc="http://schemas.openxmlformats.org/markup-compatibility/2006" xmlns:mv="urn:schemas-microsoft-com:mac:vml" xmlns:o="urn:schemas-microsoft-com:office:office" xmlns:r="http://schemas.openxmlformats.org/officeDocument/2006/relationships" xmlns:m="http://schemas.openxmlformats.org/officeDocument/2006/math" xmlns:v="urn:schemas-microsoft-com:vml" xmlns:wp14="http://schemas.microsoft.com/office/word/2010/wordprocessingDrawing" xmlns:wp="http://schemas.openxmlformats.org/drawingml/2006/wordprocessingDrawing" xmlns:w10="urn:schemas-microsoft-com:office:word" xmlns:w="http://schemas.openxmlformats.org/wordprocessingml/2006/main" xmlns:w14="http://schemas.microsoft.com/office/word/2010/wordml" xmlns:wpg="http://schemas.microsoft.com/office/word/2010/wordprocessingGroup" xmlns:wpi="http://schemas.microsoft.com/office/word/2010/wordprocessingInk" xmlns:wne="http://schemas.microsoft.com/office/word/2006/wordml" xmlns:wps="http://schemas.microsoft.com/office/word/2010/wordprocessingShape" mc:Ignorable="w14 wp14">
   <w:p>
     <w:pPr>
       <w:pStyle w:val="Footer"/>
@@ -3846,7 +5126,7 @@
 </file>
 
 <file path=word/footer2.xml><?xml version="1.0" encoding="utf-8"?>
-<w:ftr xmlns:wpc="http://schemas.microsoft.com/office/word/2010/wordprocessingCanvas" xmlns:mo="http://schemas.microsoft.com/office/mac/office/2008/main" xmlns:mc="http://schemas.openxmlformats.org/markup-compatibility/2006" xmlns:mv="urn:schemas-microsoft-com:mac:vml" xmlns:o="urn:schemas-microsoft-com:office:office" xmlns:r="http://schemas.openxmlformats.org/officeDocument/2006/relationships" xmlns:m="http://schemas.openxmlformats.org/officeDocument/2006/math" xmlns:v="urn:schemas-microsoft-com:vml" xmlns:wp14="http://schemas.microsoft.com/office/word/2010/wordprocessingDrawing" xmlns:wp="http://schemas.openxmlformats.org/drawingml/2006/wordprocessingDrawing" xmlns:w10="urn:schemas-microsoft-com:office:word" xmlns:w="http://schemas.openxmlformats.org/wordprocessingml/2006/main" xmlns:w14="http://schemas.microsoft.com/office/word/2010/wordml" xmlns:w15="http://schemas.microsoft.com/office/word/2012/wordml" xmlns:wpg="http://schemas.microsoft.com/office/word/2010/wordprocessingGroup" xmlns:wpi="http://schemas.microsoft.com/office/word/2010/wordprocessingInk" xmlns:wne="http://schemas.microsoft.com/office/word/2006/wordml" xmlns:wps="http://schemas.microsoft.com/office/word/2010/wordprocessingShape" mc:Ignorable="w14 w15 wp14">
+<w:ftr xmlns:wpc="http://schemas.microsoft.com/office/word/2010/wordprocessingCanvas" xmlns:mo="http://schemas.microsoft.com/office/mac/office/2008/main" xmlns:mc="http://schemas.openxmlformats.org/markup-compatibility/2006" xmlns:mv="urn:schemas-microsoft-com:mac:vml" xmlns:o="urn:schemas-microsoft-com:office:office" xmlns:r="http://schemas.openxmlformats.org/officeDocument/2006/relationships" xmlns:m="http://schemas.openxmlformats.org/officeDocument/2006/math" xmlns:v="urn:schemas-microsoft-com:vml" xmlns:wp14="http://schemas.microsoft.com/office/word/2010/wordprocessingDrawing" xmlns:wp="http://schemas.openxmlformats.org/drawingml/2006/wordprocessingDrawing" xmlns:w10="urn:schemas-microsoft-com:office:word" xmlns:w="http://schemas.openxmlformats.org/wordprocessingml/2006/main" xmlns:w14="http://schemas.microsoft.com/office/word/2010/wordml" xmlns:wpg="http://schemas.microsoft.com/office/word/2010/wordprocessingGroup" xmlns:wpi="http://schemas.microsoft.com/office/word/2010/wordprocessingInk" xmlns:wne="http://schemas.microsoft.com/office/word/2006/wordml" xmlns:wps="http://schemas.microsoft.com/office/word/2010/wordprocessingShape" mc:Ignorable="w14 wp14">
   <w:p>
     <w:pPr>
       <w:pStyle w:val="Footer"/>
@@ -3897,7 +5177,7 @@
 </file>
 
 <file path=word/footnotes.xml><?xml version="1.0" encoding="utf-8"?>
-<w:footnotes xmlns:wpc="http://schemas.microsoft.com/office/word/2010/wordprocessingCanvas" xmlns:mo="http://schemas.microsoft.com/office/mac/office/2008/main" xmlns:mc="http://schemas.openxmlformats.org/markup-compatibility/2006" xmlns:mv="urn:schemas-microsoft-com:mac:vml" xmlns:o="urn:schemas-microsoft-com:office:office" xmlns:r="http://schemas.openxmlformats.org/officeDocument/2006/relationships" xmlns:m="http://schemas.openxmlformats.org/officeDocument/2006/math" xmlns:v="urn:schemas-microsoft-com:vml" xmlns:wp14="http://schemas.microsoft.com/office/word/2010/wordprocessingDrawing" xmlns:wp="http://schemas.openxmlformats.org/drawingml/2006/wordprocessingDrawing" xmlns:w10="urn:schemas-microsoft-com:office:word" xmlns:w="http://schemas.openxmlformats.org/wordprocessingml/2006/main" xmlns:w14="http://schemas.microsoft.com/office/word/2010/wordml" xmlns:w15="http://schemas.microsoft.com/office/word/2012/wordml" xmlns:wpg="http://schemas.microsoft.com/office/word/2010/wordprocessingGroup" xmlns:wpi="http://schemas.microsoft.com/office/word/2010/wordprocessingInk" xmlns:wne="http://schemas.microsoft.com/office/word/2006/wordml" xmlns:wps="http://schemas.microsoft.com/office/word/2010/wordprocessingShape" mc:Ignorable="w14 w15 wp14">
+<w:footnotes xmlns:wpc="http://schemas.microsoft.com/office/word/2010/wordprocessingCanvas" xmlns:mo="http://schemas.microsoft.com/office/mac/office/2008/main" xmlns:mc="http://schemas.openxmlformats.org/markup-compatibility/2006" xmlns:mv="urn:schemas-microsoft-com:mac:vml" xmlns:o="urn:schemas-microsoft-com:office:office" xmlns:r="http://schemas.openxmlformats.org/officeDocument/2006/relationships" xmlns:m="http://schemas.openxmlformats.org/officeDocument/2006/math" xmlns:v="urn:schemas-microsoft-com:vml" xmlns:wp14="http://schemas.microsoft.com/office/word/2010/wordprocessingDrawing" xmlns:wp="http://schemas.openxmlformats.org/drawingml/2006/wordprocessingDrawing" xmlns:w10="urn:schemas-microsoft-com:office:word" xmlns:w="http://schemas.openxmlformats.org/wordprocessingml/2006/main" xmlns:w14="http://schemas.microsoft.com/office/word/2010/wordml" xmlns:wpg="http://schemas.microsoft.com/office/word/2010/wordprocessingGroup" xmlns:wpi="http://schemas.microsoft.com/office/word/2010/wordprocessingInk" xmlns:wne="http://schemas.microsoft.com/office/word/2006/wordml" xmlns:wps="http://schemas.microsoft.com/office/word/2010/wordprocessingShape" mc:Ignorable="w14 wp14">
   <w:footnote w:type="separator" w:id="-1">
     <w:p>
       <w:r>
@@ -3916,7 +5196,7 @@
 </file>
 
 <file path=word/numbering.xml><?xml version="1.0" encoding="utf-8"?>
-<w:numbering xmlns:wpc="http://schemas.microsoft.com/office/word/2010/wordprocessingCanvas" xmlns:mo="http://schemas.microsoft.com/office/mac/office/2008/main" xmlns:mc="http://schemas.openxmlformats.org/markup-compatibility/2006" xmlns:mv="urn:schemas-microsoft-com:mac:vml" xmlns:o="urn:schemas-microsoft-com:office:office" xmlns:r="http://schemas.openxmlformats.org/officeDocument/2006/relationships" xmlns:m="http://schemas.openxmlformats.org/officeDocument/2006/math" xmlns:v="urn:schemas-microsoft-com:vml" xmlns:wp14="http://schemas.microsoft.com/office/word/2010/wordprocessingDrawing" xmlns:wp="http://schemas.openxmlformats.org/drawingml/2006/wordprocessingDrawing" xmlns:w10="urn:schemas-microsoft-com:office:word" xmlns:w="http://schemas.openxmlformats.org/wordprocessingml/2006/main" xmlns:w14="http://schemas.microsoft.com/office/word/2010/wordml" xmlns:w15="http://schemas.microsoft.com/office/word/2012/wordml" xmlns:wpg="http://schemas.microsoft.com/office/word/2010/wordprocessingGroup" xmlns:wpi="http://schemas.microsoft.com/office/word/2010/wordprocessingInk" xmlns:wne="http://schemas.microsoft.com/office/word/2006/wordml" xmlns:wps="http://schemas.microsoft.com/office/word/2010/wordprocessingShape" mc:Ignorable="w14 w15 wp14">
+<w:numbering xmlns:wpc="http://schemas.microsoft.com/office/word/2010/wordprocessingCanvas" xmlns:mo="http://schemas.microsoft.com/office/mac/office/2008/main" xmlns:mc="http://schemas.openxmlformats.org/markup-compatibility/2006" xmlns:mv="urn:schemas-microsoft-com:mac:vml" xmlns:o="urn:schemas-microsoft-com:office:office" xmlns:r="http://schemas.openxmlformats.org/officeDocument/2006/relationships" xmlns:m="http://schemas.openxmlformats.org/officeDocument/2006/math" xmlns:v="urn:schemas-microsoft-com:vml" xmlns:wp14="http://schemas.microsoft.com/office/word/2010/wordprocessingDrawing" xmlns:wp="http://schemas.openxmlformats.org/drawingml/2006/wordprocessingDrawing" xmlns:w10="urn:schemas-microsoft-com:office:word" xmlns:w="http://schemas.openxmlformats.org/wordprocessingml/2006/main" xmlns:w14="http://schemas.microsoft.com/office/word/2010/wordml" xmlns:wpg="http://schemas.microsoft.com/office/word/2010/wordprocessingGroup" xmlns:wpi="http://schemas.microsoft.com/office/word/2010/wordprocessingInk" xmlns:wne="http://schemas.microsoft.com/office/word/2006/wordml" xmlns:wps="http://schemas.microsoft.com/office/word/2010/wordprocessingShape" mc:Ignorable="w14 wp14">
   <w:abstractNum w:abstractNumId="0">
     <w:nsid w:val="2880024F"/>
     <w:multiLevelType w:val="hybridMultilevel"/>
@@ -4105,7 +5385,7 @@
 </file>
 
 <file path=word/styles.xml><?xml version="1.0" encoding="utf-8"?>
-<w:styles xmlns:mc="http://schemas.openxmlformats.org/markup-compatibility/2006" xmlns:r="http://schemas.openxmlformats.org/officeDocument/2006/relationships" xmlns:w="http://schemas.openxmlformats.org/wordprocessingml/2006/main" xmlns:w14="http://schemas.microsoft.com/office/word/2010/wordml" xmlns:w15="http://schemas.microsoft.com/office/word/2012/wordml" mc:Ignorable="w14 w15">
+<w:styles xmlns:mc="http://schemas.openxmlformats.org/markup-compatibility/2006" xmlns:r="http://schemas.openxmlformats.org/officeDocument/2006/relationships" xmlns:w="http://schemas.openxmlformats.org/wordprocessingml/2006/main" xmlns:w14="http://schemas.microsoft.com/office/word/2010/wordml" mc:Ignorable="w14">
   <w:docDefaults>
     <w:rPrDefault>
       <w:rPr>
@@ -4117,389 +5397,407 @@
     </w:rPrDefault>
     <w:pPrDefault/>
   </w:docDefaults>
-  <w:latentStyles w:defLockedState="0" w:defUIPriority="99" w:defSemiHidden="0" w:defUnhideWhenUsed="0" w:defQFormat="0" w:count="382">
-    <w:lsdException w:name="Normal" w:uiPriority="0" w:qFormat="1"/>
-    <w:lsdException w:name="heading 1" w:uiPriority="9" w:qFormat="1"/>
-    <w:lsdException w:name="heading 2" w:semiHidden="1" w:uiPriority="9" w:unhideWhenUsed="1" w:qFormat="1"/>
-    <w:lsdException w:name="heading 3" w:semiHidden="1" w:uiPriority="9" w:unhideWhenUsed="1" w:qFormat="1"/>
-    <w:lsdException w:name="heading 4" w:semiHidden="1" w:uiPriority="9" w:unhideWhenUsed="1" w:qFormat="1"/>
-    <w:lsdException w:name="heading 5" w:semiHidden="1" w:uiPriority="9" w:unhideWhenUsed="1" w:qFormat="1"/>
-    <w:lsdException w:name="heading 6" w:semiHidden="1" w:uiPriority="9" w:unhideWhenUsed="1" w:qFormat="1"/>
-    <w:lsdException w:name="heading 7" w:semiHidden="1" w:uiPriority="9" w:unhideWhenUsed="1" w:qFormat="1"/>
-    <w:lsdException w:name="heading 8" w:semiHidden="1" w:uiPriority="9" w:unhideWhenUsed="1" w:qFormat="1"/>
-    <w:lsdException w:name="heading 9" w:semiHidden="1" w:uiPriority="9" w:unhideWhenUsed="1" w:qFormat="1"/>
-    <w:lsdException w:name="index 1" w:semiHidden="1" w:unhideWhenUsed="1"/>
-    <w:lsdException w:name="index 2" w:semiHidden="1" w:unhideWhenUsed="1"/>
-    <w:lsdException w:name="index 3" w:semiHidden="1" w:unhideWhenUsed="1"/>
-    <w:lsdException w:name="index 4" w:semiHidden="1" w:unhideWhenUsed="1"/>
-    <w:lsdException w:name="index 5" w:semiHidden="1" w:unhideWhenUsed="1"/>
-    <w:lsdException w:name="index 6" w:semiHidden="1" w:unhideWhenUsed="1"/>
-    <w:lsdException w:name="index 7" w:semiHidden="1" w:unhideWhenUsed="1"/>
-    <w:lsdException w:name="index 8" w:semiHidden="1" w:unhideWhenUsed="1"/>
-    <w:lsdException w:name="index 9" w:semiHidden="1" w:unhideWhenUsed="1"/>
-    <w:lsdException w:name="toc 1" w:semiHidden="1" w:uiPriority="39" w:unhideWhenUsed="1"/>
-    <w:lsdException w:name="toc 2" w:semiHidden="1" w:uiPriority="39" w:unhideWhenUsed="1"/>
-    <w:lsdException w:name="toc 3" w:semiHidden="1" w:uiPriority="39" w:unhideWhenUsed="1"/>
-    <w:lsdException w:name="toc 4" w:semiHidden="1" w:uiPriority="39" w:unhideWhenUsed="1"/>
-    <w:lsdException w:name="toc 5" w:semiHidden="1" w:uiPriority="39" w:unhideWhenUsed="1"/>
-    <w:lsdException w:name="toc 6" w:semiHidden="1" w:uiPriority="39" w:unhideWhenUsed="1"/>
-    <w:lsdException w:name="toc 7" w:semiHidden="1" w:uiPriority="39" w:unhideWhenUsed="1"/>
-    <w:lsdException w:name="toc 8" w:semiHidden="1" w:uiPriority="39" w:unhideWhenUsed="1"/>
-    <w:lsdException w:name="toc 9" w:semiHidden="1" w:uiPriority="39" w:unhideWhenUsed="1"/>
-    <w:lsdException w:name="Normal Indent" w:semiHidden="1" w:unhideWhenUsed="1"/>
-    <w:lsdException w:name="footnote text" w:semiHidden="1" w:unhideWhenUsed="1"/>
-    <w:lsdException w:name="annotation text" w:semiHidden="1" w:unhideWhenUsed="1"/>
-    <w:lsdException w:name="header" w:semiHidden="1" w:unhideWhenUsed="1"/>
-    <w:lsdException w:name="footer" w:semiHidden="1" w:unhideWhenUsed="1"/>
-    <w:lsdException w:name="index heading" w:semiHidden="1" w:unhideWhenUsed="1"/>
-    <w:lsdException w:name="caption" w:semiHidden="1" w:uiPriority="35" w:unhideWhenUsed="1" w:qFormat="1"/>
-    <w:lsdException w:name="table of figures" w:semiHidden="1" w:unhideWhenUsed="1"/>
-    <w:lsdException w:name="envelope address" w:semiHidden="1" w:unhideWhenUsed="1"/>
-    <w:lsdException w:name="envelope return" w:semiHidden="1" w:unhideWhenUsed="1"/>
-    <w:lsdException w:name="footnote reference" w:semiHidden="1" w:unhideWhenUsed="1"/>
-    <w:lsdException w:name="annotation reference" w:semiHidden="1" w:unhideWhenUsed="1"/>
-    <w:lsdException w:name="line number" w:semiHidden="1" w:unhideWhenUsed="1"/>
-    <w:lsdException w:name="page number" w:semiHidden="1" w:unhideWhenUsed="1"/>
-    <w:lsdException w:name="endnote reference" w:semiHidden="1" w:unhideWhenUsed="1"/>
-    <w:lsdException w:name="endnote text" w:semiHidden="1" w:unhideWhenUsed="1"/>
-    <w:lsdException w:name="table of authorities" w:semiHidden="1" w:unhideWhenUsed="1"/>
-    <w:lsdException w:name="macro" w:semiHidden="1" w:unhideWhenUsed="1"/>
-    <w:lsdException w:name="toa heading" w:semiHidden="1" w:unhideWhenUsed="1"/>
-    <w:lsdException w:name="List" w:semiHidden="1" w:unhideWhenUsed="1"/>
-    <w:lsdException w:name="List Bullet" w:semiHidden="1" w:unhideWhenUsed="1"/>
-    <w:lsdException w:name="List Number" w:semiHidden="1" w:unhideWhenUsed="1"/>
-    <w:lsdException w:name="List 2" w:semiHidden="1" w:unhideWhenUsed="1"/>
-    <w:lsdException w:name="List 3" w:semiHidden="1" w:unhideWhenUsed="1"/>
-    <w:lsdException w:name="List 4" w:semiHidden="1" w:unhideWhenUsed="1"/>
-    <w:lsdException w:name="List 5" w:semiHidden="1" w:unhideWhenUsed="1"/>
-    <w:lsdException w:name="List Bullet 2" w:semiHidden="1" w:unhideWhenUsed="1"/>
-    <w:lsdException w:name="List Bullet 3" w:semiHidden="1" w:unhideWhenUsed="1"/>
-    <w:lsdException w:name="List Bullet 4" w:semiHidden="1" w:unhideWhenUsed="1"/>
-    <w:lsdException w:name="List Bullet 5" w:semiHidden="1" w:unhideWhenUsed="1"/>
-    <w:lsdException w:name="List Number 2" w:semiHidden="1" w:unhideWhenUsed="1"/>
-    <w:lsdException w:name="List Number 3" w:semiHidden="1" w:unhideWhenUsed="1"/>
-    <w:lsdException w:name="List Number 4" w:semiHidden="1" w:unhideWhenUsed="1"/>
-    <w:lsdException w:name="List Number 5" w:semiHidden="1" w:unhideWhenUsed="1"/>
-    <w:lsdException w:name="Title" w:uiPriority="10" w:qFormat="1"/>
-    <w:lsdException w:name="Closing" w:semiHidden="1" w:unhideWhenUsed="1"/>
-    <w:lsdException w:name="Signature" w:semiHidden="1" w:unhideWhenUsed="1"/>
-    <w:lsdException w:name="Default Paragraph Font" w:semiHidden="1" w:uiPriority="1" w:unhideWhenUsed="1"/>
-    <w:lsdException w:name="Body Text" w:semiHidden="1" w:unhideWhenUsed="1"/>
-    <w:lsdException w:name="Body Text Indent" w:semiHidden="1" w:unhideWhenUsed="1"/>
-    <w:lsdException w:name="List Continue" w:semiHidden="1" w:unhideWhenUsed="1"/>
-    <w:lsdException w:name="List Continue 2" w:semiHidden="1" w:unhideWhenUsed="1"/>
-    <w:lsdException w:name="List Continue 3" w:semiHidden="1" w:unhideWhenUsed="1"/>
-    <w:lsdException w:name="List Continue 4" w:semiHidden="1" w:unhideWhenUsed="1"/>
-    <w:lsdException w:name="List Continue 5" w:semiHidden="1" w:unhideWhenUsed="1"/>
-    <w:lsdException w:name="Message Header" w:semiHidden="1" w:unhideWhenUsed="1"/>
-    <w:lsdException w:name="Subtitle" w:uiPriority="11" w:qFormat="1"/>
-    <w:lsdException w:name="Salutation" w:semiHidden="1" w:unhideWhenUsed="1"/>
-    <w:lsdException w:name="Date" w:semiHidden="1" w:unhideWhenUsed="1"/>
-    <w:lsdException w:name="Body Text First Indent" w:semiHidden="1" w:unhideWhenUsed="1"/>
-    <w:lsdException w:name="Body Text First Indent 2" w:semiHidden="1" w:unhideWhenUsed="1"/>
-    <w:lsdException w:name="Note Heading" w:semiHidden="1" w:unhideWhenUsed="1"/>
-    <w:lsdException w:name="Body Text 2" w:semiHidden="1" w:unhideWhenUsed="1"/>
-    <w:lsdException w:name="Body Text 3" w:semiHidden="1" w:unhideWhenUsed="1"/>
-    <w:lsdException w:name="Body Text Indent 2" w:semiHidden="1" w:unhideWhenUsed="1"/>
-    <w:lsdException w:name="Body Text Indent 3" w:semiHidden="1" w:unhideWhenUsed="1"/>
-    <w:lsdException w:name="Block Text" w:semiHidden="1" w:unhideWhenUsed="1"/>
-    <w:lsdException w:name="Hyperlink" w:semiHidden="1" w:unhideWhenUsed="1"/>
-    <w:lsdException w:name="FollowedHyperlink" w:semiHidden="1" w:unhideWhenUsed="1"/>
-    <w:lsdException w:name="Strong" w:uiPriority="22" w:qFormat="1"/>
-    <w:lsdException w:name="Emphasis" w:uiPriority="20" w:qFormat="1"/>
-    <w:lsdException w:name="Document Map" w:semiHidden="1" w:unhideWhenUsed="1"/>
-    <w:lsdException w:name="Plain Text" w:semiHidden="1" w:unhideWhenUsed="1"/>
-    <w:lsdException w:name="E-mail Signature" w:semiHidden="1" w:unhideWhenUsed="1"/>
-    <w:lsdException w:name="HTML Top of Form" w:semiHidden="1" w:unhideWhenUsed="1"/>
-    <w:lsdException w:name="HTML Bottom of Form" w:semiHidden="1" w:unhideWhenUsed="1"/>
-    <w:lsdException w:name="Normal (Web)" w:semiHidden="1" w:unhideWhenUsed="1"/>
-    <w:lsdException w:name="HTML Acronym" w:semiHidden="1" w:unhideWhenUsed="1"/>
-    <w:lsdException w:name="HTML Address" w:semiHidden="1" w:unhideWhenUsed="1"/>
-    <w:lsdException w:name="HTML Cite" w:semiHidden="1" w:unhideWhenUsed="1"/>
-    <w:lsdException w:name="HTML Code" w:semiHidden="1" w:unhideWhenUsed="1"/>
-    <w:lsdException w:name="HTML Definition" w:semiHidden="1" w:unhideWhenUsed="1"/>
-    <w:lsdException w:name="HTML Keyboard" w:semiHidden="1" w:unhideWhenUsed="1"/>
-    <w:lsdException w:name="HTML Preformatted" w:semiHidden="1" w:unhideWhenUsed="1"/>
-    <w:lsdException w:name="HTML Sample" w:semiHidden="1" w:unhideWhenUsed="1"/>
-    <w:lsdException w:name="HTML Typewriter" w:semiHidden="1" w:unhideWhenUsed="1"/>
-    <w:lsdException w:name="HTML Variable" w:semiHidden="1" w:unhideWhenUsed="1"/>
-    <w:lsdException w:name="Normal Table" w:semiHidden="1" w:unhideWhenUsed="1"/>
-    <w:lsdException w:name="annotation subject" w:semiHidden="1" w:unhideWhenUsed="1"/>
-    <w:lsdException w:name="No List" w:semiHidden="1" w:unhideWhenUsed="1"/>
-    <w:lsdException w:name="Outline List 1" w:semiHidden="1" w:unhideWhenUsed="1"/>
-    <w:lsdException w:name="Outline List 2" w:semiHidden="1" w:unhideWhenUsed="1"/>
-    <w:lsdException w:name="Outline List 3" w:semiHidden="1" w:unhideWhenUsed="1"/>
-    <w:lsdException w:name="Table Simple 1" w:semiHidden="1" w:unhideWhenUsed="1"/>
-    <w:lsdException w:name="Table Simple 2" w:semiHidden="1" w:unhideWhenUsed="1"/>
-    <w:lsdException w:name="Table Simple 3" w:semiHidden="1" w:unhideWhenUsed="1"/>
-    <w:lsdException w:name="Table Classic 1" w:semiHidden="1" w:unhideWhenUsed="1"/>
-    <w:lsdException w:name="Table Classic 2" w:semiHidden="1" w:unhideWhenUsed="1"/>
-    <w:lsdException w:name="Table Classic 3" w:semiHidden="1" w:unhideWhenUsed="1"/>
-    <w:lsdException w:name="Table Classic 4" w:semiHidden="1" w:unhideWhenUsed="1"/>
-    <w:lsdException w:name="Table Colorful 1" w:semiHidden="1" w:unhideWhenUsed="1"/>
-    <w:lsdException w:name="Table Colorful 2" w:semiHidden="1" w:unhideWhenUsed="1"/>
-    <w:lsdException w:name="Table Colorful 3" w:semiHidden="1" w:unhideWhenUsed="1"/>
-    <w:lsdException w:name="Table Columns 1" w:semiHidden="1" w:unhideWhenUsed="1"/>
-    <w:lsdException w:name="Table Columns 2" w:semiHidden="1" w:unhideWhenUsed="1"/>
-    <w:lsdException w:name="Table Columns 3" w:semiHidden="1" w:unhideWhenUsed="1"/>
-    <w:lsdException w:name="Table Columns 4" w:semiHidden="1" w:unhideWhenUsed="1"/>
-    <w:lsdException w:name="Table Columns 5" w:semiHidden="1" w:unhideWhenUsed="1"/>
-    <w:lsdException w:name="Table Grid 1" w:semiHidden="1" w:unhideWhenUsed="1"/>
-    <w:lsdException w:name="Table Grid 2" w:semiHidden="1" w:unhideWhenUsed="1"/>
-    <w:lsdException w:name="Table Grid 3" w:semiHidden="1" w:unhideWhenUsed="1"/>
-    <w:lsdException w:name="Table Grid 4" w:semiHidden="1" w:unhideWhenUsed="1"/>
-    <w:lsdException w:name="Table Grid 5" w:semiHidden="1" w:unhideWhenUsed="1"/>
-    <w:lsdException w:name="Table Grid 6" w:semiHidden="1" w:unhideWhenUsed="1"/>
-    <w:lsdException w:name="Table Grid 7" w:semiHidden="1" w:unhideWhenUsed="1"/>
-    <w:lsdException w:name="Table Grid 8" w:semiHidden="1" w:unhideWhenUsed="1"/>
-    <w:lsdException w:name="Table List 1" w:semiHidden="1" w:unhideWhenUsed="1"/>
-    <w:lsdException w:name="Table List 2" w:semiHidden="1" w:unhideWhenUsed="1"/>
-    <w:lsdException w:name="Table List 3" w:semiHidden="1" w:unhideWhenUsed="1"/>
-    <w:lsdException w:name="Table List 4" w:semiHidden="1" w:unhideWhenUsed="1"/>
-    <w:lsdException w:name="Table List 5" w:semiHidden="1" w:unhideWhenUsed="1"/>
-    <w:lsdException w:name="Table List 6" w:semiHidden="1" w:unhideWhenUsed="1"/>
-    <w:lsdException w:name="Table List 7" w:semiHidden="1" w:unhideWhenUsed="1"/>
-    <w:lsdException w:name="Table List 8" w:semiHidden="1" w:unhideWhenUsed="1"/>
-    <w:lsdException w:name="Table 3D effects 1" w:semiHidden="1" w:unhideWhenUsed="1"/>
-    <w:lsdException w:name="Table 3D effects 2" w:semiHidden="1" w:unhideWhenUsed="1"/>
-    <w:lsdException w:name="Table 3D effects 3" w:semiHidden="1" w:unhideWhenUsed="1"/>
-    <w:lsdException w:name="Table Contemporary" w:semiHidden="1" w:unhideWhenUsed="1"/>
-    <w:lsdException w:name="Table Elegant" w:semiHidden="1" w:unhideWhenUsed="1"/>
-    <w:lsdException w:name="Table Professional" w:semiHidden="1" w:unhideWhenUsed="1"/>
-    <w:lsdException w:name="Table Subtle 1" w:semiHidden="1" w:unhideWhenUsed="1"/>
-    <w:lsdException w:name="Table Subtle 2" w:semiHidden="1" w:unhideWhenUsed="1"/>
-    <w:lsdException w:name="Table Web 1" w:semiHidden="1" w:unhideWhenUsed="1"/>
-    <w:lsdException w:name="Table Web 2" w:semiHidden="1" w:unhideWhenUsed="1"/>
-    <w:lsdException w:name="Table Web 3" w:semiHidden="1" w:unhideWhenUsed="1"/>
-    <w:lsdException w:name="Balloon Text" w:semiHidden="1" w:unhideWhenUsed="1"/>
-    <w:lsdException w:name="Table Grid" w:uiPriority="59"/>
-    <w:lsdException w:name="Table Theme" w:semiHidden="1" w:unhideWhenUsed="1"/>
-    <w:lsdException w:name="Note Level 1" w:semiHidden="1" w:unhideWhenUsed="1"/>
-    <w:lsdException w:name="Note Level 2" w:semiHidden="1" w:unhideWhenUsed="1"/>
-    <w:lsdException w:name="Note Level 3" w:semiHidden="1" w:unhideWhenUsed="1"/>
-    <w:lsdException w:name="Note Level 4" w:semiHidden="1" w:unhideWhenUsed="1"/>
-    <w:lsdException w:name="Note Level 5" w:semiHidden="1" w:unhideWhenUsed="1"/>
-    <w:lsdException w:name="Note Level 6" w:semiHidden="1" w:unhideWhenUsed="1"/>
-    <w:lsdException w:name="Note Level 7" w:semiHidden="1" w:unhideWhenUsed="1"/>
-    <w:lsdException w:name="Note Level 8" w:semiHidden="1" w:unhideWhenUsed="1"/>
-    <w:lsdException w:name="Note Level 9" w:semiHidden="1" w:unhideWhenUsed="1"/>
-    <w:lsdException w:name="Placeholder Text" w:semiHidden="1"/>
-    <w:lsdException w:name="No Spacing" w:uiPriority="1" w:qFormat="1"/>
-    <w:lsdException w:name="Light Shading" w:uiPriority="60"/>
-    <w:lsdException w:name="Light List" w:uiPriority="61"/>
-    <w:lsdException w:name="Light Grid" w:uiPriority="62"/>
-    <w:lsdException w:name="Medium Shading 1" w:uiPriority="63"/>
-    <w:lsdException w:name="Medium Shading 2" w:uiPriority="64"/>
-    <w:lsdException w:name="Medium List 1" w:uiPriority="65"/>
-    <w:lsdException w:name="Medium List 2" w:uiPriority="66"/>
-    <w:lsdException w:name="Medium Grid 1" w:uiPriority="67"/>
-    <w:lsdException w:name="Medium Grid 2" w:uiPriority="68"/>
-    <w:lsdException w:name="Medium Grid 3" w:uiPriority="69"/>
-    <w:lsdException w:name="Dark List" w:uiPriority="70"/>
-    <w:lsdException w:name="Colorful Shading" w:uiPriority="71"/>
-    <w:lsdException w:name="Colorful List" w:uiPriority="72"/>
-    <w:lsdException w:name="Colorful Grid" w:uiPriority="73"/>
-    <w:lsdException w:name="Light Shading Accent 1" w:uiPriority="60"/>
-    <w:lsdException w:name="Light List Accent 1" w:uiPriority="61"/>
-    <w:lsdException w:name="Light Grid Accent 1" w:uiPriority="62"/>
-    <w:lsdException w:name="Medium Shading 1 Accent 1" w:uiPriority="63"/>
-    <w:lsdException w:name="Medium Shading 2 Accent 1" w:uiPriority="64"/>
-    <w:lsdException w:name="Medium List 1 Accent 1" w:uiPriority="65"/>
-    <w:lsdException w:name="Revision" w:semiHidden="1"/>
-    <w:lsdException w:name="List Paragraph" w:uiPriority="34" w:qFormat="1"/>
-    <w:lsdException w:name="Quote" w:uiPriority="29" w:qFormat="1"/>
-    <w:lsdException w:name="Intense Quote" w:uiPriority="30" w:qFormat="1"/>
-    <w:lsdException w:name="Medium List 2 Accent 1" w:uiPriority="66"/>
-    <w:lsdException w:name="Medium Grid 1 Accent 1" w:uiPriority="67"/>
-    <w:lsdException w:name="Medium Grid 2 Accent 1" w:uiPriority="68"/>
-    <w:lsdException w:name="Medium Grid 3 Accent 1" w:uiPriority="69"/>
-    <w:lsdException w:name="Dark List Accent 1" w:uiPriority="70"/>
-    <w:lsdException w:name="Colorful Shading Accent 1" w:uiPriority="71"/>
-    <w:lsdException w:name="Colorful List Accent 1" w:uiPriority="72"/>
-    <w:lsdException w:name="Colorful Grid Accent 1" w:uiPriority="73"/>
-    <w:lsdException w:name="Light Shading Accent 2" w:uiPriority="60"/>
-    <w:lsdException w:name="Light List Accent 2" w:uiPriority="61"/>
-    <w:lsdException w:name="Light Grid Accent 2" w:uiPriority="62"/>
-    <w:lsdException w:name="Medium Shading 1 Accent 2" w:uiPriority="63"/>
-    <w:lsdException w:name="Medium Shading 2 Accent 2" w:uiPriority="64"/>
-    <w:lsdException w:name="Medium List 1 Accent 2" w:uiPriority="65"/>
-    <w:lsdException w:name="Medium List 2 Accent 2" w:uiPriority="66"/>
-    <w:lsdException w:name="Medium Grid 1 Accent 2" w:uiPriority="67"/>
-    <w:lsdException w:name="Medium Grid 2 Accent 2" w:uiPriority="68"/>
-    <w:lsdException w:name="Medium Grid 3 Accent 2" w:uiPriority="69"/>
-    <w:lsdException w:name="Dark List Accent 2" w:uiPriority="70"/>
-    <w:lsdException w:name="Colorful Shading Accent 2" w:uiPriority="71"/>
-    <w:lsdException w:name="Colorful List Accent 2" w:uiPriority="72"/>
-    <w:lsdException w:name="Colorful Grid Accent 2" w:uiPriority="73"/>
-    <w:lsdException w:name="Light Shading Accent 3" w:uiPriority="60"/>
-    <w:lsdException w:name="Light List Accent 3" w:uiPriority="61"/>
-    <w:lsdException w:name="Light Grid Accent 3" w:uiPriority="62"/>
-    <w:lsdException w:name="Medium Shading 1 Accent 3" w:uiPriority="63"/>
-    <w:lsdException w:name="Medium Shading 2 Accent 3" w:uiPriority="64"/>
-    <w:lsdException w:name="Medium List 1 Accent 3" w:uiPriority="65"/>
-    <w:lsdException w:name="Medium List 2 Accent 3" w:uiPriority="66"/>
-    <w:lsdException w:name="Medium Grid 1 Accent 3" w:uiPriority="67"/>
-    <w:lsdException w:name="Medium Grid 2 Accent 3" w:uiPriority="68"/>
-    <w:lsdException w:name="Medium Grid 3 Accent 3" w:uiPriority="69"/>
-    <w:lsdException w:name="Dark List Accent 3" w:uiPriority="70"/>
-    <w:lsdException w:name="Colorful Shading Accent 3" w:uiPriority="71"/>
-    <w:lsdException w:name="Colorful List Accent 3" w:uiPriority="72"/>
-    <w:lsdException w:name="Colorful Grid Accent 3" w:uiPriority="73"/>
-    <w:lsdException w:name="Light Shading Accent 4" w:uiPriority="60"/>
-    <w:lsdException w:name="Light List Accent 4" w:uiPriority="61"/>
-    <w:lsdException w:name="Light Grid Accent 4" w:uiPriority="62"/>
-    <w:lsdException w:name="Medium Shading 1 Accent 4" w:uiPriority="63"/>
-    <w:lsdException w:name="Medium Shading 2 Accent 4" w:uiPriority="64"/>
-    <w:lsdException w:name="Medium List 1 Accent 4" w:uiPriority="65"/>
-    <w:lsdException w:name="Medium List 2 Accent 4" w:uiPriority="66"/>
-    <w:lsdException w:name="Medium Grid 1 Accent 4" w:uiPriority="67"/>
-    <w:lsdException w:name="Medium Grid 2 Accent 4" w:uiPriority="68"/>
-    <w:lsdException w:name="Medium Grid 3 Accent 4" w:uiPriority="69"/>
-    <w:lsdException w:name="Dark List Accent 4" w:uiPriority="70"/>
-    <w:lsdException w:name="Colorful Shading Accent 4" w:uiPriority="71"/>
-    <w:lsdException w:name="Colorful List Accent 4" w:uiPriority="72"/>
-    <w:lsdException w:name="Colorful Grid Accent 4" w:uiPriority="73"/>
-    <w:lsdException w:name="Light Shading Accent 5" w:uiPriority="60"/>
-    <w:lsdException w:name="Light List Accent 5" w:uiPriority="61"/>
-    <w:lsdException w:name="Light Grid Accent 5" w:uiPriority="62"/>
-    <w:lsdException w:name="Medium Shading 1 Accent 5" w:uiPriority="63"/>
-    <w:lsdException w:name="Medium Shading 2 Accent 5" w:uiPriority="64"/>
-    <w:lsdException w:name="Medium List 1 Accent 5" w:uiPriority="65"/>
-    <w:lsdException w:name="Medium List 2 Accent 5" w:uiPriority="66"/>
-    <w:lsdException w:name="Medium Grid 1 Accent 5" w:uiPriority="67"/>
-    <w:lsdException w:name="Medium Grid 2 Accent 5" w:uiPriority="68"/>
-    <w:lsdException w:name="Medium Grid 3 Accent 5" w:uiPriority="69"/>
-    <w:lsdException w:name="Dark List Accent 5" w:uiPriority="70"/>
-    <w:lsdException w:name="Colorful Shading Accent 5" w:uiPriority="71"/>
-    <w:lsdException w:name="Colorful List Accent 5" w:uiPriority="72"/>
-    <w:lsdException w:name="Colorful Grid Accent 5" w:uiPriority="73"/>
-    <w:lsdException w:name="Light Shading Accent 6" w:uiPriority="60"/>
-    <w:lsdException w:name="Light List Accent 6" w:uiPriority="61"/>
-    <w:lsdException w:name="Light Grid Accent 6" w:uiPriority="62"/>
-    <w:lsdException w:name="Medium Shading 1 Accent 6" w:uiPriority="63"/>
-    <w:lsdException w:name="Medium Shading 2 Accent 6" w:uiPriority="64"/>
-    <w:lsdException w:name="Medium List 1 Accent 6" w:uiPriority="65"/>
-    <w:lsdException w:name="Medium List 2 Accent 6" w:uiPriority="66"/>
-    <w:lsdException w:name="Medium Grid 1 Accent 6" w:uiPriority="67"/>
-    <w:lsdException w:name="Medium Grid 2 Accent 6" w:uiPriority="68"/>
-    <w:lsdException w:name="Medium Grid 3 Accent 6" w:uiPriority="69"/>
-    <w:lsdException w:name="Dark List Accent 6" w:uiPriority="70"/>
-    <w:lsdException w:name="Colorful Shading Accent 6" w:uiPriority="71"/>
-    <w:lsdException w:name="Colorful List Accent 6" w:uiPriority="72"/>
-    <w:lsdException w:name="Colorful Grid Accent 6" w:uiPriority="73"/>
-    <w:lsdException w:name="Subtle Emphasis" w:uiPriority="19" w:qFormat="1"/>
-    <w:lsdException w:name="Intense Emphasis" w:uiPriority="21" w:qFormat="1"/>
-    <w:lsdException w:name="Subtle Reference" w:uiPriority="31" w:qFormat="1"/>
-    <w:lsdException w:name="Intense Reference" w:uiPriority="32" w:qFormat="1"/>
-    <w:lsdException w:name="Book Title" w:uiPriority="33" w:qFormat="1"/>
-    <w:lsdException w:name="Bibliography" w:semiHidden="1" w:uiPriority="37" w:unhideWhenUsed="1"/>
-    <w:lsdException w:name="TOC Heading" w:semiHidden="1" w:uiPriority="39" w:unhideWhenUsed="1" w:qFormat="1"/>
-    <w:lsdException w:name="Plain Table 1" w:uiPriority="41"/>
-    <w:lsdException w:name="Plain Table 2" w:uiPriority="42"/>
-    <w:lsdException w:name="Plain Table 3" w:uiPriority="43"/>
-    <w:lsdException w:name="Plain Table 4" w:uiPriority="44"/>
-    <w:lsdException w:name="Plain Table 5" w:uiPriority="45"/>
-    <w:lsdException w:name="Grid Table Light" w:uiPriority="40"/>
-    <w:lsdException w:name="Grid Table 1 Light" w:uiPriority="46"/>
-    <w:lsdException w:name="Grid Table 2" w:uiPriority="47"/>
-    <w:lsdException w:name="Grid Table 3" w:uiPriority="48"/>
-    <w:lsdException w:name="Grid Table 4" w:uiPriority="49"/>
-    <w:lsdException w:name="Grid Table 5 Dark" w:uiPriority="50"/>
-    <w:lsdException w:name="Grid Table 6 Colorful" w:uiPriority="51"/>
-    <w:lsdException w:name="Grid Table 7 Colorful" w:uiPriority="52"/>
-    <w:lsdException w:name="Grid Table 1 Light Accent 1" w:uiPriority="46"/>
-    <w:lsdException w:name="Grid Table 2 Accent 1" w:uiPriority="47"/>
-    <w:lsdException w:name="Grid Table 3 Accent 1" w:uiPriority="48"/>
-    <w:lsdException w:name="Grid Table 4 Accent 1" w:uiPriority="49"/>
-    <w:lsdException w:name="Grid Table 5 Dark Accent 1" w:uiPriority="50"/>
-    <w:lsdException w:name="Grid Table 6 Colorful Accent 1" w:uiPriority="51"/>
-    <w:lsdException w:name="Grid Table 7 Colorful Accent 1" w:uiPriority="52"/>
-    <w:lsdException w:name="Grid Table 1 Light Accent 2" w:uiPriority="46"/>
-    <w:lsdException w:name="Grid Table 2 Accent 2" w:uiPriority="47"/>
-    <w:lsdException w:name="Grid Table 3 Accent 2" w:uiPriority="48"/>
-    <w:lsdException w:name="Grid Table 4 Accent 2" w:uiPriority="49"/>
-    <w:lsdException w:name="Grid Table 5 Dark Accent 2" w:uiPriority="50"/>
-    <w:lsdException w:name="Grid Table 6 Colorful Accent 2" w:uiPriority="51"/>
-    <w:lsdException w:name="Grid Table 7 Colorful Accent 2" w:uiPriority="52"/>
-    <w:lsdException w:name="Grid Table 1 Light Accent 3" w:uiPriority="46"/>
-    <w:lsdException w:name="Grid Table 2 Accent 3" w:uiPriority="47"/>
-    <w:lsdException w:name="Grid Table 3 Accent 3" w:uiPriority="48"/>
-    <w:lsdException w:name="Grid Table 4 Accent 3" w:uiPriority="49"/>
-    <w:lsdException w:name="Grid Table 5 Dark Accent 3" w:uiPriority="50"/>
-    <w:lsdException w:name="Grid Table 6 Colorful Accent 3" w:uiPriority="51"/>
-    <w:lsdException w:name="Grid Table 7 Colorful Accent 3" w:uiPriority="52"/>
-    <w:lsdException w:name="Grid Table 1 Light Accent 4" w:uiPriority="46"/>
-    <w:lsdException w:name="Grid Table 2 Accent 4" w:uiPriority="47"/>
-    <w:lsdException w:name="Grid Table 3 Accent 4" w:uiPriority="48"/>
-    <w:lsdException w:name="Grid Table 4 Accent 4" w:uiPriority="49"/>
-    <w:lsdException w:name="Grid Table 5 Dark Accent 4" w:uiPriority="50"/>
-    <w:lsdException w:name="Grid Table 6 Colorful Accent 4" w:uiPriority="51"/>
-    <w:lsdException w:name="Grid Table 7 Colorful Accent 4" w:uiPriority="52"/>
-    <w:lsdException w:name="Grid Table 1 Light Accent 5" w:uiPriority="46"/>
-    <w:lsdException w:name="Grid Table 2 Accent 5" w:uiPriority="47"/>
-    <w:lsdException w:name="Grid Table 3 Accent 5" w:uiPriority="48"/>
-    <w:lsdException w:name="Grid Table 4 Accent 5" w:uiPriority="49"/>
-    <w:lsdException w:name="Grid Table 5 Dark Accent 5" w:uiPriority="50"/>
-    <w:lsdException w:name="Grid Table 6 Colorful Accent 5" w:uiPriority="51"/>
-    <w:lsdException w:name="Grid Table 7 Colorful Accent 5" w:uiPriority="52"/>
-    <w:lsdException w:name="Grid Table 1 Light Accent 6" w:uiPriority="46"/>
-    <w:lsdException w:name="Grid Table 2 Accent 6" w:uiPriority="47"/>
-    <w:lsdException w:name="Grid Table 3 Accent 6" w:uiPriority="48"/>
-    <w:lsdException w:name="Grid Table 4 Accent 6" w:uiPriority="49"/>
-    <w:lsdException w:name="Grid Table 5 Dark Accent 6" w:uiPriority="50"/>
-    <w:lsdException w:name="Grid Table 6 Colorful Accent 6" w:uiPriority="51"/>
-    <w:lsdException w:name="Grid Table 7 Colorful Accent 6" w:uiPriority="52"/>
-    <w:lsdException w:name="List Table 1 Light" w:uiPriority="46"/>
-    <w:lsdException w:name="List Table 2" w:uiPriority="47"/>
-    <w:lsdException w:name="List Table 3" w:uiPriority="48"/>
-    <w:lsdException w:name="List Table 4" w:uiPriority="49"/>
-    <w:lsdException w:name="List Table 5 Dark" w:uiPriority="50"/>
-    <w:lsdException w:name="List Table 6 Colorful" w:uiPriority="51"/>
-    <w:lsdException w:name="List Table 7 Colorful" w:uiPriority="52"/>
-    <w:lsdException w:name="List Table 1 Light Accent 1" w:uiPriority="46"/>
-    <w:lsdException w:name="List Table 2 Accent 1" w:uiPriority="47"/>
-    <w:lsdException w:name="List Table 3 Accent 1" w:uiPriority="48"/>
-    <w:lsdException w:name="List Table 4 Accent 1" w:uiPriority="49"/>
-    <w:lsdException w:name="List Table 5 Dark Accent 1" w:uiPriority="50"/>
-    <w:lsdException w:name="List Table 6 Colorful Accent 1" w:uiPriority="51"/>
-    <w:lsdException w:name="List Table 7 Colorful Accent 1" w:uiPriority="52"/>
-    <w:lsdException w:name="List Table 1 Light Accent 2" w:uiPriority="46"/>
-    <w:lsdException w:name="List Table 2 Accent 2" w:uiPriority="47"/>
-    <w:lsdException w:name="List Table 3 Accent 2" w:uiPriority="48"/>
-    <w:lsdException w:name="List Table 4 Accent 2" w:uiPriority="49"/>
-    <w:lsdException w:name="List Table 5 Dark Accent 2" w:uiPriority="50"/>
-    <w:lsdException w:name="List Table 6 Colorful Accent 2" w:uiPriority="51"/>
-    <w:lsdException w:name="List Table 7 Colorful Accent 2" w:uiPriority="52"/>
-    <w:lsdException w:name="List Table 1 Light Accent 3" w:uiPriority="46"/>
-    <w:lsdException w:name="List Table 2 Accent 3" w:uiPriority="47"/>
-    <w:lsdException w:name="List Table 3 Accent 3" w:uiPriority="48"/>
-    <w:lsdException w:name="List Table 4 Accent 3" w:uiPriority="49"/>
-    <w:lsdException w:name="List Table 5 Dark Accent 3" w:uiPriority="50"/>
-    <w:lsdException w:name="List Table 6 Colorful Accent 3" w:uiPriority="51"/>
-    <w:lsdException w:name="List Table 7 Colorful Accent 3" w:uiPriority="52"/>
-    <w:lsdException w:name="List Table 1 Light Accent 4" w:uiPriority="46"/>
-    <w:lsdException w:name="List Table 2 Accent 4" w:uiPriority="47"/>
-    <w:lsdException w:name="List Table 3 Accent 4" w:uiPriority="48"/>
-    <w:lsdException w:name="List Table 4 Accent 4" w:uiPriority="49"/>
-    <w:lsdException w:name="List Table 5 Dark Accent 4" w:uiPriority="50"/>
-    <w:lsdException w:name="List Table 6 Colorful Accent 4" w:uiPriority="51"/>
-    <w:lsdException w:name="List Table 7 Colorful Accent 4" w:uiPriority="52"/>
-    <w:lsdException w:name="List Table 1 Light Accent 5" w:uiPriority="46"/>
-    <w:lsdException w:name="List Table 2 Accent 5" w:uiPriority="47"/>
-    <w:lsdException w:name="List Table 3 Accent 5" w:uiPriority="48"/>
-    <w:lsdException w:name="List Table 4 Accent 5" w:uiPriority="49"/>
-    <w:lsdException w:name="List Table 5 Dark Accent 5" w:uiPriority="50"/>
-    <w:lsdException w:name="List Table 6 Colorful Accent 5" w:uiPriority="51"/>
-    <w:lsdException w:name="List Table 7 Colorful Accent 5" w:uiPriority="52"/>
-    <w:lsdException w:name="List Table 1 Light Accent 6" w:uiPriority="46"/>
-    <w:lsdException w:name="List Table 2 Accent 6" w:uiPriority="47"/>
-    <w:lsdException w:name="List Table 3 Accent 6" w:uiPriority="48"/>
-    <w:lsdException w:name="List Table 4 Accent 6" w:uiPriority="49"/>
-    <w:lsdException w:name="List Table 5 Dark Accent 6" w:uiPriority="50"/>
-    <w:lsdException w:name="List Table 6 Colorful Accent 6" w:uiPriority="51"/>
-    <w:lsdException w:name="List Table 7 Colorful Accent 6" w:uiPriority="52"/>
-    <w:lsdException w:name="Mention" w:semiHidden="1" w:unhideWhenUsed="1"/>
-    <w:lsdException w:name="Smart Hyperlink" w:semiHidden="1" w:unhideWhenUsed="1"/>
+  <w:latentStyles w:defLockedState="0" w:defUIPriority="99" w:defSemiHidden="1" w:defUnhideWhenUsed="1" w:defQFormat="0" w:count="276">
+    <w:lsdException w:name="Normal" w:semiHidden="0" w:uiPriority="0" w:unhideWhenUsed="0" w:qFormat="1"/>
+    <w:lsdException w:name="heading 1" w:semiHidden="0" w:uiPriority="9" w:unhideWhenUsed="0" w:qFormat="1"/>
+    <w:lsdException w:name="heading 2" w:uiPriority="9" w:qFormat="1"/>
+    <w:lsdException w:name="heading 3" w:uiPriority="9" w:qFormat="1"/>
+    <w:lsdException w:name="heading 4" w:uiPriority="9" w:qFormat="1"/>
+    <w:lsdException w:name="heading 5" w:uiPriority="9" w:qFormat="1"/>
+    <w:lsdException w:name="heading 6" w:uiPriority="9" w:qFormat="1"/>
+    <w:lsdException w:name="heading 7" w:uiPriority="9" w:qFormat="1"/>
+    <w:lsdException w:name="heading 8" w:uiPriority="9" w:qFormat="1"/>
+    <w:lsdException w:name="heading 9" w:uiPriority="9" w:qFormat="1"/>
+    <w:lsdException w:name="toc 1" w:uiPriority="39"/>
+    <w:lsdException w:name="toc 2" w:uiPriority="39"/>
+    <w:lsdException w:name="toc 3" w:uiPriority="39"/>
+    <w:lsdException w:name="toc 4" w:uiPriority="39"/>
+    <w:lsdException w:name="toc 5" w:uiPriority="39"/>
+    <w:lsdException w:name="toc 6" w:uiPriority="39"/>
+    <w:lsdException w:name="toc 7" w:uiPriority="39"/>
+    <w:lsdException w:name="toc 8" w:uiPriority="39"/>
+    <w:lsdException w:name="toc 9" w:uiPriority="39"/>
+    <w:lsdException w:name="caption" w:uiPriority="35" w:qFormat="1"/>
+    <w:lsdException w:name="Title" w:semiHidden="0" w:uiPriority="10" w:unhideWhenUsed="0" w:qFormat="1"/>
+    <w:lsdException w:name="Default Paragraph Font" w:uiPriority="1"/>
+    <w:lsdException w:name="Subtitle" w:semiHidden="0" w:uiPriority="11" w:unhideWhenUsed="0" w:qFormat="1"/>
+    <w:lsdException w:name="Strong" w:semiHidden="0" w:uiPriority="22" w:unhideWhenUsed="0" w:qFormat="1"/>
+    <w:lsdException w:name="Emphasis" w:semiHidden="0" w:uiPriority="20" w:unhideWhenUsed="0" w:qFormat="1"/>
+    <w:lsdException w:name="Table Grid" w:semiHidden="0" w:uiPriority="59" w:unhideWhenUsed="0"/>
+    <w:lsdException w:name="Placeholder Text" w:unhideWhenUsed="0"/>
+    <w:lsdException w:name="No Spacing" w:semiHidden="0" w:uiPriority="1" w:unhideWhenUsed="0" w:qFormat="1"/>
+    <w:lsdException w:name="Light Shading" w:semiHidden="0" w:uiPriority="60" w:unhideWhenUsed="0"/>
+    <w:lsdException w:name="Light List" w:semiHidden="0" w:uiPriority="61" w:unhideWhenUsed="0"/>
+    <w:lsdException w:name="Light Grid" w:semiHidden="0" w:uiPriority="62" w:unhideWhenUsed="0"/>
+    <w:lsdException w:name="Medium Shading 1" w:semiHidden="0" w:uiPriority="63" w:unhideWhenUsed="0"/>
+    <w:lsdException w:name="Medium Shading 2" w:semiHidden="0" w:uiPriority="64" w:unhideWhenUsed="0"/>
+    <w:lsdException w:name="Medium List 1" w:semiHidden="0" w:uiPriority="65" w:unhideWhenUsed="0"/>
+    <w:lsdException w:name="Medium List 2" w:semiHidden="0" w:uiPriority="66" w:unhideWhenUsed="0"/>
+    <w:lsdException w:name="Medium Grid 1" w:semiHidden="0" w:uiPriority="67" w:unhideWhenUsed="0"/>
+    <w:lsdException w:name="Medium Grid 2" w:semiHidden="0" w:uiPriority="68" w:unhideWhenUsed="0"/>
+    <w:lsdException w:name="Medium Grid 3" w:semiHidden="0" w:uiPriority="69" w:unhideWhenUsed="0"/>
+    <w:lsdException w:name="Dark List" w:semiHidden="0" w:uiPriority="70" w:unhideWhenUsed="0"/>
+    <w:lsdException w:name="Colorful Shading" w:semiHidden="0" w:uiPriority="71" w:unhideWhenUsed="0"/>
+    <w:lsdException w:name="Colorful List" w:semiHidden="0" w:uiPriority="72" w:unhideWhenUsed="0"/>
+    <w:lsdException w:name="Colorful Grid" w:semiHidden="0" w:uiPriority="73" w:unhideWhenUsed="0"/>
+    <w:lsdException w:name="Light Shading Accent 1" w:semiHidden="0" w:uiPriority="60" w:unhideWhenUsed="0"/>
+    <w:lsdException w:name="Light List Accent 1" w:semiHidden="0" w:uiPriority="61" w:unhideWhenUsed="0"/>
+    <w:lsdException w:name="Light Grid Accent 1" w:semiHidden="0" w:uiPriority="62" w:unhideWhenUsed="0"/>
+    <w:lsdException w:name="Medium Shading 1 Accent 1" w:semiHidden="0" w:uiPriority="63" w:unhideWhenUsed="0"/>
+    <w:lsdException w:name="Medium Shading 2 Accent 1" w:semiHidden="0" w:uiPriority="64" w:unhideWhenUsed="0"/>
+    <w:lsdException w:name="Medium List 1 Accent 1" w:semiHidden="0" w:uiPriority="65" w:unhideWhenUsed="0"/>
+    <w:lsdException w:name="Revision" w:unhideWhenUsed="0"/>
+    <w:lsdException w:name="List Paragraph" w:semiHidden="0" w:uiPriority="34" w:unhideWhenUsed="0" w:qFormat="1"/>
+    <w:lsdException w:name="Quote" w:semiHidden="0" w:uiPriority="29" w:unhideWhenUsed="0" w:qFormat="1"/>
+    <w:lsdException w:name="Intense Quote" w:semiHidden="0" w:uiPriority="30" w:unhideWhenUsed="0" w:qFormat="1"/>
+    <w:lsdException w:name="Medium List 2 Accent 1" w:semiHidden="0" w:uiPriority="66" w:unhideWhenUsed="0"/>
+    <w:lsdException w:name="Medium Grid 1 Accent 1" w:semiHidden="0" w:uiPriority="67" w:unhideWhenUsed="0"/>
+    <w:lsdException w:name="Medium Grid 2 Accent 1" w:semiHidden="0" w:uiPriority="68" w:unhideWhenUsed="0"/>
+    <w:lsdException w:name="Medium Grid 3 Accent 1" w:semiHidden="0" w:uiPriority="69" w:unhideWhenUsed="0"/>
+    <w:lsdException w:name="Dark List Accent 1" w:semiHidden="0" w:uiPriority="70" w:unhideWhenUsed="0"/>
+    <w:lsdException w:name="Colorful Shading Accent 1" w:semiHidden="0" w:uiPriority="71" w:unhideWhenUsed="0"/>
+    <w:lsdException w:name="Colorful List Accent 1" w:semiHidden="0" w:uiPriority="72" w:unhideWhenUsed="0"/>
+    <w:lsdException w:name="Colorful Grid Accent 1" w:semiHidden="0" w:uiPriority="73" w:unhideWhenUsed="0"/>
+    <w:lsdException w:name="Light Shading Accent 2" w:semiHidden="0" w:uiPriority="60" w:unhideWhenUsed="0"/>
+    <w:lsdException w:name="Light List Accent 2" w:semiHidden="0" w:uiPriority="61" w:unhideWhenUsed="0"/>
+    <w:lsdException w:name="Light Grid Accent 2" w:semiHidden="0" w:uiPriority="62" w:unhideWhenUsed="0"/>
+    <w:lsdException w:name="Medium Shading 1 Accent 2" w:semiHidden="0" w:uiPriority="63" w:unhideWhenUsed="0"/>
+    <w:lsdException w:name="Medium Shading 2 Accent 2" w:semiHidden="0" w:uiPriority="64" w:unhideWhenUsed="0"/>
+    <w:lsdException w:name="Medium List 1 Accent 2" w:semiHidden="0" w:uiPriority="65" w:unhideWhenUsed="0"/>
+    <w:lsdException w:name="Medium List 2 Accent 2" w:semiHidden="0" w:uiPriority="66" w:unhideWhenUsed="0"/>
+    <w:lsdException w:name="Medium Grid 1 Accent 2" w:semiHidden="0" w:uiPriority="67" w:unhideWhenUsed="0"/>
+    <w:lsdException w:name="Medium Grid 2 Accent 2" w:semiHidden="0" w:uiPriority="68" w:unhideWhenUsed="0"/>
+    <w:lsdException w:name="Medium Grid 3 Accent 2" w:semiHidden="0" w:uiPriority="69" w:unhideWhenUsed="0"/>
+    <w:lsdException w:name="Dark List Accent 2" w:semiHidden="0" w:uiPriority="70" w:unhideWhenUsed="0"/>
+    <w:lsdException w:name="Colorful Shading Accent 2" w:semiHidden="0" w:uiPriority="71" w:unhideWhenUsed="0"/>
+    <w:lsdException w:name="Colorful List Accent 2" w:semiHidden="0" w:uiPriority="72" w:unhideWhenUsed="0"/>
+    <w:lsdException w:name="Colorful Grid Accent 2" w:semiHidden="0" w:uiPriority="73" w:unhideWhenUsed="0"/>
+    <w:lsdException w:name="Light Shading Accent 3" w:semiHidden="0" w:uiPriority="60" w:unhideWhenUsed="0"/>
+    <w:lsdException w:name="Light List Accent 3" w:semiHidden="0" w:uiPriority="61" w:unhideWhenUsed="0"/>
+    <w:lsdException w:name="Light Grid Accent 3" w:semiHidden="0" w:uiPriority="62" w:unhideWhenUsed="0"/>
+    <w:lsdException w:name="Medium Shading 1 Accent 3" w:semiHidden="0" w:uiPriority="63" w:unhideWhenUsed="0"/>
+    <w:lsdException w:name="Medium Shading 2 Accent 3" w:semiHidden="0" w:uiPriority="64" w:unhideWhenUsed="0"/>
+    <w:lsdException w:name="Medium List 1 Accent 3" w:semiHidden="0" w:uiPriority="65" w:unhideWhenUsed="0"/>
+    <w:lsdException w:name="Medium List 2 Accent 3" w:semiHidden="0" w:uiPriority="66" w:unhideWhenUsed="0"/>
+    <w:lsdException w:name="Medium Grid 1 Accent 3" w:semiHidden="0" w:uiPriority="67" w:unhideWhenUsed="0"/>
+    <w:lsdException w:name="Medium Grid 2 Accent 3" w:semiHidden="0" w:uiPriority="68" w:unhideWhenUsed="0"/>
+    <w:lsdException w:name="Medium Grid 3 Accent 3" w:semiHidden="0" w:uiPriority="69" w:unhideWhenUsed="0"/>
+    <w:lsdException w:name="Dark List Accent 3" w:semiHidden="0" w:uiPriority="70" w:unhideWhenUsed="0"/>
+    <w:lsdException w:name="Colorful Shading Accent 3" w:semiHidden="0" w:uiPriority="71" w:unhideWhenUsed="0"/>
+    <w:lsdException w:name="Colorful List Accent 3" w:semiHidden="0" w:uiPriority="72" w:unhideWhenUsed="0"/>
+    <w:lsdException w:name="Colorful Grid Accent 3" w:semiHidden="0" w:uiPriority="73" w:unhideWhenUsed="0"/>
+    <w:lsdException w:name="Light Shading Accent 4" w:semiHidden="0" w:uiPriority="60" w:unhideWhenUsed="0"/>
+    <w:lsdException w:name="Light List Accent 4" w:semiHidden="0" w:uiPriority="61" w:unhideWhenUsed="0"/>
+    <w:lsdException w:name="Light Grid Accent 4" w:semiHidden="0" w:uiPriority="62" w:unhideWhenUsed="0"/>
+    <w:lsdException w:name="Medium Shading 1 Accent 4" w:semiHidden="0" w:uiPriority="63" w:unhideWhenUsed="0"/>
+    <w:lsdException w:name="Medium Shading 2 Accent 4" w:semiHidden="0" w:uiPriority="64" w:unhideWhenUsed="0"/>
+    <w:lsdException w:name="Medium List 1 Accent 4" w:semiHidden="0" w:uiPriority="65" w:unhideWhenUsed="0"/>
+    <w:lsdException w:name="Medium List 2 Accent 4" w:semiHidden="0" w:uiPriority="66" w:unhideWhenUsed="0"/>
+    <w:lsdException w:name="Medium Grid 1 Accent 4" w:semiHidden="0" w:uiPriority="67" w:unhideWhenUsed="0"/>
+    <w:lsdException w:name="Medium Grid 2 Accent 4" w:semiHidden="0" w:uiPriority="68" w:unhideWhenUsed="0"/>
+    <w:lsdException w:name="Medium Grid 3 Accent 4" w:semiHidden="0" w:uiPriority="69" w:unhideWhenUsed="0"/>
+    <w:lsdException w:name="Dark List Accent 4" w:semiHidden="0" w:uiPriority="70" w:unhideWhenUsed="0"/>
+    <w:lsdException w:name="Colorful Shading Accent 4" w:semiHidden="0" w:uiPriority="71" w:unhideWhenUsed="0"/>
+    <w:lsdException w:name="Colorful List Accent 4" w:semiHidden="0" w:uiPriority="72" w:unhideWhenUsed="0"/>
+    <w:lsdException w:name="Colorful Grid Accent 4" w:semiHidden="0" w:uiPriority="73" w:unhideWhenUsed="0"/>
+    <w:lsdException w:name="Light Shading Accent 5" w:semiHidden="0" w:uiPriority="60" w:unhideWhenUsed="0"/>
+    <w:lsdException w:name="Light List Accent 5" w:semiHidden="0" w:uiPriority="61" w:unhideWhenUsed="0"/>
+    <w:lsdException w:name="Light Grid Accent 5" w:semiHidden="0" w:uiPriority="62" w:unhideWhenUsed="0"/>
+    <w:lsdException w:name="Medium Shading 1 Accent 5" w:semiHidden="0" w:uiPriority="63" w:unhideWhenUsed="0"/>
+    <w:lsdException w:name="Medium Shading 2 Accent 5" w:semiHidden="0" w:uiPriority="64" w:unhideWhenUsed="0"/>
+    <w:lsdException w:name="Medium List 1 Accent 5" w:semiHidden="0" w:uiPriority="65" w:unhideWhenUsed="0"/>
+    <w:lsdException w:name="Medium List 2 Accent 5" w:semiHidden="0" w:uiPriority="66" w:unhideWhenUsed="0"/>
+    <w:lsdException w:name="Medium Grid 1 Accent 5" w:semiHidden="0" w:uiPriority="67" w:unhideWhenUsed="0"/>
+    <w:lsdException w:name="Medium Grid 2 Accent 5" w:semiHidden="0" w:uiPriority="68" w:unhideWhenUsed="0"/>
+    <w:lsdException w:name="Medium Grid 3 Accent 5" w:semiHidden="0" w:uiPriority="69" w:unhideWhenUsed="0"/>
+    <w:lsdException w:name="Dark List Accent 5" w:semiHidden="0" w:uiPriority="70" w:unhideWhenUsed="0"/>
+    <w:lsdException w:name="Colorful Shading Accent 5" w:semiHidden="0" w:uiPriority="71" w:unhideWhenUsed="0"/>
+    <w:lsdException w:name="Colorful List Accent 5" w:semiHidden="0" w:uiPriority="72" w:unhideWhenUsed="0"/>
+    <w:lsdException w:name="Colorful Grid Accent 5" w:semiHidden="0" w:uiPriority="73" w:unhideWhenUsed="0"/>
+    <w:lsdException w:name="Light Shading Accent 6" w:semiHidden="0" w:uiPriority="60" w:unhideWhenUsed="0"/>
+    <w:lsdException w:name="Light List Accent 6" w:semiHidden="0" w:uiPriority="61" w:unhideWhenUsed="0"/>
+    <w:lsdException w:name="Light Grid Accent 6" w:semiHidden="0" w:uiPriority="62" w:unhideWhenUsed="0"/>
+    <w:lsdException w:name="Medium Shading 1 Accent 6" w:semiHidden="0" w:uiPriority="63" w:unhideWhenUsed="0"/>
+    <w:lsdException w:name="Medium Shading 2 Accent 6" w:semiHidden="0" w:uiPriority="64" w:unhideWhenUsed="0"/>
+    <w:lsdException w:name="Medium List 1 Accent 6" w:semiHidden="0" w:uiPriority="65" w:unhideWhenUsed="0"/>
+    <w:lsdException w:name="Medium List 2 Accent 6" w:semiHidden="0" w:uiPriority="66" w:unhideWhenUsed="0"/>
+    <w:lsdException w:name="Medium Grid 1 Accent 6" w:semiHidden="0" w:uiPriority="67" w:unhideWhenUsed="0"/>
+    <w:lsdException w:name="Medium Grid 2 Accent 6" w:semiHidden="0" w:uiPriority="68" w:unhideWhenUsed="0"/>
+    <w:lsdException w:name="Medium Grid 3 Accent 6" w:semiHidden="0" w:uiPriority="69" w:unhideWhenUsed="0"/>
+    <w:lsdException w:name="Dark List Accent 6" w:semiHidden="0" w:uiPriority="70" w:unhideWhenUsed="0"/>
+    <w:lsdException w:name="Colorful Shading Accent 6" w:semiHidden="0" w:uiPriority="71" w:unhideWhenUsed="0"/>
+    <w:lsdException w:name="Colorful List Accent 6" w:semiHidden="0" w:uiPriority="72" w:unhideWhenUsed="0"/>
+    <w:lsdException w:name="Colorful Grid Accent 6" w:semiHidden="0" w:uiPriority="73" w:unhideWhenUsed="0"/>
+    <w:lsdException w:name="Subtle Emphasis" w:semiHidden="0" w:uiPriority="19" w:unhideWhenUsed="0" w:qFormat="1"/>
+    <w:lsdException w:name="Intense Emphasis" w:semiHidden="0" w:uiPriority="21" w:unhideWhenUsed="0" w:qFormat="1"/>
+    <w:lsdException w:name="Subtle Reference" w:semiHidden="0" w:uiPriority="31" w:unhideWhenUsed="0" w:qFormat="1"/>
+    <w:lsdException w:name="Intense Reference" w:semiHidden="0" w:uiPriority="32" w:unhideWhenUsed="0" w:qFormat="1"/>
+    <w:lsdException w:name="Book Title" w:semiHidden="0" w:uiPriority="33" w:unhideWhenUsed="0" w:qFormat="1"/>
+    <w:lsdException w:name="Bibliography" w:uiPriority="37"/>
+    <w:lsdException w:name="TOC Heading" w:uiPriority="39" w:qFormat="1"/>
+  </w:latentStyles>
+  <w:style w:type="paragraph" w:default="1" w:styleId="Normal">
+    <w:name w:val="Normal"/>
+    <w:qFormat/>
+  </w:style>
+  <w:style w:type="character" w:default="1" w:styleId="DefaultParagraphFont">
+    <w:name w:val="Default Paragraph Font"/>
+    <w:uiPriority w:val="1"/>
+    <w:semiHidden/>
+    <w:unhideWhenUsed/>
+  </w:style>
+  <w:style w:type="table" w:default="1" w:styleId="TableNormal">
+    <w:name w:val="Normal Table"/>
+    <w:uiPriority w:val="99"/>
+    <w:semiHidden/>
+    <w:unhideWhenUsed/>
+    <w:tblPr>
+      <w:tblInd w:w="0" w:type="dxa"/>
+      <w:tblCellMar>
+        <w:top w:w="0" w:type="dxa"/>
+        <w:left w:w="108" w:type="dxa"/>
+        <w:bottom w:w="0" w:type="dxa"/>
+        <w:right w:w="108" w:type="dxa"/>
+      </w:tblCellMar>
+    </w:tblPr>
+  </w:style>
+  <w:style w:type="numbering" w:default="1" w:styleId="NoList">
+    <w:name w:val="No List"/>
+    <w:uiPriority w:val="99"/>
+    <w:semiHidden/>
+    <w:unhideWhenUsed/>
+  </w:style>
+  <w:style w:type="paragraph" w:styleId="BalloonText">
+    <w:name w:val="Balloon Text"/>
+    <w:basedOn w:val="Normal"/>
+    <w:link w:val="BalloonTextChar"/>
+    <w:uiPriority w:val="99"/>
+    <w:semiHidden/>
+    <w:unhideWhenUsed/>
+    <w:rsid w:val="001C1E88"/>
+    <w:rPr>
+      <w:rFonts w:ascii="Lucida Grande" w:hAnsi="Lucida Grande" w:cs="Lucida Grande"/>
+      <w:sz w:val="18"/>
+      <w:szCs w:val="18"/>
+    </w:rPr>
+  </w:style>
+  <w:style w:type="character" w:customStyle="1" w:styleId="BalloonTextChar">
+    <w:name w:val="Balloon Text Char"/>
+    <w:basedOn w:val="DefaultParagraphFont"/>
+    <w:link w:val="BalloonText"/>
+    <w:uiPriority w:val="99"/>
+    <w:semiHidden/>
+    <w:rsid w:val="001C1E88"/>
+    <w:rPr>
+      <w:rFonts w:ascii="Lucida Grande" w:hAnsi="Lucida Grande" w:cs="Lucida Grande"/>
+      <w:sz w:val="18"/>
+      <w:szCs w:val="18"/>
+    </w:rPr>
+  </w:style>
+  <w:style w:type="paragraph" w:styleId="Footer">
+    <w:name w:val="footer"/>
+    <w:basedOn w:val="Normal"/>
+    <w:link w:val="FooterChar"/>
+    <w:uiPriority w:val="99"/>
+    <w:unhideWhenUsed/>
+    <w:rsid w:val="00535BE9"/>
+    <w:pPr>
+      <w:tabs>
+        <w:tab w:val="center" w:pos="4320"/>
+        <w:tab w:val="right" w:pos="8640"/>
+      </w:tabs>
+    </w:pPr>
+  </w:style>
+  <w:style w:type="character" w:customStyle="1" w:styleId="FooterChar">
+    <w:name w:val="Footer Char"/>
+    <w:basedOn w:val="DefaultParagraphFont"/>
+    <w:link w:val="Footer"/>
+    <w:uiPriority w:val="99"/>
+    <w:rsid w:val="00535BE9"/>
+  </w:style>
+  <w:style w:type="character" w:styleId="PageNumber">
+    <w:name w:val="page number"/>
+    <w:basedOn w:val="DefaultParagraphFont"/>
+    <w:uiPriority w:val="99"/>
+    <w:semiHidden/>
+    <w:unhideWhenUsed/>
+    <w:rsid w:val="00535BE9"/>
+  </w:style>
+  <w:style w:type="character" w:styleId="PlaceholderText">
+    <w:name w:val="Placeholder Text"/>
+    <w:basedOn w:val="DefaultParagraphFont"/>
+    <w:uiPriority w:val="99"/>
+    <w:semiHidden/>
+    <w:rsid w:val="009B604D"/>
+    <w:rPr>
+      <w:color w:val="808080"/>
+    </w:rPr>
+  </w:style>
+  <w:style w:type="paragraph" w:styleId="ListParagraph">
+    <w:name w:val="List Paragraph"/>
+    <w:basedOn w:val="Normal"/>
+    <w:uiPriority w:val="34"/>
+    <w:qFormat/>
+    <w:rsid w:val="00D54CEE"/>
+    <w:pPr>
+      <w:ind w:left="720"/>
+      <w:contextualSpacing/>
+    </w:pPr>
+  </w:style>
+</w:styles>
+</file>
+
+<file path=word/stylesWithEffects.xml><?xml version="1.0" encoding="utf-8"?>
+<w:styles xmlns:wpc="http://schemas.microsoft.com/office/word/2010/wordprocessingCanvas" xmlns:mo="http://schemas.microsoft.com/office/mac/office/2008/main" xmlns:mc="http://schemas.openxmlformats.org/markup-compatibility/2006" xmlns:mv="urn:schemas-microsoft-com:mac:vml" xmlns:o="urn:schemas-microsoft-com:office:office" xmlns:r="http://schemas.openxmlformats.org/officeDocument/2006/relationships" xmlns:m="http://schemas.openxmlformats.org/officeDocument/2006/math" xmlns:v="urn:schemas-microsoft-com:vml" xmlns:wp14="http://schemas.microsoft.com/office/word/2010/wordprocessingDrawing" xmlns:wp="http://schemas.openxmlformats.org/drawingml/2006/wordprocessingDrawing" xmlns:w10="urn:schemas-microsoft-com:office:word" xmlns:w="http://schemas.openxmlformats.org/wordprocessingml/2006/main" xmlns:w14="http://schemas.microsoft.com/office/word/2010/wordml" xmlns:wpg="http://schemas.microsoft.com/office/word/2010/wordprocessingGroup" xmlns:wpi="http://schemas.microsoft.com/office/word/2010/wordprocessingInk" xmlns:wne="http://schemas.microsoft.com/office/word/2006/wordml" xmlns:wps="http://schemas.microsoft.com/office/word/2010/wordprocessingShape" mc:Ignorable="w14 wp14">
+  <w:docDefaults>
+    <w:rPrDefault>
+      <w:rPr>
+        <w:rFonts w:asciiTheme="minorHAnsi" w:eastAsiaTheme="minorEastAsia" w:hAnsiTheme="minorHAnsi" w:cstheme="minorBidi"/>
+        <w:sz w:val="24"/>
+        <w:szCs w:val="24"/>
+        <w:lang w:val="en-US" w:eastAsia="en-US" w:bidi="ar-SA"/>
+      </w:rPr>
+    </w:rPrDefault>
+    <w:pPrDefault/>
+  </w:docDefaults>
+  <w:latentStyles w:defLockedState="0" w:defUIPriority="99" w:defSemiHidden="1" w:defUnhideWhenUsed="1" w:defQFormat="0" w:count="276">
+    <w:lsdException w:name="Normal" w:semiHidden="0" w:uiPriority="0" w:unhideWhenUsed="0" w:qFormat="1"/>
+    <w:lsdException w:name="heading 1" w:semiHidden="0" w:uiPriority="9" w:unhideWhenUsed="0" w:qFormat="1"/>
+    <w:lsdException w:name="heading 2" w:uiPriority="9" w:qFormat="1"/>
+    <w:lsdException w:name="heading 3" w:uiPriority="9" w:qFormat="1"/>
+    <w:lsdException w:name="heading 4" w:uiPriority="9" w:qFormat="1"/>
+    <w:lsdException w:name="heading 5" w:uiPriority="9" w:qFormat="1"/>
+    <w:lsdException w:name="heading 6" w:uiPriority="9" w:qFormat="1"/>
+    <w:lsdException w:name="heading 7" w:uiPriority="9" w:qFormat="1"/>
+    <w:lsdException w:name="heading 8" w:uiPriority="9" w:qFormat="1"/>
+    <w:lsdException w:name="heading 9" w:uiPriority="9" w:qFormat="1"/>
+    <w:lsdException w:name="toc 1" w:uiPriority="39"/>
+    <w:lsdException w:name="toc 2" w:uiPriority="39"/>
+    <w:lsdException w:name="toc 3" w:uiPriority="39"/>
+    <w:lsdException w:name="toc 4" w:uiPriority="39"/>
+    <w:lsdException w:name="toc 5" w:uiPriority="39"/>
+    <w:lsdException w:name="toc 6" w:uiPriority="39"/>
+    <w:lsdException w:name="toc 7" w:uiPriority="39"/>
+    <w:lsdException w:name="toc 8" w:uiPriority="39"/>
+    <w:lsdException w:name="toc 9" w:uiPriority="39"/>
+    <w:lsdException w:name="caption" w:uiPriority="35" w:qFormat="1"/>
+    <w:lsdException w:name="Title" w:semiHidden="0" w:uiPriority="10" w:unhideWhenUsed="0" w:qFormat="1"/>
+    <w:lsdException w:name="Default Paragraph Font" w:uiPriority="1"/>
+    <w:lsdException w:name="Subtitle" w:semiHidden="0" w:uiPriority="11" w:unhideWhenUsed="0" w:qFormat="1"/>
+    <w:lsdException w:name="Strong" w:semiHidden="0" w:uiPriority="22" w:unhideWhenUsed="0" w:qFormat="1"/>
+    <w:lsdException w:name="Emphasis" w:semiHidden="0" w:uiPriority="20" w:unhideWhenUsed="0" w:qFormat="1"/>
+    <w:lsdException w:name="Table Grid" w:semiHidden="0" w:uiPriority="59" w:unhideWhenUsed="0"/>
+    <w:lsdException w:name="Placeholder Text" w:unhideWhenUsed="0"/>
+    <w:lsdException w:name="No Spacing" w:semiHidden="0" w:uiPriority="1" w:unhideWhenUsed="0" w:qFormat="1"/>
+    <w:lsdException w:name="Light Shading" w:semiHidden="0" w:uiPriority="60" w:unhideWhenUsed="0"/>
+    <w:lsdException w:name="Light List" w:semiHidden="0" w:uiPriority="61" w:unhideWhenUsed="0"/>
+    <w:lsdException w:name="Light Grid" w:semiHidden="0" w:uiPriority="62" w:unhideWhenUsed="0"/>
+    <w:lsdException w:name="Medium Shading 1" w:semiHidden="0" w:uiPriority="63" w:unhideWhenUsed="0"/>
+    <w:lsdException w:name="Medium Shading 2" w:semiHidden="0" w:uiPriority="64" w:unhideWhenUsed="0"/>
+    <w:lsdException w:name="Medium List 1" w:semiHidden="0" w:uiPriority="65" w:unhideWhenUsed="0"/>
+    <w:lsdException w:name="Medium List 2" w:semiHidden="0" w:uiPriority="66" w:unhideWhenUsed="0"/>
+    <w:lsdException w:name="Medium Grid 1" w:semiHidden="0" w:uiPriority="67" w:unhideWhenUsed="0"/>
+    <w:lsdException w:name="Medium Grid 2" w:semiHidden="0" w:uiPriority="68" w:unhideWhenUsed="0"/>
+    <w:lsdException w:name="Medium Grid 3" w:semiHidden="0" w:uiPriority="69" w:unhideWhenUsed="0"/>
+    <w:lsdException w:name="Dark List" w:semiHidden="0" w:uiPriority="70" w:unhideWhenUsed="0"/>
+    <w:lsdException w:name="Colorful Shading" w:semiHidden="0" w:uiPriority="71" w:unhideWhenUsed="0"/>
+    <w:lsdException w:name="Colorful List" w:semiHidden="0" w:uiPriority="72" w:unhideWhenUsed="0"/>
+    <w:lsdException w:name="Colorful Grid" w:semiHidden="0" w:uiPriority="73" w:unhideWhenUsed="0"/>
+    <w:lsdException w:name="Light Shading Accent 1" w:semiHidden="0" w:uiPriority="60" w:unhideWhenUsed="0"/>
+    <w:lsdException w:name="Light List Accent 1" w:semiHidden="0" w:uiPriority="61" w:unhideWhenUsed="0"/>
+    <w:lsdException w:name="Light Grid Accent 1" w:semiHidden="0" w:uiPriority="62" w:unhideWhenUsed="0"/>
+    <w:lsdException w:name="Medium Shading 1 Accent 1" w:semiHidden="0" w:uiPriority="63" w:unhideWhenUsed="0"/>
+    <w:lsdException w:name="Medium Shading 2 Accent 1" w:semiHidden="0" w:uiPriority="64" w:unhideWhenUsed="0"/>
+    <w:lsdException w:name="Medium List 1 Accent 1" w:semiHidden="0" w:uiPriority="65" w:unhideWhenUsed="0"/>
+    <w:lsdException w:name="Revision" w:unhideWhenUsed="0"/>
+    <w:lsdException w:name="List Paragraph" w:semiHidden="0" w:uiPriority="34" w:unhideWhenUsed="0" w:qFormat="1"/>
+    <w:lsdException w:name="Quote" w:semiHidden="0" w:uiPriority="29" w:unhideWhenUsed="0" w:qFormat="1"/>
+    <w:lsdException w:name="Intense Quote" w:semiHidden="0" w:uiPriority="30" w:unhideWhenUsed="0" w:qFormat="1"/>
+    <w:lsdException w:name="Medium List 2 Accent 1" w:semiHidden="0" w:uiPriority="66" w:unhideWhenUsed="0"/>
+    <w:lsdException w:name="Medium Grid 1 Accent 1" w:semiHidden="0" w:uiPriority="67" w:unhideWhenUsed="0"/>
+    <w:lsdException w:name="Medium Grid 2 Accent 1" w:semiHidden="0" w:uiPriority="68" w:unhideWhenUsed="0"/>
+    <w:lsdException w:name="Medium Grid 3 Accent 1" w:semiHidden="0" w:uiPriority="69" w:unhideWhenUsed="0"/>
+    <w:lsdException w:name="Dark List Accent 1" w:semiHidden="0" w:uiPriority="70" w:unhideWhenUsed="0"/>
+    <w:lsdException w:name="Colorful Shading Accent 1" w:semiHidden="0" w:uiPriority="71" w:unhideWhenUsed="0"/>
+    <w:lsdException w:name="Colorful List Accent 1" w:semiHidden="0" w:uiPriority="72" w:unhideWhenUsed="0"/>
+    <w:lsdException w:name="Colorful Grid Accent 1" w:semiHidden="0" w:uiPriority="73" w:unhideWhenUsed="0"/>
+    <w:lsdException w:name="Light Shading Accent 2" w:semiHidden="0" w:uiPriority="60" w:unhideWhenUsed="0"/>
+    <w:lsdException w:name="Light List Accent 2" w:semiHidden="0" w:uiPriority="61" w:unhideWhenUsed="0"/>
+    <w:lsdException w:name="Light Grid Accent 2" w:semiHidden="0" w:uiPriority="62" w:unhideWhenUsed="0"/>
+    <w:lsdException w:name="Medium Shading 1 Accent 2" w:semiHidden="0" w:uiPriority="63" w:unhideWhenUsed="0"/>
+    <w:lsdException w:name="Medium Shading 2 Accent 2" w:semiHidden="0" w:uiPriority="64" w:unhideWhenUsed="0"/>
+    <w:lsdException w:name="Medium List 1 Accent 2" w:semiHidden="0" w:uiPriority="65" w:unhideWhenUsed="0"/>
+    <w:lsdException w:name="Medium List 2 Accent 2" w:semiHidden="0" w:uiPriority="66" w:unhideWhenUsed="0"/>
+    <w:lsdException w:name="Medium Grid 1 Accent 2" w:semiHidden="0" w:uiPriority="67" w:unhideWhenUsed="0"/>
+    <w:lsdException w:name="Medium Grid 2 Accent 2" w:semiHidden="0" w:uiPriority="68" w:unhideWhenUsed="0"/>
+    <w:lsdException w:name="Medium Grid 3 Accent 2" w:semiHidden="0" w:uiPriority="69" w:unhideWhenUsed="0"/>
+    <w:lsdException w:name="Dark List Accent 2" w:semiHidden="0" w:uiPriority="70" w:unhideWhenUsed="0"/>
+    <w:lsdException w:name="Colorful Shading Accent 2" w:semiHidden="0" w:uiPriority="71" w:unhideWhenUsed="0"/>
+    <w:lsdException w:name="Colorful List Accent 2" w:semiHidden="0" w:uiPriority="72" w:unhideWhenUsed="0"/>
+    <w:lsdException w:name="Colorful Grid Accent 2" w:semiHidden="0" w:uiPriority="73" w:unhideWhenUsed="0"/>
+    <w:lsdException w:name="Light Shading Accent 3" w:semiHidden="0" w:uiPriority="60" w:unhideWhenUsed="0"/>
+    <w:lsdException w:name="Light List Accent 3" w:semiHidden="0" w:uiPriority="61" w:unhideWhenUsed="0"/>
+    <w:lsdException w:name="Light Grid Accent 3" w:semiHidden="0" w:uiPriority="62" w:unhideWhenUsed="0"/>
+    <w:lsdException w:name="Medium Shading 1 Accent 3" w:semiHidden="0" w:uiPriority="63" w:unhideWhenUsed="0"/>
+    <w:lsdException w:name="Medium Shading 2 Accent 3" w:semiHidden="0" w:uiPriority="64" w:unhideWhenUsed="0"/>
+    <w:lsdException w:name="Medium List 1 Accent 3" w:semiHidden="0" w:uiPriority="65" w:unhideWhenUsed="0"/>
+    <w:lsdException w:name="Medium List 2 Accent 3" w:semiHidden="0" w:uiPriority="66" w:unhideWhenUsed="0"/>
+    <w:lsdException w:name="Medium Grid 1 Accent 3" w:semiHidden="0" w:uiPriority="67" w:unhideWhenUsed="0"/>
+    <w:lsdException w:name="Medium Grid 2 Accent 3" w:semiHidden="0" w:uiPriority="68" w:unhideWhenUsed="0"/>
+    <w:lsdException w:name="Medium Grid 3 Accent 3" w:semiHidden="0" w:uiPriority="69" w:unhideWhenUsed="0"/>
+    <w:lsdException w:name="Dark List Accent 3" w:semiHidden="0" w:uiPriority="70" w:unhideWhenUsed="0"/>
+    <w:lsdException w:name="Colorful Shading Accent 3" w:semiHidden="0" w:uiPriority="71" w:unhideWhenUsed="0"/>
+    <w:lsdException w:name="Colorful List Accent 3" w:semiHidden="0" w:uiPriority="72" w:unhideWhenUsed="0"/>
+    <w:lsdException w:name="Colorful Grid Accent 3" w:semiHidden="0" w:uiPriority="73" w:unhideWhenUsed="0"/>
+    <w:lsdException w:name="Light Shading Accent 4" w:semiHidden="0" w:uiPriority="60" w:unhideWhenUsed="0"/>
+    <w:lsdException w:name="Light List Accent 4" w:semiHidden="0" w:uiPriority="61" w:unhideWhenUsed="0"/>
+    <w:lsdException w:name="Light Grid Accent 4" w:semiHidden="0" w:uiPriority="62" w:unhideWhenUsed="0"/>
+    <w:lsdException w:name="Medium Shading 1 Accent 4" w:semiHidden="0" w:uiPriority="63" w:unhideWhenUsed="0"/>
+    <w:lsdException w:name="Medium Shading 2 Accent 4" w:semiHidden="0" w:uiPriority="64" w:unhideWhenUsed="0"/>
+    <w:lsdException w:name="Medium List 1 Accent 4" w:semiHidden="0" w:uiPriority="65" w:unhideWhenUsed="0"/>
+    <w:lsdException w:name="Medium List 2 Accent 4" w:semiHidden="0" w:uiPriority="66" w:unhideWhenUsed="0"/>
+    <w:lsdException w:name="Medium Grid 1 Accent 4" w:semiHidden="0" w:uiPriority="67" w:unhideWhenUsed="0"/>
+    <w:lsdException w:name="Medium Grid 2 Accent 4" w:semiHidden="0" w:uiPriority="68" w:unhideWhenUsed="0"/>
+    <w:lsdException w:name="Medium Grid 3 Accent 4" w:semiHidden="0" w:uiPriority="69" w:unhideWhenUsed="0"/>
+    <w:lsdException w:name="Dark List Accent 4" w:semiHidden="0" w:uiPriority="70" w:unhideWhenUsed="0"/>
+    <w:lsdException w:name="Colorful Shading Accent 4" w:semiHidden="0" w:uiPriority="71" w:unhideWhenUsed="0"/>
+    <w:lsdException w:name="Colorful List Accent 4" w:semiHidden="0" w:uiPriority="72" w:unhideWhenUsed="0"/>
+    <w:lsdException w:name="Colorful Grid Accent 4" w:semiHidden="0" w:uiPriority="73" w:unhideWhenUsed="0"/>
+    <w:lsdException w:name="Light Shading Accent 5" w:semiHidden="0" w:uiPriority="60" w:unhideWhenUsed="0"/>
+    <w:lsdException w:name="Light List Accent 5" w:semiHidden="0" w:uiPriority="61" w:unhideWhenUsed="0"/>
+    <w:lsdException w:name="Light Grid Accent 5" w:semiHidden="0" w:uiPriority="62" w:unhideWhenUsed="0"/>
+    <w:lsdException w:name="Medium Shading 1 Accent 5" w:semiHidden="0" w:uiPriority="63" w:unhideWhenUsed="0"/>
+    <w:lsdException w:name="Medium Shading 2 Accent 5" w:semiHidden="0" w:uiPriority="64" w:unhideWhenUsed="0"/>
+    <w:lsdException w:name="Medium List 1 Accent 5" w:semiHidden="0" w:uiPriority="65" w:unhideWhenUsed="0"/>
+    <w:lsdException w:name="Medium List 2 Accent 5" w:semiHidden="0" w:uiPriority="66" w:unhideWhenUsed="0"/>
+    <w:lsdException w:name="Medium Grid 1 Accent 5" w:semiHidden="0" w:uiPriority="67" w:unhideWhenUsed="0"/>
+    <w:lsdException w:name="Medium Grid 2 Accent 5" w:semiHidden="0" w:uiPriority="68" w:unhideWhenUsed="0"/>
+    <w:lsdException w:name="Medium Grid 3 Accent 5" w:semiHidden="0" w:uiPriority="69" w:unhideWhenUsed="0"/>
+    <w:lsdException w:name="Dark List Accent 5" w:semiHidden="0" w:uiPriority="70" w:unhideWhenUsed="0"/>
+    <w:lsdException w:name="Colorful Shading Accent 5" w:semiHidden="0" w:uiPriority="71" w:unhideWhenUsed="0"/>
+    <w:lsdException w:name="Colorful List Accent 5" w:semiHidden="0" w:uiPriority="72" w:unhideWhenUsed="0"/>
+    <w:lsdException w:name="Colorful Grid Accent 5" w:semiHidden="0" w:uiPriority="73" w:unhideWhenUsed="0"/>
+    <w:lsdException w:name="Light Shading Accent 6" w:semiHidden="0" w:uiPriority="60" w:unhideWhenUsed="0"/>
+    <w:lsdException w:name="Light List Accent 6" w:semiHidden="0" w:uiPriority="61" w:unhideWhenUsed="0"/>
+    <w:lsdException w:name="Light Grid Accent 6" w:semiHidden="0" w:uiPriority="62" w:unhideWhenUsed="0"/>
+    <w:lsdException w:name="Medium Shading 1 Accent 6" w:semiHidden="0" w:uiPriority="63" w:unhideWhenUsed="0"/>
+    <w:lsdException w:name="Medium Shading 2 Accent 6" w:semiHidden="0" w:uiPriority="64" w:unhideWhenUsed="0"/>
+    <w:lsdException w:name="Medium List 1 Accent 6" w:semiHidden="0" w:uiPriority="65" w:unhideWhenUsed="0"/>
+    <w:lsdException w:name="Medium List 2 Accent 6" w:semiHidden="0" w:uiPriority="66" w:unhideWhenUsed="0"/>
+    <w:lsdException w:name="Medium Grid 1 Accent 6" w:semiHidden="0" w:uiPriority="67" w:unhideWhenUsed="0"/>
+    <w:lsdException w:name="Medium Grid 2 Accent 6" w:semiHidden="0" w:uiPriority="68" w:unhideWhenUsed="0"/>
+    <w:lsdException w:name="Medium Grid 3 Accent 6" w:semiHidden="0" w:uiPriority="69" w:unhideWhenUsed="0"/>
+    <w:lsdException w:name="Dark List Accent 6" w:semiHidden="0" w:uiPriority="70" w:unhideWhenUsed="0"/>
+    <w:lsdException w:name="Colorful Shading Accent 6" w:semiHidden="0" w:uiPriority="71" w:unhideWhenUsed="0"/>
+    <w:lsdException w:name="Colorful List Accent 6" w:semiHidden="0" w:uiPriority="72" w:unhideWhenUsed="0"/>
+    <w:lsdException w:name="Colorful Grid Accent 6" w:semiHidden="0" w:uiPriority="73" w:unhideWhenUsed="0"/>
+    <w:lsdException w:name="Subtle Emphasis" w:semiHidden="0" w:uiPriority="19" w:unhideWhenUsed="0" w:qFormat="1"/>
+    <w:lsdException w:name="Intense Emphasis" w:semiHidden="0" w:uiPriority="21" w:unhideWhenUsed="0" w:qFormat="1"/>
+    <w:lsdException w:name="Subtle Reference" w:semiHidden="0" w:uiPriority="31" w:unhideWhenUsed="0" w:qFormat="1"/>
+    <w:lsdException w:name="Intense Reference" w:semiHidden="0" w:uiPriority="32" w:unhideWhenUsed="0" w:qFormat="1"/>
+    <w:lsdException w:name="Book Title" w:semiHidden="0" w:uiPriority="33" w:unhideWhenUsed="0" w:qFormat="1"/>
+    <w:lsdException w:name="Bibliography" w:uiPriority="37"/>
+    <w:lsdException w:name="TOC Heading" w:uiPriority="39" w:qFormat="1"/>
   </w:latentStyles>
   <w:style w:type="paragraph" w:default="1" w:styleId="Normal">
     <w:name w:val="Normal"/>

</xml_diff>

<commit_message>
Add conclusion, output expectation
</commit_message>
<xml_diff>
--- a/CITS2200_BH_HW_Report.docx
+++ b/CITS2200_BH_HW_Report.docx
@@ -1,6 +1,6 @@
 
 <file path=word/document.xml><?xml version="1.0" encoding="utf-8"?>
-<w:document xmlns:wpc="http://schemas.microsoft.com/office/word/2010/wordprocessingCanvas" xmlns:mo="http://schemas.microsoft.com/office/mac/office/2008/main" xmlns:mc="http://schemas.openxmlformats.org/markup-compatibility/2006" xmlns:mv="urn:schemas-microsoft-com:mac:vml" xmlns:o="urn:schemas-microsoft-com:office:office" xmlns:r="http://schemas.openxmlformats.org/officeDocument/2006/relationships" xmlns:m="http://schemas.openxmlformats.org/officeDocument/2006/math" xmlns:v="urn:schemas-microsoft-com:vml" xmlns:wp14="http://schemas.microsoft.com/office/word/2010/wordprocessingDrawing" xmlns:wp="http://schemas.openxmlformats.org/drawingml/2006/wordprocessingDrawing" xmlns:w10="urn:schemas-microsoft-com:office:word" xmlns:w="http://schemas.openxmlformats.org/wordprocessingml/2006/main" xmlns:w14="http://schemas.microsoft.com/office/word/2010/wordml" xmlns:w15="http://schemas.microsoft.com/office/word/2012/wordml" xmlns:wpg="http://schemas.microsoft.com/office/word/2010/wordprocessingGroup" xmlns:wpi="http://schemas.microsoft.com/office/word/2010/wordprocessingInk" xmlns:wne="http://schemas.microsoft.com/office/word/2006/wordml" xmlns:wps="http://schemas.microsoft.com/office/word/2010/wordprocessingShape" mc:Ignorable="w14 w15 wp14">
+<w:document xmlns:wpc="http://schemas.microsoft.com/office/word/2010/wordprocessingCanvas" xmlns:mo="http://schemas.microsoft.com/office/mac/office/2008/main" xmlns:mc="http://schemas.openxmlformats.org/markup-compatibility/2006" xmlns:mv="urn:schemas-microsoft-com:mac:vml" xmlns:o="urn:schemas-microsoft-com:office:office" xmlns:r="http://schemas.openxmlformats.org/officeDocument/2006/relationships" xmlns:m="http://schemas.openxmlformats.org/officeDocument/2006/math" xmlns:v="urn:schemas-microsoft-com:vml" xmlns:wp14="http://schemas.microsoft.com/office/word/2010/wordprocessingDrawing" xmlns:wp="http://schemas.openxmlformats.org/drawingml/2006/wordprocessingDrawing" xmlns:w10="urn:schemas-microsoft-com:office:word" xmlns:w="http://schemas.openxmlformats.org/wordprocessingml/2006/main" xmlns:w14="http://schemas.microsoft.com/office/word/2010/wordml" xmlns:wpg="http://schemas.microsoft.com/office/word/2010/wordprocessingGroup" xmlns:wpi="http://schemas.microsoft.com/office/word/2010/wordprocessingInk" xmlns:wne="http://schemas.microsoft.com/office/word/2006/wordml" xmlns:wps="http://schemas.microsoft.com/office/word/2010/wordprocessingShape" mc:Ignorable="w14 wp14">
   <w:body>
     <w:p>
       <w:pPr>
@@ -381,6 +381,7 @@
       <w:r>
         <w:rPr>
           <w:rFonts w:ascii="Baskerville Old Face" w:hAnsi="Baskerville Old Face"/>
+          <w:noProof/>
         </w:rPr>
         <w:drawing>
           <wp:anchor distT="0" distB="0" distL="114300" distR="114300" simplePos="0" relativeHeight="251665408" behindDoc="0" locked="0" layoutInCell="1" allowOverlap="1" wp14:anchorId="66116EDB" wp14:editId="18341601">
@@ -406,7 +407,7 @@
                     <pic:cNvPicPr/>
                   </pic:nvPicPr>
                   <pic:blipFill>
-                    <a:blip r:embed="rId7">
+                    <a:blip r:embed="rId8">
                       <a:extLst>
                         <a:ext uri="{28A0092B-C50C-407E-A947-70E740481C1C}">
                           <a14:useLocalDpi xmlns:a14="http://schemas.microsoft.com/office/drawing/2010/main" val="0"/>
@@ -530,7 +531,6 @@
         <w:rPr>
           <w:rFonts w:ascii="Baskerville Old Face" w:eastAsia="Times New Roman" w:hAnsi="Baskerville Old Face" w:cs="Times New Roman"/>
           <w:noProof/>
-          <w:lang w:val="en-GB" w:eastAsia="zh-CN"/>
         </w:rPr>
         <mc:AlternateContent>
           <mc:Choice Requires="wps">
@@ -620,7 +620,7 @@
               </wp:anchor>
             </w:drawing>
           </mc:Choice>
-          <mc:Fallback>
+          <mc:Fallback xmlns:w15="http://schemas.microsoft.com/office/word/2012/wordml">
             <w:pict>
               <v:shapetype w14:anchorId="1D71923A" id="_x0000_t202" coordsize="21600,21600" o:spt="202" path="m0,0l0,21600,21600,21600,21600,0xe">
                 <v:stroke joinstyle="miter"/>
@@ -3272,7 +3272,6 @@
         <w:rPr>
           <w:rFonts w:ascii="Baskerville Old Face" w:hAnsi="Baskerville Old Face"/>
           <w:noProof/>
-          <w:lang w:val="en-GB" w:eastAsia="zh-CN"/>
         </w:rPr>
         <w:drawing>
           <wp:anchor distT="0" distB="0" distL="114300" distR="114300" simplePos="0" relativeHeight="251664384" behindDoc="0" locked="0" layoutInCell="1" allowOverlap="1" wp14:anchorId="531AD988" wp14:editId="670602E0">
@@ -3300,7 +3299,7 @@
                     </pic:cNvPicPr>
                   </pic:nvPicPr>
                   <pic:blipFill>
-                    <a:blip r:embed="rId8">
+                    <a:blip r:embed="rId9">
                       <a:extLst>
                         <a:ext uri="{28A0092B-C50C-407E-A947-70E740481C1C}">
                           <a14:useLocalDpi xmlns:a14="http://schemas.microsoft.com/office/drawing/2010/main" val="0"/>
@@ -3375,7 +3374,6 @@
       <w:r>
         <w:rPr>
           <w:noProof/>
-          <w:lang w:val="en-GB" w:eastAsia="zh-CN"/>
         </w:rPr>
         <mc:AlternateContent>
           <mc:Choice Requires="wps">
@@ -3487,7 +3485,7 @@
               </wp:anchor>
             </w:drawing>
           </mc:Choice>
-          <mc:Fallback>
+          <mc:Fallback xmlns:w15="http://schemas.microsoft.com/office/word/2012/wordml">
             <w:pict>
               <v:shape w14:anchorId="155A9C7F" id="Text Box 5" o:spid="_x0000_s1027" type="#_x0000_t202" style="position:absolute;left:0;text-align:left;margin-left:68.25pt;margin-top:13.25pt;width:324pt;height:27pt;z-index:251663360;visibility:visible;mso-wrap-style:square;mso-wrap-distance-left:9pt;mso-wrap-distance-top:0;mso-wrap-distance-right:9pt;mso-wrap-distance-bottom:0;mso-position-horizontal:absolute;mso-position-horizontal-relative:text;mso-position-vertical:absolute;mso-position-vertical-relative:text;v-text-anchor:top" o:gfxdata="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" filled="f" stroked="f">
                 <v:textbox>
@@ -3618,8 +3616,6 @@
         </w:rPr>
         <w:t>added twice, as they are mutual in an undirected graph.</w:t>
       </w:r>
-      <w:bookmarkStart w:id="0" w:name="_GoBack"/>
-      <w:bookmarkEnd w:id="0"/>
     </w:p>
     <w:p>
       <w:pPr>
@@ -4921,13 +4917,7 @@
         <w:rPr>
           <w:rFonts w:ascii="Baskerville Old Face" w:hAnsi="Baskerville Old Face"/>
         </w:rPr>
-        <w:t xml:space="preserve"> </w:t>
-      </w:r>
-      <w:r>
-        <w:rPr>
-          <w:rFonts w:ascii="Baskerville Old Face" w:hAnsi="Baskerville Old Face"/>
-        </w:rPr>
-        <w:t xml:space="preserve">From there, the nodes are sorted according to </w:t>
+        <w:t xml:space="preserve"> From there, the nodes are sorted according to </w:t>
       </w:r>
       <w:r>
         <w:rPr>
@@ -5190,13 +5180,7 @@
           <w:rPr>
             <w:rFonts w:ascii="Cambria Math" w:hAnsi="Cambria Math"/>
           </w:rPr>
-          <m:t xml:space="preserve"> </m:t>
-        </m:r>
-        <m:r>
-          <w:rPr>
-            <w:rFonts w:ascii="Cambria Math" w:hAnsi="Cambria Math"/>
-          </w:rPr>
-          <m:t>O(V)</m:t>
+          <m:t xml:space="preserve"> O(V)</m:t>
         </m:r>
       </m:oMath>
     </w:p>
@@ -5324,13 +5308,7 @@
           <w:rPr>
             <w:rFonts w:ascii="Cambria Math" w:hAnsi="Cambria Math"/>
           </w:rPr>
-          <m:t>O</m:t>
-        </m:r>
-        <m:r>
-          <w:rPr>
-            <w:rFonts w:ascii="Cambria Math" w:hAnsi="Cambria Math"/>
-          </w:rPr>
-          <m:t>(V*</m:t>
+          <m:t>O(V*</m:t>
         </m:r>
         <m:d>
           <m:dPr>
@@ -5807,19 +5785,7 @@
           <w:rPr>
             <w:rFonts w:ascii="Cambria Math" w:hAnsi="Cambria Math"/>
           </w:rPr>
-          <m:t>O(</m:t>
-        </m:r>
-        <m:r>
-          <w:rPr>
-            <w:rFonts w:ascii="Cambria Math" w:hAnsi="Cambria Math"/>
-          </w:rPr>
-          <m:t>V</m:t>
-        </m:r>
-        <m:r>
-          <w:rPr>
-            <w:rFonts w:ascii="Cambria Math" w:hAnsi="Cambria Math"/>
-          </w:rPr>
-          <m:t>E)</m:t>
+          <m:t>O(VE)</m:t>
         </m:r>
       </m:oMath>
       <w:r>
@@ -5966,49 +5932,7 @@
           <w:rPr>
             <w:rFonts w:ascii="Cambria Math" w:hAnsi="Cambria Math"/>
           </w:rPr>
-          <m:t xml:space="preserve"> </m:t>
-        </m:r>
-        <m:r>
-          <w:rPr>
-            <w:rFonts w:ascii="Cambria Math" w:hAnsi="Cambria Math"/>
-          </w:rPr>
-          <m:t>O</m:t>
-        </m:r>
-        <m:r>
-          <w:rPr>
-            <w:rFonts w:ascii="Cambria Math" w:hAnsi="Cambria Math"/>
-          </w:rPr>
-          <m:t>(V*(</m:t>
-        </m:r>
-        <m:r>
-          <w:rPr>
-            <w:rFonts w:ascii="Cambria Math" w:hAnsi="Cambria Math"/>
-          </w:rPr>
-          <m:t>V</m:t>
-        </m:r>
-        <m:r>
-          <w:rPr>
-            <w:rFonts w:ascii="Cambria Math" w:hAnsi="Cambria Math"/>
-          </w:rPr>
-          <m:t>+</m:t>
-        </m:r>
-        <m:r>
-          <w:rPr>
-            <w:rFonts w:ascii="Cambria Math" w:hAnsi="Cambria Math"/>
-          </w:rPr>
-          <m:t>E</m:t>
-        </m:r>
-        <m:r>
-          <w:rPr>
-            <w:rFonts w:ascii="Cambria Math" w:hAnsi="Cambria Math"/>
-          </w:rPr>
-          <m:t>)</m:t>
-        </m:r>
-        <m:r>
-          <w:rPr>
-            <w:rFonts w:ascii="Cambria Math" w:hAnsi="Cambria Math"/>
-          </w:rPr>
-          <m:t>)</m:t>
+          <m:t xml:space="preserve"> O(V*(V+E))</m:t>
         </m:r>
       </m:oMath>
       <w:r>
@@ -6090,19 +6014,7 @@
           <w:rPr>
             <w:rFonts w:ascii="Cambria Math" w:hAnsi="Cambria Math"/>
           </w:rPr>
-          <m:t>O(</m:t>
-        </m:r>
-        <m:r>
-          <w:rPr>
-            <w:rFonts w:ascii="Cambria Math" w:hAnsi="Cambria Math"/>
-          </w:rPr>
-          <m:t>V</m:t>
-        </m:r>
-        <m:r>
-          <w:rPr>
-            <w:rFonts w:ascii="Cambria Math" w:hAnsi="Cambria Math"/>
-          </w:rPr>
-          <m:t>E)</m:t>
+          <m:t>O(VE)</m:t>
         </m:r>
       </m:oMath>
       <w:r>
@@ -6182,6 +6094,7 @@
     </w:p>
     <w:p>
       <w:pPr>
+        <w:ind w:left="720"/>
         <w:rPr>
           <w:rFonts w:ascii="Baskerville Old Face" w:hAnsi="Baskerville Old Face"/>
           <w:b/>
@@ -6231,6 +6144,7 @@
     </w:p>
     <w:p>
       <w:pPr>
+        <w:ind w:left="720"/>
         <w:rPr>
           <w:rFonts w:ascii="Baskerville Old Face" w:hAnsi="Baskerville Old Face"/>
           <w:b/>
@@ -6241,7 +6155,7 @@
     </w:p>
     <w:p>
       <w:pPr>
-        <w:ind w:left="720"/>
+        <w:ind w:left="1440"/>
         <w:rPr>
           <w:rFonts w:ascii="Baskerville Old Face" w:hAnsi="Baskerville Old Face"/>
         </w:rPr>
@@ -6403,30 +6317,24 @@
     </w:p>
     <w:p>
       <w:pPr>
-        <w:ind w:left="720"/>
-        <w:rPr>
-          <w:rFonts w:ascii="Baskerville Old Face" w:hAnsi="Baskerville Old Face"/>
-        </w:rPr>
-      </w:pPr>
-    </w:p>
-    <w:p>
-      <w:pPr>
-        <w:ind w:left="720"/>
-        <w:rPr>
-          <w:rFonts w:ascii="Baskerville Old Face" w:hAnsi="Baskerville Old Face"/>
-        </w:rPr>
-      </w:pPr>
-      <w:r>
-        <w:rPr>
-          <w:rFonts w:ascii="Baskerville Old Face" w:hAnsi="Baskerville Old Face"/>
-        </w:rPr>
-        <w:t>B</w:t>
-      </w:r>
-      <w:r>
-        <w:rPr>
-          <w:rFonts w:ascii="Baskerville Old Face" w:hAnsi="Baskerville Old Face"/>
-        </w:rPr>
-        <w:t>efore the program can be executed</w:t>
+        <w:ind w:left="1440"/>
+        <w:rPr>
+          <w:rFonts w:ascii="Baskerville Old Face" w:hAnsi="Baskerville Old Face"/>
+        </w:rPr>
+      </w:pPr>
+    </w:p>
+    <w:p>
+      <w:pPr>
+        <w:ind w:left="1440"/>
+        <w:rPr>
+          <w:rFonts w:ascii="Baskerville Old Face" w:hAnsi="Baskerville Old Face"/>
+        </w:rPr>
+      </w:pPr>
+      <w:r>
+        <w:rPr>
+          <w:rFonts w:ascii="Baskerville Old Face" w:hAnsi="Baskerville Old Face"/>
+        </w:rPr>
+        <w:t>Before the program can be executed</w:t>
       </w:r>
       <w:r>
         <w:rPr>
@@ -6549,7 +6457,7 @@
     </w:p>
     <w:p>
       <w:pPr>
-        <w:ind w:left="720"/>
+        <w:ind w:left="720" w:firstLine="720"/>
         <w:rPr>
           <w:rFonts w:ascii="Courier" w:hAnsi="Courier"/>
           <w:sz w:val="22"/>
@@ -6591,6 +6499,7 @@
     </w:p>
     <w:p>
       <w:pPr>
+        <w:ind w:left="720"/>
         <w:rPr>
           <w:rFonts w:ascii="Baskerville Old Face" w:hAnsi="Baskerville Old Face"/>
           <w:b/>
@@ -6611,7 +6520,7 @@
           <w:b/>
           <w:sz w:val="28"/>
         </w:rPr>
-        <w:t>.1</w:t>
+        <w:t>.2</w:t>
       </w:r>
       <w:r>
         <w:rPr>
@@ -6640,6 +6549,7 @@
     </w:p>
     <w:p>
       <w:pPr>
+        <w:ind w:left="720"/>
         <w:rPr>
           <w:rFonts w:ascii="Courier" w:hAnsi="Courier"/>
           <w:sz w:val="22"/>
@@ -6648,7 +6558,7 @@
     </w:p>
     <w:p>
       <w:pPr>
-        <w:ind w:left="720"/>
+        <w:ind w:left="1440"/>
         <w:rPr>
           <w:rFonts w:ascii="Courier" w:hAnsi="Courier"/>
           <w:sz w:val="22"/>
@@ -6657,7 +6567,7 @@
     </w:p>
     <w:p>
       <w:pPr>
-        <w:ind w:left="720"/>
+        <w:ind w:left="1440"/>
         <w:rPr>
           <w:rFonts w:ascii="Courier" w:hAnsi="Courier"/>
           <w:sz w:val="22"/>
@@ -6684,6 +6594,7 @@
     </w:p>
     <w:p>
       <w:pPr>
+        <w:ind w:left="720"/>
         <w:rPr>
           <w:rFonts w:ascii="Baskerville Old Face" w:hAnsi="Baskerville Old Face"/>
           <w:b/>
@@ -6703,7 +6614,7 @@
     </w:p>
     <w:p>
       <w:pPr>
-        <w:ind w:left="720"/>
+        <w:ind w:left="1440"/>
         <w:rPr>
           <w:rFonts w:ascii="Courier" w:hAnsi="Courier"/>
           <w:i/>
@@ -6757,6 +6668,7 @@
     </w:p>
     <w:p>
       <w:pPr>
+        <w:ind w:left="720"/>
         <w:rPr>
           <w:rFonts w:ascii="Baskerville Old Face" w:hAnsi="Baskerville Old Face"/>
           <w:b/>
@@ -6767,7 +6679,7 @@
     </w:p>
     <w:p>
       <w:pPr>
-        <w:ind w:left="720"/>
+        <w:ind w:left="1440"/>
         <w:rPr>
           <w:rFonts w:ascii="Baskerville Old Face" w:hAnsi="Baskerville Old Face"/>
         </w:rPr>
@@ -6808,7 +6720,32 @@
         <w:rPr>
           <w:rFonts w:ascii="Baskerville Old Face" w:hAnsi="Baskerville Old Face"/>
         </w:rPr>
-        <w:t>,</w:t>
+        <w:t xml:space="preserve">, </w:t>
+      </w:r>
+      <w:r>
+        <w:rPr>
+          <w:rFonts w:ascii="Baskerville Old Face" w:hAnsi="Baskerville Old Face"/>
+        </w:rPr>
+        <w:t xml:space="preserve">and an optional </w:t>
+      </w:r>
+      <w:r>
+        <w:rPr>
+          <w:rFonts w:ascii="Courier" w:hAnsi="Courier"/>
+          <w:sz w:val="22"/>
+        </w:rPr>
+        <w:t>alpha</w:t>
+      </w:r>
+      <w:r>
+        <w:rPr>
+          <w:rFonts w:ascii="Baskerville Old Face" w:hAnsi="Baskerville Old Face"/>
+        </w:rPr>
+        <w:t xml:space="preserve"> value. </w:t>
+      </w:r>
+      <w:r>
+        <w:rPr>
+          <w:rFonts w:ascii="Baskerville Old Face" w:hAnsi="Baskerville Old Face"/>
+        </w:rPr>
+        <w:t>Replace</w:t>
       </w:r>
       <w:r>
         <w:rPr>
@@ -6818,241 +6755,202 @@
       </w:r>
       <w:r>
         <w:rPr>
-          <w:rFonts w:ascii="Baskerville Old Face" w:hAnsi="Baskerville Old Face"/>
-        </w:rPr>
-        <w:t xml:space="preserve">and an optional </w:t>
-      </w:r>
-      <w:r>
-        <w:rPr>
           <w:rFonts w:ascii="Courier" w:hAnsi="Courier"/>
           <w:sz w:val="22"/>
         </w:rPr>
+        <w:t>filepat</w:t>
+      </w:r>
+      <w:r>
+        <w:rPr>
+          <w:rFonts w:ascii="Courier" w:hAnsi="Courier"/>
+          <w:sz w:val="22"/>
+        </w:rPr>
+        <w:t>h</w:t>
+      </w:r>
+      <w:r>
+        <w:rPr>
+          <w:rFonts w:ascii="Baskerville Old Face" w:hAnsi="Baskerville Old Face"/>
+        </w:rPr>
+        <w:t xml:space="preserve"> </w:t>
+      </w:r>
+      <w:r>
+        <w:rPr>
+          <w:rFonts w:ascii="Baskerville Old Face" w:hAnsi="Baskerville Old Face"/>
+        </w:rPr>
+        <w:t>w</w:t>
+      </w:r>
+      <w:r>
+        <w:rPr>
+          <w:rFonts w:ascii="Baskerville Old Face" w:hAnsi="Baskerville Old Face"/>
+        </w:rPr>
+        <w:t xml:space="preserve">ith the </w:t>
+      </w:r>
+      <w:r>
+        <w:rPr>
+          <w:rFonts w:ascii="Baskerville Old Face" w:hAnsi="Baskerville Old Face"/>
+        </w:rPr>
+        <w:t xml:space="preserve">file </w:t>
+      </w:r>
+      <w:r>
+        <w:rPr>
+          <w:rFonts w:ascii="Baskerville Old Face" w:hAnsi="Baskerville Old Face"/>
+        </w:rPr>
+        <w:t xml:space="preserve">path </w:t>
+      </w:r>
+      <w:r>
+        <w:rPr>
+          <w:rFonts w:ascii="Baskerville Old Face" w:hAnsi="Baskerville Old Face"/>
+        </w:rPr>
+        <w:t>of</w:t>
+      </w:r>
+      <w:r>
+        <w:rPr>
+          <w:rFonts w:ascii="Baskerville Old Face" w:hAnsi="Baskerville Old Face"/>
+        </w:rPr>
+        <w:t xml:space="preserve"> edge</w:t>
+      </w:r>
+      <w:r>
+        <w:rPr>
+          <w:rFonts w:ascii="Baskerville Old Face" w:hAnsi="Baskerville Old Face"/>
+        </w:rPr>
+        <w:t xml:space="preserve">s </w:t>
+      </w:r>
+      <w:r>
+        <w:rPr>
+          <w:rFonts w:ascii="Baskerville Old Face" w:hAnsi="Baskerville Old Face"/>
+        </w:rPr>
+        <w:t>file</w:t>
+      </w:r>
+      <w:r>
+        <w:rPr>
+          <w:rFonts w:ascii="Baskerville Old Face" w:hAnsi="Baskerville Old Face"/>
+        </w:rPr>
+        <w:t xml:space="preserve"> including</w:t>
+      </w:r>
+      <w:r>
+        <w:rPr>
+          <w:rFonts w:ascii="Baskerville Old Face" w:hAnsi="Baskerville Old Face"/>
+        </w:rPr>
+        <w:t xml:space="preserve"> any</w:t>
+      </w:r>
+      <w:r>
+        <w:rPr>
+          <w:rFonts w:ascii="Baskerville Old Face" w:hAnsi="Baskerville Old Face"/>
+        </w:rPr>
+        <w:t xml:space="preserve"> file extensions</w:t>
+      </w:r>
+      <w:r>
+        <w:rPr>
+          <w:rFonts w:ascii="Baskerville Old Face" w:hAnsi="Baskerville Old Face"/>
+        </w:rPr>
+        <w:t xml:space="preserve">. </w:t>
+      </w:r>
+      <w:r>
+        <w:rPr>
+          <w:rFonts w:ascii="Baskerville Old Face" w:hAnsi="Baskerville Old Face"/>
+        </w:rPr>
+        <w:t xml:space="preserve">In a similar </w:t>
+      </w:r>
+      <w:r>
+        <w:rPr>
+          <w:rFonts w:ascii="Baskerville Old Face" w:hAnsi="Baskerville Old Face"/>
+        </w:rPr>
+        <w:t>way</w:t>
+      </w:r>
+      <w:r>
+        <w:rPr>
+          <w:rFonts w:ascii="Baskerville Old Face" w:hAnsi="Baskerville Old Face"/>
+        </w:rPr>
+        <w:t xml:space="preserve">, replace </w:t>
+      </w:r>
+      <w:r>
+        <w:rPr>
+          <w:rFonts w:ascii="Courier" w:hAnsi="Courier"/>
+          <w:sz w:val="22"/>
+        </w:rPr>
         <w:t>alpha</w:t>
       </w:r>
       <w:r>
         <w:rPr>
           <w:rFonts w:ascii="Baskerville Old Face" w:hAnsi="Baskerville Old Face"/>
         </w:rPr>
-        <w:t xml:space="preserve"> value. </w:t>
-      </w:r>
-      <w:r>
-        <w:rPr>
-          <w:rFonts w:ascii="Baskerville Old Face" w:hAnsi="Baskerville Old Face"/>
-        </w:rPr>
-        <w:t>Replace</w:t>
-      </w:r>
-      <w:r>
-        <w:rPr>
-          <w:rFonts w:ascii="Baskerville Old Face" w:hAnsi="Baskerville Old Face"/>
-        </w:rPr>
         <w:t xml:space="preserve"> </w:t>
       </w:r>
       <w:r>
         <w:rPr>
+          <w:rFonts w:ascii="Baskerville Old Face" w:hAnsi="Baskerville Old Face"/>
+        </w:rPr>
+        <w:t xml:space="preserve">with </w:t>
+      </w:r>
+      <w:r>
+        <w:rPr>
+          <w:rFonts w:ascii="Baskerville Old Face" w:hAnsi="Baskerville Old Face"/>
+        </w:rPr>
+        <w:t>the desired alpha</w:t>
+      </w:r>
+      <w:r>
+        <w:rPr>
+          <w:rFonts w:ascii="Baskerville Old Face" w:hAnsi="Baskerville Old Face"/>
+        </w:rPr>
+        <w:t xml:space="preserve"> value </w:t>
+      </w:r>
+      <w:r>
+        <w:rPr>
+          <w:rFonts w:ascii="Baskerville Old Face" w:hAnsi="Baskerville Old Face"/>
+        </w:rPr>
+        <w:t xml:space="preserve">which will be used to compute </w:t>
+      </w:r>
+      <w:r>
+        <w:rPr>
+          <w:rFonts w:ascii="Baskerville Old Face" w:hAnsi="Baskerville Old Face"/>
+        </w:rPr>
+        <w:t>Kat</w:t>
+      </w:r>
+      <w:r>
+        <w:rPr>
+          <w:rFonts w:ascii="Baskerville Old Face" w:hAnsi="Baskerville Old Face"/>
+        </w:rPr>
+        <w:t>z’s</w:t>
+      </w:r>
+      <w:r>
+        <w:rPr>
+          <w:rFonts w:ascii="Baskerville Old Face" w:hAnsi="Baskerville Old Face"/>
+        </w:rPr>
+        <w:t xml:space="preserve"> centrality.</w:t>
+      </w:r>
+      <w:r>
+        <w:rPr>
+          <w:rFonts w:ascii="Baskerville Old Face" w:hAnsi="Baskerville Old Face"/>
+        </w:rPr>
+        <w:t xml:space="preserve"> This </w:t>
+      </w:r>
+      <w:r>
+        <w:rPr>
+          <w:rFonts w:ascii="Baskerville Old Face" w:hAnsi="Baskerville Old Face"/>
+        </w:rPr>
+        <w:t>parameter</w:t>
+      </w:r>
+      <w:r>
+        <w:rPr>
+          <w:rFonts w:ascii="Baskerville Old Face" w:hAnsi="Baskerville Old Face"/>
+        </w:rPr>
+        <w:t xml:space="preserve"> is optional and will use a default value of </w:t>
+      </w:r>
+      <w:r>
+        <w:rPr>
+          <w:rFonts w:ascii="Calibri" w:eastAsia="Calibri" w:hAnsi="Calibri" w:cs="Calibri"/>
+        </w:rPr>
+        <w:t>α</w:t>
+      </w:r>
+      <w:r>
+        <w:rPr>
+          <w:rFonts w:ascii="Calibri" w:eastAsia="Calibri" w:hAnsi="Calibri" w:cs="Calibri"/>
+        </w:rPr>
+        <w:t xml:space="preserve"> = </w:t>
+      </w:r>
+      <w:r>
+        <w:rPr>
           <w:rFonts w:ascii="Courier" w:hAnsi="Courier"/>
-          <w:sz w:val="22"/>
-        </w:rPr>
-        <w:t>filepat</w:t>
-      </w:r>
-      <w:r>
-        <w:rPr>
-          <w:rFonts w:ascii="Courier" w:hAnsi="Courier"/>
-          <w:sz w:val="22"/>
-        </w:rPr>
-        <w:t>h</w:t>
-      </w:r>
-      <w:r>
-        <w:rPr>
-          <w:rFonts w:ascii="Baskerville Old Face" w:hAnsi="Baskerville Old Face"/>
-        </w:rPr>
-        <w:t xml:space="preserve"> </w:t>
-      </w:r>
-      <w:r>
-        <w:rPr>
-          <w:rFonts w:ascii="Baskerville Old Face" w:hAnsi="Baskerville Old Face"/>
-        </w:rPr>
-        <w:t>w</w:t>
-      </w:r>
-      <w:r>
-        <w:rPr>
-          <w:rFonts w:ascii="Baskerville Old Face" w:hAnsi="Baskerville Old Face"/>
-        </w:rPr>
-        <w:t xml:space="preserve">ith the </w:t>
-      </w:r>
-      <w:r>
-        <w:rPr>
-          <w:rFonts w:ascii="Baskerville Old Face" w:hAnsi="Baskerville Old Face"/>
-        </w:rPr>
-        <w:t xml:space="preserve">file </w:t>
-      </w:r>
-      <w:r>
-        <w:rPr>
-          <w:rFonts w:ascii="Baskerville Old Face" w:hAnsi="Baskerville Old Face"/>
-        </w:rPr>
-        <w:t xml:space="preserve">path </w:t>
-      </w:r>
-      <w:r>
-        <w:rPr>
-          <w:rFonts w:ascii="Baskerville Old Face" w:hAnsi="Baskerville Old Face"/>
-        </w:rPr>
-        <w:t>of</w:t>
-      </w:r>
-      <w:r>
-        <w:rPr>
-          <w:rFonts w:ascii="Baskerville Old Face" w:hAnsi="Baskerville Old Face"/>
-        </w:rPr>
-        <w:t xml:space="preserve"> edge</w:t>
-      </w:r>
-      <w:r>
-        <w:rPr>
-          <w:rFonts w:ascii="Baskerville Old Face" w:hAnsi="Baskerville Old Face"/>
-        </w:rPr>
-        <w:t xml:space="preserve">s </w:t>
-      </w:r>
-      <w:r>
-        <w:rPr>
-          <w:rFonts w:ascii="Baskerville Old Face" w:hAnsi="Baskerville Old Face"/>
-        </w:rPr>
-        <w:t>file</w:t>
-      </w:r>
-      <w:r>
-        <w:rPr>
-          <w:rFonts w:ascii="Baskerville Old Face" w:hAnsi="Baskerville Old Face"/>
-        </w:rPr>
-        <w:t xml:space="preserve"> including</w:t>
-      </w:r>
-      <w:r>
-        <w:rPr>
-          <w:rFonts w:ascii="Baskerville Old Face" w:hAnsi="Baskerville Old Face"/>
-        </w:rPr>
-        <w:t xml:space="preserve"> any</w:t>
-      </w:r>
-      <w:r>
-        <w:rPr>
-          <w:rFonts w:ascii="Baskerville Old Face" w:hAnsi="Baskerville Old Face"/>
-        </w:rPr>
-        <w:t xml:space="preserve"> file extensions</w:t>
-      </w:r>
-      <w:r>
-        <w:rPr>
-          <w:rFonts w:ascii="Baskerville Old Face" w:hAnsi="Baskerville Old Face"/>
-        </w:rPr>
-        <w:t xml:space="preserve">. </w:t>
-      </w:r>
-      <w:r>
-        <w:rPr>
-          <w:rFonts w:ascii="Baskerville Old Face" w:hAnsi="Baskerville Old Face"/>
-        </w:rPr>
-        <w:t xml:space="preserve">In a similar </w:t>
-      </w:r>
-      <w:r>
-        <w:rPr>
-          <w:rFonts w:ascii="Baskerville Old Face" w:hAnsi="Baskerville Old Face"/>
-        </w:rPr>
-        <w:t>way</w:t>
-      </w:r>
-      <w:r>
-        <w:rPr>
-          <w:rFonts w:ascii="Baskerville Old Face" w:hAnsi="Baskerville Old Face"/>
-        </w:rPr>
-        <w:t xml:space="preserve">, replace </w:t>
-      </w:r>
-      <w:r>
-        <w:rPr>
-          <w:rFonts w:ascii="Courier" w:hAnsi="Courier"/>
-          <w:sz w:val="22"/>
-        </w:rPr>
-        <w:t>alpha</w:t>
-      </w:r>
-      <w:r>
-        <w:rPr>
-          <w:rFonts w:ascii="Baskerville Old Face" w:hAnsi="Baskerville Old Face"/>
-        </w:rPr>
-        <w:t xml:space="preserve"> </w:t>
-      </w:r>
-      <w:r>
-        <w:rPr>
-          <w:rFonts w:ascii="Baskerville Old Face" w:hAnsi="Baskerville Old Face"/>
-        </w:rPr>
-        <w:t xml:space="preserve">with </w:t>
-      </w:r>
-      <w:r>
-        <w:rPr>
-          <w:rFonts w:ascii="Baskerville Old Face" w:hAnsi="Baskerville Old Face"/>
-        </w:rPr>
-        <w:t>the desired alpha</w:t>
-      </w:r>
-      <w:r>
-        <w:rPr>
-          <w:rFonts w:ascii="Baskerville Old Face" w:hAnsi="Baskerville Old Face"/>
-        </w:rPr>
-        <w:t xml:space="preserve"> value </w:t>
-      </w:r>
-      <w:r>
-        <w:rPr>
-          <w:rFonts w:ascii="Baskerville Old Face" w:hAnsi="Baskerville Old Face"/>
-        </w:rPr>
-        <w:t xml:space="preserve">which will be used to compute </w:t>
-      </w:r>
-      <w:r>
-        <w:rPr>
-          <w:rFonts w:ascii="Baskerville Old Face" w:hAnsi="Baskerville Old Face"/>
-        </w:rPr>
-        <w:t>Kat</w:t>
-      </w:r>
-      <w:r>
-        <w:rPr>
-          <w:rFonts w:ascii="Baskerville Old Face" w:hAnsi="Baskerville Old Face"/>
-        </w:rPr>
-        <w:t>z’s</w:t>
-      </w:r>
-      <w:r>
-        <w:rPr>
-          <w:rFonts w:ascii="Baskerville Old Face" w:hAnsi="Baskerville Old Face"/>
-        </w:rPr>
-        <w:t xml:space="preserve"> centrality.</w:t>
-      </w:r>
-      <w:r>
-        <w:rPr>
-          <w:rFonts w:ascii="Baskerville Old Face" w:hAnsi="Baskerville Old Face"/>
-        </w:rPr>
-        <w:t xml:space="preserve"> This </w:t>
-      </w:r>
-      <w:r>
-        <w:rPr>
-          <w:rFonts w:ascii="Baskerville Old Face" w:hAnsi="Baskerville Old Face"/>
-        </w:rPr>
-        <w:t>parameter</w:t>
-      </w:r>
-      <w:r>
-        <w:rPr>
-          <w:rFonts w:ascii="Baskerville Old Face" w:hAnsi="Baskerville Old Face"/>
-        </w:rPr>
-        <w:t xml:space="preserve"> is optional and will use a default value of </w:t>
-      </w:r>
-    </w:p>
-    <w:p>
-      <w:pPr>
-        <w:ind w:left="720"/>
-        <w:rPr>
-          <w:rFonts w:ascii="Baskerville Old Face" w:hAnsi="Baskerville Old Face"/>
-        </w:rPr>
-      </w:pPr>
-      <w:r>
-        <w:rPr>
-          <w:rFonts w:ascii="Calibri" w:eastAsia="Calibri" w:hAnsi="Calibri" w:cs="Calibri"/>
-        </w:rPr>
-        <w:t>α</w:t>
-      </w:r>
-      <w:r>
-        <w:rPr>
-          <w:rFonts w:ascii="Calibri" w:eastAsia="Calibri" w:hAnsi="Calibri" w:cs="Calibri"/>
-        </w:rPr>
-        <w:t xml:space="preserve"> = </w:t>
-      </w:r>
-      <w:r>
-        <w:rPr>
-          <w:rFonts w:ascii="Courier" w:hAnsi="Courier"/>
         </w:rPr>
         <w:t>0.5</w:t>
       </w:r>
@@ -7068,6 +6966,30 @@
         </w:rPr>
         <w:t>.</w:t>
       </w:r>
+    </w:p>
+    <w:p>
+      <w:pPr>
+        <w:ind w:left="1440"/>
+        <w:rPr>
+          <w:rFonts w:ascii="Baskerville Old Face" w:hAnsi="Baskerville Old Face"/>
+        </w:rPr>
+      </w:pPr>
+    </w:p>
+    <w:p>
+      <w:pPr>
+        <w:ind w:left="1440"/>
+        <w:rPr>
+          <w:rFonts w:ascii="Baskerville Old Face" w:hAnsi="Baskerville Old Face"/>
+        </w:rPr>
+      </w:pPr>
+      <w:r>
+        <w:rPr>
+          <w:rFonts w:ascii="Baskerville Old Face" w:hAnsi="Baskerville Old Face"/>
+        </w:rPr>
+        <w:t>The output of the execution should return the degree, closeness, betweenness and katz centres for each component of the graph.</w:t>
+      </w:r>
+      <w:bookmarkStart w:id="0" w:name="_GoBack"/>
+      <w:bookmarkEnd w:id="0"/>
     </w:p>
     <w:p>
       <w:pPr>
@@ -7135,30 +7057,28 @@
     </w:p>
     <w:p>
       <w:pPr>
-        <w:ind w:firstLine="720"/>
-        <w:rPr>
-          <w:rFonts w:ascii="Baskerville Old Face" w:hAnsi="Baskerville Old Face"/>
-        </w:rPr>
-      </w:pPr>
-      <w:r>
-        <w:rPr>
-          <w:rFonts w:ascii="Baskerville Old Face" w:hAnsi="Baskerville Old Face"/>
-        </w:rPr>
-        <w:t>Text here</w:t>
-      </w:r>
-    </w:p>
-    <w:p>
-      <w:pPr>
-        <w:rPr>
-          <w:rFonts w:ascii="Baskerville Old Face" w:hAnsi="Baskerville Old Face"/>
-        </w:rPr>
-      </w:pPr>
-      <w:r>
-        <w:rPr>
-          <w:rFonts w:ascii="Baskerville Old Face" w:hAnsi="Baskerville Old Face"/>
-        </w:rPr>
-        <w:tab/>
-        <w:t>End of text here</w:t>
+        <w:ind w:left="720"/>
+        <w:rPr>
+          <w:rFonts w:ascii="Baskerville Old Face" w:hAnsi="Baskerville Old Face"/>
+        </w:rPr>
+      </w:pPr>
+      <w:r>
+        <w:rPr>
+          <w:rFonts w:ascii="Baskerville Old Face" w:hAnsi="Baskerville Old Face"/>
+        </w:rPr>
+        <w:t xml:space="preserve">The overall process of implementing centralities allowed a wider view into the importance of using centralities to identify important nodes, regardless of method used. By using Java 8, Degree, Closeness, Betweenness and Katz centralities were successfully implemented, using efficient complexity algorithms. </w:t>
+      </w:r>
+      <w:r>
+        <w:rPr>
+          <w:rFonts w:ascii="Baskerville Old Face" w:hAnsi="Baskerville Old Face"/>
+        </w:rPr>
+        <w:t xml:space="preserve">The project also executes correctly and efficiently on the command line, and in addition to that, uses external algorithms such as Brandes Algorithm to compute </w:t>
+      </w:r>
+      <w:r>
+        <w:rPr>
+          <w:rFonts w:ascii="Baskerville Old Face" w:hAnsi="Baskerville Old Face"/>
+        </w:rPr>
+        <w:t xml:space="preserve">the Betweeness centrality with a better complexity than suggested in the project brief. </w:t>
       </w:r>
     </w:p>
     <w:p>
@@ -7228,14 +7148,123 @@
     </w:p>
     <w:p>
       <w:pPr>
+        <w:ind w:firstLine="720"/>
+        <w:rPr>
+          <w:rFonts w:ascii="Baskerville Old Face" w:hAnsi="Baskerville Old Face"/>
+        </w:rPr>
+      </w:pPr>
+      <w:r>
+        <w:rPr>
+          <w:rFonts w:ascii="Baskerville Old Face" w:hAnsi="Baskerville Old Face"/>
+        </w:rPr>
+        <w:t>Brandes Algorithm – University of Cambridge, 2008</w:t>
+      </w:r>
+    </w:p>
+    <w:p>
+      <w:pPr>
+        <w:ind w:firstLine="720"/>
+        <w:rPr>
+          <w:rFonts w:ascii="Baskerville Old Face" w:hAnsi="Baskerville Old Face"/>
+        </w:rPr>
+      </w:pPr>
+      <w:hyperlink r:id="rId10" w:history="1">
+        <w:r>
+          <w:rPr>
+            <w:rStyle w:val="Hyperlink"/>
+            <w:rFonts w:ascii="Baskerville Old Face" w:hAnsi="Baskerville Old Face"/>
+          </w:rPr>
+          <w:t>http://www.cl.cam.ac.uk/teaching/1617/MLRD/handbook/brandes.pdf</w:t>
+        </w:r>
+      </w:hyperlink>
+    </w:p>
+    <w:p>
+      <w:pPr>
+        <w:ind w:firstLine="720"/>
+        <w:rPr>
+          <w:rFonts w:ascii="Baskerville Old Face" w:hAnsi="Baskerville Old Face"/>
+        </w:rPr>
+      </w:pPr>
+    </w:p>
+    <w:p>
+      <w:pPr>
+        <w:ind w:firstLine="720"/>
+        <w:rPr>
+          <w:rFonts w:ascii="Baskerville Old Face" w:hAnsi="Baskerville Old Face"/>
+        </w:rPr>
+      </w:pPr>
+      <w:r>
+        <w:rPr>
+          <w:rFonts w:ascii="Baskerville Old Face" w:hAnsi="Baskerville Old Face"/>
+        </w:rPr>
+        <w:t>Ultimate MAGIC – University of Konstanz, Ulrick Brandes, 2001</w:t>
+      </w:r>
+    </w:p>
+    <w:p>
+      <w:pPr>
+        <w:ind w:firstLine="720"/>
+        <w:rPr>
+          <w:rFonts w:ascii="Baskerville Old Face" w:hAnsi="Baskerville Old Face"/>
+        </w:rPr>
+      </w:pPr>
+      <w:hyperlink r:id="rId11" w:history="1">
+        <w:r>
+          <w:rPr>
+            <w:rStyle w:val="Hyperlink"/>
+            <w:rFonts w:ascii="Baskerville Old Face" w:hAnsi="Baskerville Old Face"/>
+          </w:rPr>
+          <w:t>http://www.algo.uni-konstanz.de/publications/b-fabc-01.pdf</w:t>
+        </w:r>
+      </w:hyperlink>
+    </w:p>
+    <w:p>
+      <w:pPr>
+        <w:rPr>
+          <w:rFonts w:ascii="Baskerville Old Face" w:hAnsi="Baskerville Old Face"/>
+        </w:rPr>
+      </w:pPr>
+    </w:p>
+    <w:p>
+      <w:pPr>
+        <w:ind w:firstLine="720"/>
+        <w:rPr>
+          <w:rFonts w:ascii="Baskerville Old Face" w:hAnsi="Baskerville Old Face"/>
+        </w:rPr>
+      </w:pPr>
+      <w:r>
+        <w:rPr>
+          <w:rFonts w:ascii="Baskerville Old Face" w:hAnsi="Baskerville Old Face"/>
+        </w:rPr>
+        <w:t>CITS2200 Project Documentation – University of Western Australia, 2018</w:t>
+      </w:r>
+    </w:p>
+    <w:p>
+      <w:pPr>
+        <w:ind w:firstLine="720"/>
+        <w:rPr>
+          <w:rFonts w:ascii="Baskerville Old Face" w:hAnsi="Baskerville Old Face"/>
+        </w:rPr>
+      </w:pPr>
+      <w:hyperlink r:id="rId12" w:history="1">
+        <w:r>
+          <w:rPr>
+            <w:rStyle w:val="Hyperlink"/>
+            <w:rFonts w:ascii="Baskerville Old Face" w:hAnsi="Baskerville Old Face"/>
+          </w:rPr>
+          <w:t>http://teaching.csse.uwa.edu.au/units/CITS2200/Labs/project-2018/project-2018.html</w:t>
+        </w:r>
+      </w:hyperlink>
+    </w:p>
+    <w:p>
+      <w:pPr>
+        <w:ind w:firstLine="720"/>
         <w:rPr>
           <w:rFonts w:ascii="Baskerville Old Face" w:hAnsi="Baskerville Old Face"/>
         </w:rPr>
       </w:pPr>
     </w:p>
     <w:sectPr>
-      <w:footerReference w:type="even" r:id="rId9"/>
-      <w:footerReference w:type="default" r:id="rId10"/>
+      <w:footerReference w:type="even" r:id="rId13"/>
+      <w:footerReference w:type="default" r:id="rId14"/>
       <w:pgSz w:w="11900" w:h="16840"/>
       <w:pgMar w:top="1440" w:right="1800" w:bottom="1440" w:left="1233" w:header="708" w:footer="708" w:gutter="0"/>
       <w:cols w:space="708"/>
@@ -7246,7 +7275,7 @@
 </file>
 
 <file path=word/endnotes.xml><?xml version="1.0" encoding="utf-8"?>
-<w:endnotes xmlns:wpc="http://schemas.microsoft.com/office/word/2010/wordprocessingCanvas" xmlns:mo="http://schemas.microsoft.com/office/mac/office/2008/main" xmlns:mc="http://schemas.openxmlformats.org/markup-compatibility/2006" xmlns:mv="urn:schemas-microsoft-com:mac:vml" xmlns:o="urn:schemas-microsoft-com:office:office" xmlns:r="http://schemas.openxmlformats.org/officeDocument/2006/relationships" xmlns:m="http://schemas.openxmlformats.org/officeDocument/2006/math" xmlns:v="urn:schemas-microsoft-com:vml" xmlns:wp14="http://schemas.microsoft.com/office/word/2010/wordprocessingDrawing" xmlns:wp="http://schemas.openxmlformats.org/drawingml/2006/wordprocessingDrawing" xmlns:w10="urn:schemas-microsoft-com:office:word" xmlns:w="http://schemas.openxmlformats.org/wordprocessingml/2006/main" xmlns:w14="http://schemas.microsoft.com/office/word/2010/wordml" xmlns:w15="http://schemas.microsoft.com/office/word/2012/wordml" xmlns:wpg="http://schemas.microsoft.com/office/word/2010/wordprocessingGroup" xmlns:wpi="http://schemas.microsoft.com/office/word/2010/wordprocessingInk" xmlns:wne="http://schemas.microsoft.com/office/word/2006/wordml" xmlns:wps="http://schemas.microsoft.com/office/word/2010/wordprocessingShape" mc:Ignorable="w14 w15 wp14">
+<w:endnotes xmlns:wpc="http://schemas.microsoft.com/office/word/2010/wordprocessingCanvas" xmlns:mo="http://schemas.microsoft.com/office/mac/office/2008/main" xmlns:mc="http://schemas.openxmlformats.org/markup-compatibility/2006" xmlns:mv="urn:schemas-microsoft-com:mac:vml" xmlns:o="urn:schemas-microsoft-com:office:office" xmlns:r="http://schemas.openxmlformats.org/officeDocument/2006/relationships" xmlns:m="http://schemas.openxmlformats.org/officeDocument/2006/math" xmlns:v="urn:schemas-microsoft-com:vml" xmlns:wp14="http://schemas.microsoft.com/office/word/2010/wordprocessingDrawing" xmlns:wp="http://schemas.openxmlformats.org/drawingml/2006/wordprocessingDrawing" xmlns:w10="urn:schemas-microsoft-com:office:word" xmlns:w="http://schemas.openxmlformats.org/wordprocessingml/2006/main" xmlns:w14="http://schemas.microsoft.com/office/word/2010/wordml" xmlns:wpg="http://schemas.microsoft.com/office/word/2010/wordprocessingGroup" xmlns:wpi="http://schemas.microsoft.com/office/word/2010/wordprocessingInk" xmlns:wne="http://schemas.microsoft.com/office/word/2006/wordml" xmlns:wps="http://schemas.microsoft.com/office/word/2010/wordprocessingShape" mc:Ignorable="w14 wp14">
   <w:endnote w:type="separator" w:id="-1">
     <w:p>
       <w:r>
@@ -7265,7 +7294,7 @@
 </file>
 
 <file path=word/footer1.xml><?xml version="1.0" encoding="utf-8"?>
-<w:ftr xmlns:wpc="http://schemas.microsoft.com/office/word/2010/wordprocessingCanvas" xmlns:mo="http://schemas.microsoft.com/office/mac/office/2008/main" xmlns:mc="http://schemas.openxmlformats.org/markup-compatibility/2006" xmlns:mv="urn:schemas-microsoft-com:mac:vml" xmlns:o="urn:schemas-microsoft-com:office:office" xmlns:r="http://schemas.openxmlformats.org/officeDocument/2006/relationships" xmlns:m="http://schemas.openxmlformats.org/officeDocument/2006/math" xmlns:v="urn:schemas-microsoft-com:vml" xmlns:wp14="http://schemas.microsoft.com/office/word/2010/wordprocessingDrawing" xmlns:wp="http://schemas.openxmlformats.org/drawingml/2006/wordprocessingDrawing" xmlns:w10="urn:schemas-microsoft-com:office:word" xmlns:w="http://schemas.openxmlformats.org/wordprocessingml/2006/main" xmlns:w14="http://schemas.microsoft.com/office/word/2010/wordml" xmlns:w15="http://schemas.microsoft.com/office/word/2012/wordml" xmlns:wpg="http://schemas.microsoft.com/office/word/2010/wordprocessingGroup" xmlns:wpi="http://schemas.microsoft.com/office/word/2010/wordprocessingInk" xmlns:wne="http://schemas.microsoft.com/office/word/2006/wordml" xmlns:wps="http://schemas.microsoft.com/office/word/2010/wordprocessingShape" mc:Ignorable="w14 w15 wp14">
+<w:ftr xmlns:wpc="http://schemas.microsoft.com/office/word/2010/wordprocessingCanvas" xmlns:mo="http://schemas.microsoft.com/office/mac/office/2008/main" xmlns:mc="http://schemas.openxmlformats.org/markup-compatibility/2006" xmlns:mv="urn:schemas-microsoft-com:mac:vml" xmlns:o="urn:schemas-microsoft-com:office:office" xmlns:r="http://schemas.openxmlformats.org/officeDocument/2006/relationships" xmlns:m="http://schemas.openxmlformats.org/officeDocument/2006/math" xmlns:v="urn:schemas-microsoft-com:vml" xmlns:wp14="http://schemas.microsoft.com/office/word/2010/wordprocessingDrawing" xmlns:wp="http://schemas.openxmlformats.org/drawingml/2006/wordprocessingDrawing" xmlns:w10="urn:schemas-microsoft-com:office:word" xmlns:w="http://schemas.openxmlformats.org/wordprocessingml/2006/main" xmlns:w14="http://schemas.microsoft.com/office/word/2010/wordml" xmlns:wpg="http://schemas.microsoft.com/office/word/2010/wordprocessingGroup" xmlns:wpi="http://schemas.microsoft.com/office/word/2010/wordprocessingInk" xmlns:wne="http://schemas.microsoft.com/office/word/2006/wordml" xmlns:wps="http://schemas.microsoft.com/office/word/2010/wordprocessingShape" mc:Ignorable="w14 wp14">
   <w:p>
     <w:pPr>
       <w:pStyle w:val="Footer"/>
@@ -7303,7 +7332,7 @@
 </file>
 
 <file path=word/footer2.xml><?xml version="1.0" encoding="utf-8"?>
-<w:ftr xmlns:wpc="http://schemas.microsoft.com/office/word/2010/wordprocessingCanvas" xmlns:mo="http://schemas.microsoft.com/office/mac/office/2008/main" xmlns:mc="http://schemas.openxmlformats.org/markup-compatibility/2006" xmlns:mv="urn:schemas-microsoft-com:mac:vml" xmlns:o="urn:schemas-microsoft-com:office:office" xmlns:r="http://schemas.openxmlformats.org/officeDocument/2006/relationships" xmlns:m="http://schemas.openxmlformats.org/officeDocument/2006/math" xmlns:v="urn:schemas-microsoft-com:vml" xmlns:wp14="http://schemas.microsoft.com/office/word/2010/wordprocessingDrawing" xmlns:wp="http://schemas.openxmlformats.org/drawingml/2006/wordprocessingDrawing" xmlns:w10="urn:schemas-microsoft-com:office:word" xmlns:w="http://schemas.openxmlformats.org/wordprocessingml/2006/main" xmlns:w14="http://schemas.microsoft.com/office/word/2010/wordml" xmlns:w15="http://schemas.microsoft.com/office/word/2012/wordml" xmlns:wpg="http://schemas.microsoft.com/office/word/2010/wordprocessingGroup" xmlns:wpi="http://schemas.microsoft.com/office/word/2010/wordprocessingInk" xmlns:wne="http://schemas.microsoft.com/office/word/2006/wordml" xmlns:wps="http://schemas.microsoft.com/office/word/2010/wordprocessingShape" mc:Ignorable="w14 w15 wp14">
+<w:ftr xmlns:wpc="http://schemas.microsoft.com/office/word/2010/wordprocessingCanvas" xmlns:mo="http://schemas.microsoft.com/office/mac/office/2008/main" xmlns:mc="http://schemas.openxmlformats.org/markup-compatibility/2006" xmlns:mv="urn:schemas-microsoft-com:mac:vml" xmlns:o="urn:schemas-microsoft-com:office:office" xmlns:r="http://schemas.openxmlformats.org/officeDocument/2006/relationships" xmlns:m="http://schemas.openxmlformats.org/officeDocument/2006/math" xmlns:v="urn:schemas-microsoft-com:vml" xmlns:wp14="http://schemas.microsoft.com/office/word/2010/wordprocessingDrawing" xmlns:wp="http://schemas.openxmlformats.org/drawingml/2006/wordprocessingDrawing" xmlns:w10="urn:schemas-microsoft-com:office:word" xmlns:w="http://schemas.openxmlformats.org/wordprocessingml/2006/main" xmlns:w14="http://schemas.microsoft.com/office/word/2010/wordml" xmlns:wpg="http://schemas.microsoft.com/office/word/2010/wordprocessingGroup" xmlns:wpi="http://schemas.microsoft.com/office/word/2010/wordprocessingInk" xmlns:wne="http://schemas.microsoft.com/office/word/2006/wordml" xmlns:wps="http://schemas.microsoft.com/office/word/2010/wordprocessingShape" mc:Ignorable="w14 wp14">
   <w:p>
     <w:pPr>
       <w:pStyle w:val="Footer"/>
@@ -7354,7 +7383,7 @@
 </file>
 
 <file path=word/footnotes.xml><?xml version="1.0" encoding="utf-8"?>
-<w:footnotes xmlns:wpc="http://schemas.microsoft.com/office/word/2010/wordprocessingCanvas" xmlns:mo="http://schemas.microsoft.com/office/mac/office/2008/main" xmlns:mc="http://schemas.openxmlformats.org/markup-compatibility/2006" xmlns:mv="urn:schemas-microsoft-com:mac:vml" xmlns:o="urn:schemas-microsoft-com:office:office" xmlns:r="http://schemas.openxmlformats.org/officeDocument/2006/relationships" xmlns:m="http://schemas.openxmlformats.org/officeDocument/2006/math" xmlns:v="urn:schemas-microsoft-com:vml" xmlns:wp14="http://schemas.microsoft.com/office/word/2010/wordprocessingDrawing" xmlns:wp="http://schemas.openxmlformats.org/drawingml/2006/wordprocessingDrawing" xmlns:w10="urn:schemas-microsoft-com:office:word" xmlns:w="http://schemas.openxmlformats.org/wordprocessingml/2006/main" xmlns:w14="http://schemas.microsoft.com/office/word/2010/wordml" xmlns:w15="http://schemas.microsoft.com/office/word/2012/wordml" xmlns:wpg="http://schemas.microsoft.com/office/word/2010/wordprocessingGroup" xmlns:wpi="http://schemas.microsoft.com/office/word/2010/wordprocessingInk" xmlns:wne="http://schemas.microsoft.com/office/word/2006/wordml" xmlns:wps="http://schemas.microsoft.com/office/word/2010/wordprocessingShape" mc:Ignorable="w14 w15 wp14">
+<w:footnotes xmlns:wpc="http://schemas.microsoft.com/office/word/2010/wordprocessingCanvas" xmlns:mo="http://schemas.microsoft.com/office/mac/office/2008/main" xmlns:mc="http://schemas.openxmlformats.org/markup-compatibility/2006" xmlns:mv="urn:schemas-microsoft-com:mac:vml" xmlns:o="urn:schemas-microsoft-com:office:office" xmlns:r="http://schemas.openxmlformats.org/officeDocument/2006/relationships" xmlns:m="http://schemas.openxmlformats.org/officeDocument/2006/math" xmlns:v="urn:schemas-microsoft-com:vml" xmlns:wp14="http://schemas.microsoft.com/office/word/2010/wordprocessingDrawing" xmlns:wp="http://schemas.openxmlformats.org/drawingml/2006/wordprocessingDrawing" xmlns:w10="urn:schemas-microsoft-com:office:word" xmlns:w="http://schemas.openxmlformats.org/wordprocessingml/2006/main" xmlns:w14="http://schemas.microsoft.com/office/word/2010/wordml" xmlns:wpg="http://schemas.microsoft.com/office/word/2010/wordprocessingGroup" xmlns:wpi="http://schemas.microsoft.com/office/word/2010/wordprocessingInk" xmlns:wne="http://schemas.microsoft.com/office/word/2006/wordml" xmlns:wps="http://schemas.microsoft.com/office/word/2010/wordprocessingShape" mc:Ignorable="w14 wp14">
   <w:footnote w:type="separator" w:id="-1">
     <w:p>
       <w:r>
@@ -7373,7 +7402,7 @@
 </file>
 
 <file path=word/numbering.xml><?xml version="1.0" encoding="utf-8"?>
-<w:numbering xmlns:wpc="http://schemas.microsoft.com/office/word/2010/wordprocessingCanvas" xmlns:mo="http://schemas.microsoft.com/office/mac/office/2008/main" xmlns:mc="http://schemas.openxmlformats.org/markup-compatibility/2006" xmlns:mv="urn:schemas-microsoft-com:mac:vml" xmlns:o="urn:schemas-microsoft-com:office:office" xmlns:r="http://schemas.openxmlformats.org/officeDocument/2006/relationships" xmlns:m="http://schemas.openxmlformats.org/officeDocument/2006/math" xmlns:v="urn:schemas-microsoft-com:vml" xmlns:wp14="http://schemas.microsoft.com/office/word/2010/wordprocessingDrawing" xmlns:wp="http://schemas.openxmlformats.org/drawingml/2006/wordprocessingDrawing" xmlns:w10="urn:schemas-microsoft-com:office:word" xmlns:w="http://schemas.openxmlformats.org/wordprocessingml/2006/main" xmlns:w14="http://schemas.microsoft.com/office/word/2010/wordml" xmlns:w15="http://schemas.microsoft.com/office/word/2012/wordml" xmlns:wpg="http://schemas.microsoft.com/office/word/2010/wordprocessingGroup" xmlns:wpi="http://schemas.microsoft.com/office/word/2010/wordprocessingInk" xmlns:wne="http://schemas.microsoft.com/office/word/2006/wordml" xmlns:wps="http://schemas.microsoft.com/office/word/2010/wordprocessingShape" mc:Ignorable="w14 w15 wp14">
+<w:numbering xmlns:wpc="http://schemas.microsoft.com/office/word/2010/wordprocessingCanvas" xmlns:mo="http://schemas.microsoft.com/office/mac/office/2008/main" xmlns:mc="http://schemas.openxmlformats.org/markup-compatibility/2006" xmlns:mv="urn:schemas-microsoft-com:mac:vml" xmlns:o="urn:schemas-microsoft-com:office:office" xmlns:r="http://schemas.openxmlformats.org/officeDocument/2006/relationships" xmlns:m="http://schemas.openxmlformats.org/officeDocument/2006/math" xmlns:v="urn:schemas-microsoft-com:vml" xmlns:wp14="http://schemas.microsoft.com/office/word/2010/wordprocessingDrawing" xmlns:wp="http://schemas.openxmlformats.org/drawingml/2006/wordprocessingDrawing" xmlns:w10="urn:schemas-microsoft-com:office:word" xmlns:w="http://schemas.openxmlformats.org/wordprocessingml/2006/main" xmlns:w14="http://schemas.microsoft.com/office/word/2010/wordml" xmlns:wpg="http://schemas.microsoft.com/office/word/2010/wordprocessingGroup" xmlns:wpi="http://schemas.microsoft.com/office/word/2010/wordprocessingInk" xmlns:wne="http://schemas.microsoft.com/office/word/2006/wordml" xmlns:wps="http://schemas.microsoft.com/office/word/2010/wordprocessingShape" mc:Ignorable="w14 wp14">
   <w:abstractNum w:abstractNumId="0">
     <w:nsid w:val="2880024F"/>
     <w:multiLevelType w:val="hybridMultilevel"/>
@@ -7562,7 +7591,7 @@
 </file>
 
 <file path=word/styles.xml><?xml version="1.0" encoding="utf-8"?>
-<w:styles xmlns:mc="http://schemas.openxmlformats.org/markup-compatibility/2006" xmlns:r="http://schemas.openxmlformats.org/officeDocument/2006/relationships" xmlns:w="http://schemas.openxmlformats.org/wordprocessingml/2006/main" xmlns:w14="http://schemas.microsoft.com/office/word/2010/wordml" xmlns:w15="http://schemas.microsoft.com/office/word/2012/wordml" mc:Ignorable="w14 w15">
+<w:styles xmlns:mc="http://schemas.openxmlformats.org/markup-compatibility/2006" xmlns:r="http://schemas.openxmlformats.org/officeDocument/2006/relationships" xmlns:w="http://schemas.openxmlformats.org/wordprocessingml/2006/main" xmlns:w14="http://schemas.microsoft.com/office/word/2010/wordml" mc:Ignorable="w14">
   <w:docDefaults>
     <w:rPrDefault>
       <w:rPr>
@@ -7574,389 +7603,144 @@
     </w:rPrDefault>
     <w:pPrDefault/>
   </w:docDefaults>
-  <w:latentStyles w:defLockedState="0" w:defUIPriority="99" w:defSemiHidden="0" w:defUnhideWhenUsed="0" w:defQFormat="0" w:count="382">
-    <w:lsdException w:name="Normal" w:uiPriority="0" w:qFormat="1"/>
-    <w:lsdException w:name="heading 1" w:uiPriority="9" w:qFormat="1"/>
-    <w:lsdException w:name="heading 2" w:semiHidden="1" w:uiPriority="9" w:unhideWhenUsed="1" w:qFormat="1"/>
-    <w:lsdException w:name="heading 3" w:semiHidden="1" w:uiPriority="9" w:unhideWhenUsed="1" w:qFormat="1"/>
-    <w:lsdException w:name="heading 4" w:semiHidden="1" w:uiPriority="9" w:unhideWhenUsed="1" w:qFormat="1"/>
-    <w:lsdException w:name="heading 5" w:semiHidden="1" w:uiPriority="9" w:unhideWhenUsed="1" w:qFormat="1"/>
-    <w:lsdException w:name="heading 6" w:semiHidden="1" w:uiPriority="9" w:unhideWhenUsed="1" w:qFormat="1"/>
-    <w:lsdException w:name="heading 7" w:semiHidden="1" w:uiPriority="9" w:unhideWhenUsed="1" w:qFormat="1"/>
-    <w:lsdException w:name="heading 8" w:semiHidden="1" w:uiPriority="9" w:unhideWhenUsed="1" w:qFormat="1"/>
-    <w:lsdException w:name="heading 9" w:semiHidden="1" w:uiPriority="9" w:unhideWhenUsed="1" w:qFormat="1"/>
-    <w:lsdException w:name="index 1" w:semiHidden="1" w:unhideWhenUsed="1"/>
-    <w:lsdException w:name="index 2" w:semiHidden="1" w:unhideWhenUsed="1"/>
-    <w:lsdException w:name="index 3" w:semiHidden="1" w:unhideWhenUsed="1"/>
-    <w:lsdException w:name="index 4" w:semiHidden="1" w:unhideWhenUsed="1"/>
-    <w:lsdException w:name="index 5" w:semiHidden="1" w:unhideWhenUsed="1"/>
-    <w:lsdException w:name="index 6" w:semiHidden="1" w:unhideWhenUsed="1"/>
-    <w:lsdException w:name="index 7" w:semiHidden="1" w:unhideWhenUsed="1"/>
-    <w:lsdException w:name="index 8" w:semiHidden="1" w:unhideWhenUsed="1"/>
-    <w:lsdException w:name="index 9" w:semiHidden="1" w:unhideWhenUsed="1"/>
-    <w:lsdException w:name="toc 1" w:semiHidden="1" w:uiPriority="39" w:unhideWhenUsed="1"/>
-    <w:lsdException w:name="toc 2" w:semiHidden="1" w:uiPriority="39" w:unhideWhenUsed="1"/>
-    <w:lsdException w:name="toc 3" w:semiHidden="1" w:uiPriority="39" w:unhideWhenUsed="1"/>
-    <w:lsdException w:name="toc 4" w:semiHidden="1" w:uiPriority="39" w:unhideWhenUsed="1"/>
-    <w:lsdException w:name="toc 5" w:semiHidden="1" w:uiPriority="39" w:unhideWhenUsed="1"/>
-    <w:lsdException w:name="toc 6" w:semiHidden="1" w:uiPriority="39" w:unhideWhenUsed="1"/>
-    <w:lsdException w:name="toc 7" w:semiHidden="1" w:uiPriority="39" w:unhideWhenUsed="1"/>
-    <w:lsdException w:name="toc 8" w:semiHidden="1" w:uiPriority="39" w:unhideWhenUsed="1"/>
-    <w:lsdException w:name="toc 9" w:semiHidden="1" w:uiPriority="39" w:unhideWhenUsed="1"/>
-    <w:lsdException w:name="Normal Indent" w:semiHidden="1" w:unhideWhenUsed="1"/>
-    <w:lsdException w:name="footnote text" w:semiHidden="1" w:unhideWhenUsed="1"/>
-    <w:lsdException w:name="annotation text" w:semiHidden="1" w:unhideWhenUsed="1"/>
-    <w:lsdException w:name="header" w:semiHidden="1" w:unhideWhenUsed="1"/>
-    <w:lsdException w:name="footer" w:semiHidden="1" w:unhideWhenUsed="1"/>
-    <w:lsdException w:name="index heading" w:semiHidden="1" w:unhideWhenUsed="1"/>
-    <w:lsdException w:name="caption" w:semiHidden="1" w:uiPriority="35" w:unhideWhenUsed="1" w:qFormat="1"/>
-    <w:lsdException w:name="table of figures" w:semiHidden="1" w:unhideWhenUsed="1"/>
-    <w:lsdException w:name="envelope address" w:semiHidden="1" w:unhideWhenUsed="1"/>
-    <w:lsdException w:name="envelope return" w:semiHidden="1" w:unhideWhenUsed="1"/>
-    <w:lsdException w:name="footnote reference" w:semiHidden="1" w:unhideWhenUsed="1"/>
-    <w:lsdException w:name="annotation reference" w:semiHidden="1" w:unhideWhenUsed="1"/>
-    <w:lsdException w:name="line number" w:semiHidden="1" w:unhideWhenUsed="1"/>
-    <w:lsdException w:name="page number" w:semiHidden="1" w:unhideWhenUsed="1"/>
-    <w:lsdException w:name="endnote reference" w:semiHidden="1" w:unhideWhenUsed="1"/>
-    <w:lsdException w:name="endnote text" w:semiHidden="1" w:unhideWhenUsed="1"/>
-    <w:lsdException w:name="table of authorities" w:semiHidden="1" w:unhideWhenUsed="1"/>
-    <w:lsdException w:name="macro" w:semiHidden="1" w:unhideWhenUsed="1"/>
-    <w:lsdException w:name="toa heading" w:semiHidden="1" w:unhideWhenUsed="1"/>
-    <w:lsdException w:name="List" w:semiHidden="1" w:unhideWhenUsed="1"/>
-    <w:lsdException w:name="List Bullet" w:semiHidden="1" w:unhideWhenUsed="1"/>
-    <w:lsdException w:name="List Number" w:semiHidden="1" w:unhideWhenUsed="1"/>
-    <w:lsdException w:name="List 2" w:semiHidden="1" w:unhideWhenUsed="1"/>
-    <w:lsdException w:name="List 3" w:semiHidden="1" w:unhideWhenUsed="1"/>
-    <w:lsdException w:name="List 4" w:semiHidden="1" w:unhideWhenUsed="1"/>
-    <w:lsdException w:name="List 5" w:semiHidden="1" w:unhideWhenUsed="1"/>
-    <w:lsdException w:name="List Bullet 2" w:semiHidden="1" w:unhideWhenUsed="1"/>
-    <w:lsdException w:name="List Bullet 3" w:semiHidden="1" w:unhideWhenUsed="1"/>
-    <w:lsdException w:name="List Bullet 4" w:semiHidden="1" w:unhideWhenUsed="1"/>
-    <w:lsdException w:name="List Bullet 5" w:semiHidden="1" w:unhideWhenUsed="1"/>
-    <w:lsdException w:name="List Number 2" w:semiHidden="1" w:unhideWhenUsed="1"/>
-    <w:lsdException w:name="List Number 3" w:semiHidden="1" w:unhideWhenUsed="1"/>
-    <w:lsdException w:name="List Number 4" w:semiHidden="1" w:unhideWhenUsed="1"/>
-    <w:lsdException w:name="List Number 5" w:semiHidden="1" w:unhideWhenUsed="1"/>
-    <w:lsdException w:name="Title" w:uiPriority="10" w:qFormat="1"/>
-    <w:lsdException w:name="Closing" w:semiHidden="1" w:unhideWhenUsed="1"/>
-    <w:lsdException w:name="Signature" w:semiHidden="1" w:unhideWhenUsed="1"/>
-    <w:lsdException w:name="Default Paragraph Font" w:semiHidden="1" w:uiPriority="1" w:unhideWhenUsed="1"/>
-    <w:lsdException w:name="Body Text" w:semiHidden="1" w:unhideWhenUsed="1"/>
-    <w:lsdException w:name="Body Text Indent" w:semiHidden="1" w:unhideWhenUsed="1"/>
-    <w:lsdException w:name="List Continue" w:semiHidden="1" w:unhideWhenUsed="1"/>
-    <w:lsdException w:name="List Continue 2" w:semiHidden="1" w:unhideWhenUsed="1"/>
-    <w:lsdException w:name="List Continue 3" w:semiHidden="1" w:unhideWhenUsed="1"/>
-    <w:lsdException w:name="List Continue 4" w:semiHidden="1" w:unhideWhenUsed="1"/>
-    <w:lsdException w:name="List Continue 5" w:semiHidden="1" w:unhideWhenUsed="1"/>
-    <w:lsdException w:name="Message Header" w:semiHidden="1" w:unhideWhenUsed="1"/>
-    <w:lsdException w:name="Subtitle" w:uiPriority="11" w:qFormat="1"/>
-    <w:lsdException w:name="Salutation" w:semiHidden="1" w:unhideWhenUsed="1"/>
-    <w:lsdException w:name="Date" w:semiHidden="1" w:unhideWhenUsed="1"/>
-    <w:lsdException w:name="Body Text First Indent" w:semiHidden="1" w:unhideWhenUsed="1"/>
-    <w:lsdException w:name="Body Text First Indent 2" w:semiHidden="1" w:unhideWhenUsed="1"/>
-    <w:lsdException w:name="Note Heading" w:semiHidden="1" w:unhideWhenUsed="1"/>
-    <w:lsdException w:name="Body Text 2" w:semiHidden="1" w:unhideWhenUsed="1"/>
-    <w:lsdException w:name="Body Text 3" w:semiHidden="1" w:unhideWhenUsed="1"/>
-    <w:lsdException w:name="Body Text Indent 2" w:semiHidden="1" w:unhideWhenUsed="1"/>
-    <w:lsdException w:name="Body Text Indent 3" w:semiHidden="1" w:unhideWhenUsed="1"/>
-    <w:lsdException w:name="Block Text" w:semiHidden="1" w:unhideWhenUsed="1"/>
-    <w:lsdException w:name="Hyperlink" w:semiHidden="1" w:unhideWhenUsed="1"/>
-    <w:lsdException w:name="FollowedHyperlink" w:semiHidden="1" w:unhideWhenUsed="1"/>
-    <w:lsdException w:name="Strong" w:uiPriority="22" w:qFormat="1"/>
-    <w:lsdException w:name="Emphasis" w:uiPriority="20" w:qFormat="1"/>
-    <w:lsdException w:name="Document Map" w:semiHidden="1" w:unhideWhenUsed="1"/>
-    <w:lsdException w:name="Plain Text" w:semiHidden="1" w:unhideWhenUsed="1"/>
-    <w:lsdException w:name="E-mail Signature" w:semiHidden="1" w:unhideWhenUsed="1"/>
-    <w:lsdException w:name="HTML Top of Form" w:semiHidden="1" w:unhideWhenUsed="1"/>
-    <w:lsdException w:name="HTML Bottom of Form" w:semiHidden="1" w:unhideWhenUsed="1"/>
-    <w:lsdException w:name="Normal (Web)" w:semiHidden="1" w:unhideWhenUsed="1"/>
-    <w:lsdException w:name="HTML Acronym" w:semiHidden="1" w:unhideWhenUsed="1"/>
-    <w:lsdException w:name="HTML Address" w:semiHidden="1" w:unhideWhenUsed="1"/>
-    <w:lsdException w:name="HTML Cite" w:semiHidden="1" w:unhideWhenUsed="1"/>
-    <w:lsdException w:name="HTML Code" w:semiHidden="1" w:unhideWhenUsed="1"/>
-    <w:lsdException w:name="HTML Definition" w:semiHidden="1" w:unhideWhenUsed="1"/>
-    <w:lsdException w:name="HTML Keyboard" w:semiHidden="1" w:unhideWhenUsed="1"/>
-    <w:lsdException w:name="HTML Preformatted" w:semiHidden="1" w:unhideWhenUsed="1"/>
-    <w:lsdException w:name="HTML Sample" w:semiHidden="1" w:unhideWhenUsed="1"/>
-    <w:lsdException w:name="HTML Typewriter" w:semiHidden="1" w:unhideWhenUsed="1"/>
-    <w:lsdException w:name="HTML Variable" w:semiHidden="1" w:unhideWhenUsed="1"/>
-    <w:lsdException w:name="Normal Table" w:semiHidden="1" w:unhideWhenUsed="1"/>
-    <w:lsdException w:name="annotation subject" w:semiHidden="1" w:unhideWhenUsed="1"/>
-    <w:lsdException w:name="No List" w:semiHidden="1" w:unhideWhenUsed="1"/>
-    <w:lsdException w:name="Outline List 1" w:semiHidden="1" w:unhideWhenUsed="1"/>
-    <w:lsdException w:name="Outline List 2" w:semiHidden="1" w:unhideWhenUsed="1"/>
-    <w:lsdException w:name="Outline List 3" w:semiHidden="1" w:unhideWhenUsed="1"/>
-    <w:lsdException w:name="Table Simple 1" w:semiHidden="1" w:unhideWhenUsed="1"/>
-    <w:lsdException w:name="Table Simple 2" w:semiHidden="1" w:unhideWhenUsed="1"/>
-    <w:lsdException w:name="Table Simple 3" w:semiHidden="1" w:unhideWhenUsed="1"/>
-    <w:lsdException w:name="Table Classic 1" w:semiHidden="1" w:unhideWhenUsed="1"/>
-    <w:lsdException w:name="Table Classic 2" w:semiHidden="1" w:unhideWhenUsed="1"/>
-    <w:lsdException w:name="Table Classic 3" w:semiHidden="1" w:unhideWhenUsed="1"/>
-    <w:lsdException w:name="Table Classic 4" w:semiHidden="1" w:unhideWhenUsed="1"/>
-    <w:lsdException w:name="Table Colorful 1" w:semiHidden="1" w:unhideWhenUsed="1"/>
-    <w:lsdException w:name="Table Colorful 2" w:semiHidden="1" w:unhideWhenUsed="1"/>
-    <w:lsdException w:name="Table Colorful 3" w:semiHidden="1" w:unhideWhenUsed="1"/>
-    <w:lsdException w:name="Table Columns 1" w:semiHidden="1" w:unhideWhenUsed="1"/>
-    <w:lsdException w:name="Table Columns 2" w:semiHidden="1" w:unhideWhenUsed="1"/>
-    <w:lsdException w:name="Table Columns 3" w:semiHidden="1" w:unhideWhenUsed="1"/>
-    <w:lsdException w:name="Table Columns 4" w:semiHidden="1" w:unhideWhenUsed="1"/>
-    <w:lsdException w:name="Table Columns 5" w:semiHidden="1" w:unhideWhenUsed="1"/>
-    <w:lsdException w:name="Table Grid 1" w:semiHidden="1" w:unhideWhenUsed="1"/>
-    <w:lsdException w:name="Table Grid 2" w:semiHidden="1" w:unhideWhenUsed="1"/>
-    <w:lsdException w:name="Table Grid 3" w:semiHidden="1" w:unhideWhenUsed="1"/>
-    <w:lsdException w:name="Table Grid 4" w:semiHidden="1" w:unhideWhenUsed="1"/>
-    <w:lsdException w:name="Table Grid 5" w:semiHidden="1" w:unhideWhenUsed="1"/>
-    <w:lsdException w:name="Table Grid 6" w:semiHidden="1" w:unhideWhenUsed="1"/>
-    <w:lsdException w:name="Table Grid 7" w:semiHidden="1" w:unhideWhenUsed="1"/>
-    <w:lsdException w:name="Table Grid 8" w:semiHidden="1" w:unhideWhenUsed="1"/>
-    <w:lsdException w:name="Table List 1" w:semiHidden="1" w:unhideWhenUsed="1"/>
-    <w:lsdException w:name="Table List 2" w:semiHidden="1" w:unhideWhenUsed="1"/>
-    <w:lsdException w:name="Table List 3" w:semiHidden="1" w:unhideWhenUsed="1"/>
-    <w:lsdException w:name="Table List 4" w:semiHidden="1" w:unhideWhenUsed="1"/>
-    <w:lsdException w:name="Table List 5" w:semiHidden="1" w:unhideWhenUsed="1"/>
-    <w:lsdException w:name="Table List 6" w:semiHidden="1" w:unhideWhenUsed="1"/>
-    <w:lsdException w:name="Table List 7" w:semiHidden="1" w:unhideWhenUsed="1"/>
-    <w:lsdException w:name="Table List 8" w:semiHidden="1" w:unhideWhenUsed="1"/>
-    <w:lsdException w:name="Table 3D effects 1" w:semiHidden="1" w:unhideWhenUsed="1"/>
-    <w:lsdException w:name="Table 3D effects 2" w:semiHidden="1" w:unhideWhenUsed="1"/>
-    <w:lsdException w:name="Table 3D effects 3" w:semiHidden="1" w:unhideWhenUsed="1"/>
-    <w:lsdException w:name="Table Contemporary" w:semiHidden="1" w:unhideWhenUsed="1"/>
-    <w:lsdException w:name="Table Elegant" w:semiHidden="1" w:unhideWhenUsed="1"/>
-    <w:lsdException w:name="Table Professional" w:semiHidden="1" w:unhideWhenUsed="1"/>
-    <w:lsdException w:name="Table Subtle 1" w:semiHidden="1" w:unhideWhenUsed="1"/>
-    <w:lsdException w:name="Table Subtle 2" w:semiHidden="1" w:unhideWhenUsed="1"/>
-    <w:lsdException w:name="Table Web 1" w:semiHidden="1" w:unhideWhenUsed="1"/>
-    <w:lsdException w:name="Table Web 2" w:semiHidden="1" w:unhideWhenUsed="1"/>
-    <w:lsdException w:name="Table Web 3" w:semiHidden="1" w:unhideWhenUsed="1"/>
-    <w:lsdException w:name="Balloon Text" w:semiHidden="1" w:unhideWhenUsed="1"/>
-    <w:lsdException w:name="Table Grid" w:uiPriority="59"/>
-    <w:lsdException w:name="Table Theme" w:semiHidden="1" w:unhideWhenUsed="1"/>
-    <w:lsdException w:name="Note Level 1" w:semiHidden="1" w:unhideWhenUsed="1"/>
-    <w:lsdException w:name="Note Level 2" w:semiHidden="1" w:unhideWhenUsed="1"/>
-    <w:lsdException w:name="Note Level 3" w:semiHidden="1" w:unhideWhenUsed="1"/>
-    <w:lsdException w:name="Note Level 4" w:semiHidden="1" w:unhideWhenUsed="1"/>
-    <w:lsdException w:name="Note Level 5" w:semiHidden="1" w:unhideWhenUsed="1"/>
-    <w:lsdException w:name="Note Level 6" w:semiHidden="1" w:unhideWhenUsed="1"/>
-    <w:lsdException w:name="Note Level 7" w:semiHidden="1" w:unhideWhenUsed="1"/>
-    <w:lsdException w:name="Note Level 8" w:semiHidden="1" w:unhideWhenUsed="1"/>
-    <w:lsdException w:name="Note Level 9" w:semiHidden="1" w:unhideWhenUsed="1"/>
-    <w:lsdException w:name="Placeholder Text" w:semiHidden="1"/>
-    <w:lsdException w:name="No Spacing" w:uiPriority="1" w:qFormat="1"/>
-    <w:lsdException w:name="Light Shading" w:uiPriority="60"/>
-    <w:lsdException w:name="Light List" w:uiPriority="61"/>
-    <w:lsdException w:name="Light Grid" w:uiPriority="62"/>
-    <w:lsdException w:name="Medium Shading 1" w:uiPriority="63"/>
-    <w:lsdException w:name="Medium Shading 2" w:uiPriority="64"/>
-    <w:lsdException w:name="Medium List 1" w:uiPriority="65"/>
-    <w:lsdException w:name="Medium List 2" w:uiPriority="66"/>
-    <w:lsdException w:name="Medium Grid 1" w:uiPriority="67"/>
-    <w:lsdException w:name="Medium Grid 2" w:uiPriority="68"/>
-    <w:lsdException w:name="Medium Grid 3" w:uiPriority="69"/>
-    <w:lsdException w:name="Dark List" w:uiPriority="70"/>
-    <w:lsdException w:name="Colorful Shading" w:uiPriority="71"/>
-    <w:lsdException w:name="Colorful List" w:uiPriority="72"/>
-    <w:lsdException w:name="Colorful Grid" w:uiPriority="73"/>
-    <w:lsdException w:name="Light Shading Accent 1" w:uiPriority="60"/>
-    <w:lsdException w:name="Light List Accent 1" w:uiPriority="61"/>
-    <w:lsdException w:name="Light Grid Accent 1" w:uiPriority="62"/>
-    <w:lsdException w:name="Medium Shading 1 Accent 1" w:uiPriority="63"/>
-    <w:lsdException w:name="Medium Shading 2 Accent 1" w:uiPriority="64"/>
-    <w:lsdException w:name="Medium List 1 Accent 1" w:uiPriority="65"/>
-    <w:lsdException w:name="Revision" w:semiHidden="1"/>
-    <w:lsdException w:name="List Paragraph" w:uiPriority="34" w:qFormat="1"/>
-    <w:lsdException w:name="Quote" w:uiPriority="29" w:qFormat="1"/>
-    <w:lsdException w:name="Intense Quote" w:uiPriority="30" w:qFormat="1"/>
-    <w:lsdException w:name="Medium List 2 Accent 1" w:uiPriority="66"/>
-    <w:lsdException w:name="Medium Grid 1 Accent 1" w:uiPriority="67"/>
-    <w:lsdException w:name="Medium Grid 2 Accent 1" w:uiPriority="68"/>
-    <w:lsdException w:name="Medium Grid 3 Accent 1" w:uiPriority="69"/>
-    <w:lsdException w:name="Dark List Accent 1" w:uiPriority="70"/>
-    <w:lsdException w:name="Colorful Shading Accent 1" w:uiPriority="71"/>
-    <w:lsdException w:name="Colorful List Accent 1" w:uiPriority="72"/>
-    <w:lsdException w:name="Colorful Grid Accent 1" w:uiPriority="73"/>
-    <w:lsdException w:name="Light Shading Accent 2" w:uiPriority="60"/>
-    <w:lsdException w:name="Light List Accent 2" w:uiPriority="61"/>
-    <w:lsdException w:name="Light Grid Accent 2" w:uiPriority="62"/>
-    <w:lsdException w:name="Medium Shading 1 Accent 2" w:uiPriority="63"/>
-    <w:lsdException w:name="Medium Shading 2 Accent 2" w:uiPriority="64"/>
-    <w:lsdException w:name="Medium List 1 Accent 2" w:uiPriority="65"/>
-    <w:lsdException w:name="Medium List 2 Accent 2" w:uiPriority="66"/>
-    <w:lsdException w:name="Medium Grid 1 Accent 2" w:uiPriority="67"/>
-    <w:lsdException w:name="Medium Grid 2 Accent 2" w:uiPriority="68"/>
-    <w:lsdException w:name="Medium Grid 3 Accent 2" w:uiPriority="69"/>
-    <w:lsdException w:name="Dark List Accent 2" w:uiPriority="70"/>
-    <w:lsdException w:name="Colorful Shading Accent 2" w:uiPriority="71"/>
-    <w:lsdException w:name="Colorful List Accent 2" w:uiPriority="72"/>
-    <w:lsdException w:name="Colorful Grid Accent 2" w:uiPriority="73"/>
-    <w:lsdException w:name="Light Shading Accent 3" w:uiPriority="60"/>
-    <w:lsdException w:name="Light List Accent 3" w:uiPriority="61"/>
-    <w:lsdException w:name="Light Grid Accent 3" w:uiPriority="62"/>
-    <w:lsdException w:name="Medium Shading 1 Accent 3" w:uiPriority="63"/>
-    <w:lsdException w:name="Medium Shading 2 Accent 3" w:uiPriority="64"/>
-    <w:lsdException w:name="Medium List 1 Accent 3" w:uiPriority="65"/>
-    <w:lsdException w:name="Medium List 2 Accent 3" w:uiPriority="66"/>
-    <w:lsdException w:name="Medium Grid 1 Accent 3" w:uiPriority="67"/>
-    <w:lsdException w:name="Medium Grid 2 Accent 3" w:uiPriority="68"/>
-    <w:lsdException w:name="Medium Grid 3 Accent 3" w:uiPriority="69"/>
-    <w:lsdException w:name="Dark List Accent 3" w:uiPriority="70"/>
-    <w:lsdException w:name="Colorful Shading Accent 3" w:uiPriority="71"/>
-    <w:lsdException w:name="Colorful List Accent 3" w:uiPriority="72"/>
-    <w:lsdException w:name="Colorful Grid Accent 3" w:uiPriority="73"/>
-    <w:lsdException w:name="Light Shading Accent 4" w:uiPriority="60"/>
-    <w:lsdException w:name="Light List Accent 4" w:uiPriority="61"/>
-    <w:lsdException w:name="Light Grid Accent 4" w:uiPriority="62"/>
-    <w:lsdException w:name="Medium Shading 1 Accent 4" w:uiPriority="63"/>
-    <w:lsdException w:name="Medium Shading 2 Accent 4" w:uiPriority="64"/>
-    <w:lsdException w:name="Medium List 1 Accent 4" w:uiPriority="65"/>
-    <w:lsdException w:name="Medium List 2 Accent 4" w:uiPriority="66"/>
-    <w:lsdException w:name="Medium Grid 1 Accent 4" w:uiPriority="67"/>
-    <w:lsdException w:name="Medium Grid 2 Accent 4" w:uiPriority="68"/>
-    <w:lsdException w:name="Medium Grid 3 Accent 4" w:uiPriority="69"/>
-    <w:lsdException w:name="Dark List Accent 4" w:uiPriority="70"/>
-    <w:lsdException w:name="Colorful Shading Accent 4" w:uiPriority="71"/>
-    <w:lsdException w:name="Colorful List Accent 4" w:uiPriority="72"/>
-    <w:lsdException w:name="Colorful Grid Accent 4" w:uiPriority="73"/>
-    <w:lsdException w:name="Light Shading Accent 5" w:uiPriority="60"/>
-    <w:lsdException w:name="Light List Accent 5" w:uiPriority="61"/>
-    <w:lsdException w:name="Light Grid Accent 5" w:uiPriority="62"/>
-    <w:lsdException w:name="Medium Shading 1 Accent 5" w:uiPriority="63"/>
-    <w:lsdException w:name="Medium Shading 2 Accent 5" w:uiPriority="64"/>
-    <w:lsdException w:name="Medium List 1 Accent 5" w:uiPriority="65"/>
-    <w:lsdException w:name="Medium List 2 Accent 5" w:uiPriority="66"/>
-    <w:lsdException w:name="Medium Grid 1 Accent 5" w:uiPriority="67"/>
-    <w:lsdException w:name="Medium Grid 2 Accent 5" w:uiPriority="68"/>
-    <w:lsdException w:name="Medium Grid 3 Accent 5" w:uiPriority="69"/>
-    <w:lsdException w:name="Dark List Accent 5" w:uiPriority="70"/>
-    <w:lsdException w:name="Colorful Shading Accent 5" w:uiPriority="71"/>
-    <w:lsdException w:name="Colorful List Accent 5" w:uiPriority="72"/>
-    <w:lsdException w:name="Colorful Grid Accent 5" w:uiPriority="73"/>
-    <w:lsdException w:name="Light Shading Accent 6" w:uiPriority="60"/>
-    <w:lsdException w:name="Light List Accent 6" w:uiPriority="61"/>
-    <w:lsdException w:name="Light Grid Accent 6" w:uiPriority="62"/>
-    <w:lsdException w:name="Medium Shading 1 Accent 6" w:uiPriority="63"/>
-    <w:lsdException w:name="Medium Shading 2 Accent 6" w:uiPriority="64"/>
-    <w:lsdException w:name="Medium List 1 Accent 6" w:uiPriority="65"/>
-    <w:lsdException w:name="Medium List 2 Accent 6" w:uiPriority="66"/>
-    <w:lsdException w:name="Medium Grid 1 Accent 6" w:uiPriority="67"/>
-    <w:lsdException w:name="Medium Grid 2 Accent 6" w:uiPriority="68"/>
-    <w:lsdException w:name="Medium Grid 3 Accent 6" w:uiPriority="69"/>
-    <w:lsdException w:name="Dark List Accent 6" w:uiPriority="70"/>
-    <w:lsdException w:name="Colorful Shading Accent 6" w:uiPriority="71"/>
-    <w:lsdException w:name="Colorful List Accent 6" w:uiPriority="72"/>
-    <w:lsdException w:name="Colorful Grid Accent 6" w:uiPriority="73"/>
-    <w:lsdException w:name="Subtle Emphasis" w:uiPriority="19" w:qFormat="1"/>
-    <w:lsdException w:name="Intense Emphasis" w:uiPriority="21" w:qFormat="1"/>
-    <w:lsdException w:name="Subtle Reference" w:uiPriority="31" w:qFormat="1"/>
-    <w:lsdException w:name="Intense Reference" w:uiPriority="32" w:qFormat="1"/>
-    <w:lsdException w:name="Book Title" w:uiPriority="33" w:qFormat="1"/>
-    <w:lsdException w:name="Bibliography" w:semiHidden="1" w:uiPriority="37" w:unhideWhenUsed="1"/>
-    <w:lsdException w:name="TOC Heading" w:semiHidden="1" w:uiPriority="39" w:unhideWhenUsed="1" w:qFormat="1"/>
-    <w:lsdException w:name="Plain Table 1" w:uiPriority="41"/>
-    <w:lsdException w:name="Plain Table 2" w:uiPriority="42"/>
-    <w:lsdException w:name="Plain Table 3" w:uiPriority="43"/>
-    <w:lsdException w:name="Plain Table 4" w:uiPriority="44"/>
-    <w:lsdException w:name="Plain Table 5" w:uiPriority="45"/>
-    <w:lsdException w:name="Grid Table Light" w:uiPriority="40"/>
-    <w:lsdException w:name="Grid Table 1 Light" w:uiPriority="46"/>
-    <w:lsdException w:name="Grid Table 2" w:uiPriority="47"/>
-    <w:lsdException w:name="Grid Table 3" w:uiPriority="48"/>
-    <w:lsdException w:name="Grid Table 4" w:uiPriority="49"/>
-    <w:lsdException w:name="Grid Table 5 Dark" w:uiPriority="50"/>
-    <w:lsdException w:name="Grid Table 6 Colorful" w:uiPriority="51"/>
-    <w:lsdException w:name="Grid Table 7 Colorful" w:uiPriority="52"/>
-    <w:lsdException w:name="Grid Table 1 Light Accent 1" w:uiPriority="46"/>
-    <w:lsdException w:name="Grid Table 2 Accent 1" w:uiPriority="47"/>
-    <w:lsdException w:name="Grid Table 3 Accent 1" w:uiPriority="48"/>
-    <w:lsdException w:name="Grid Table 4 Accent 1" w:uiPriority="49"/>
-    <w:lsdException w:name="Grid Table 5 Dark Accent 1" w:uiPriority="50"/>
-    <w:lsdException w:name="Grid Table 6 Colorful Accent 1" w:uiPriority="51"/>
-    <w:lsdException w:name="Grid Table 7 Colorful Accent 1" w:uiPriority="52"/>
-    <w:lsdException w:name="Grid Table 1 Light Accent 2" w:uiPriority="46"/>
-    <w:lsdException w:name="Grid Table 2 Accent 2" w:uiPriority="47"/>
-    <w:lsdException w:name="Grid Table 3 Accent 2" w:uiPriority="48"/>
-    <w:lsdException w:name="Grid Table 4 Accent 2" w:uiPriority="49"/>
-    <w:lsdException w:name="Grid Table 5 Dark Accent 2" w:uiPriority="50"/>
-    <w:lsdException w:name="Grid Table 6 Colorful Accent 2" w:uiPriority="51"/>
-    <w:lsdException w:name="Grid Table 7 Colorful Accent 2" w:uiPriority="52"/>
-    <w:lsdException w:name="Grid Table 1 Light Accent 3" w:uiPriority="46"/>
-    <w:lsdException w:name="Grid Table 2 Accent 3" w:uiPriority="47"/>
-    <w:lsdException w:name="Grid Table 3 Accent 3" w:uiPriority="48"/>
-    <w:lsdException w:name="Grid Table 4 Accent 3" w:uiPriority="49"/>
-    <w:lsdException w:name="Grid Table 5 Dark Accent 3" w:uiPriority="50"/>
-    <w:lsdException w:name="Grid Table 6 Colorful Accent 3" w:uiPriority="51"/>
-    <w:lsdException w:name="Grid Table 7 Colorful Accent 3" w:uiPriority="52"/>
-    <w:lsdException w:name="Grid Table 1 Light Accent 4" w:uiPriority="46"/>
-    <w:lsdException w:name="Grid Table 2 Accent 4" w:uiPriority="47"/>
-    <w:lsdException w:name="Grid Table 3 Accent 4" w:uiPriority="48"/>
-    <w:lsdException w:name="Grid Table 4 Accent 4" w:uiPriority="49"/>
-    <w:lsdException w:name="Grid Table 5 Dark Accent 4" w:uiPriority="50"/>
-    <w:lsdException w:name="Grid Table 6 Colorful Accent 4" w:uiPriority="51"/>
-    <w:lsdException w:name="Grid Table 7 Colorful Accent 4" w:uiPriority="52"/>
-    <w:lsdException w:name="Grid Table 1 Light Accent 5" w:uiPriority="46"/>
-    <w:lsdException w:name="Grid Table 2 Accent 5" w:uiPriority="47"/>
-    <w:lsdException w:name="Grid Table 3 Accent 5" w:uiPriority="48"/>
-    <w:lsdException w:name="Grid Table 4 Accent 5" w:uiPriority="49"/>
-    <w:lsdException w:name="Grid Table 5 Dark Accent 5" w:uiPriority="50"/>
-    <w:lsdException w:name="Grid Table 6 Colorful Accent 5" w:uiPriority="51"/>
-    <w:lsdException w:name="Grid Table 7 Colorful Accent 5" w:uiPriority="52"/>
-    <w:lsdException w:name="Grid Table 1 Light Accent 6" w:uiPriority="46"/>
-    <w:lsdException w:name="Grid Table 2 Accent 6" w:uiPriority="47"/>
-    <w:lsdException w:name="Grid Table 3 Accent 6" w:uiPriority="48"/>
-    <w:lsdException w:name="Grid Table 4 Accent 6" w:uiPriority="49"/>
-    <w:lsdException w:name="Grid Table 5 Dark Accent 6" w:uiPriority="50"/>
-    <w:lsdException w:name="Grid Table 6 Colorful Accent 6" w:uiPriority="51"/>
-    <w:lsdException w:name="Grid Table 7 Colorful Accent 6" w:uiPriority="52"/>
-    <w:lsdException w:name="List Table 1 Light" w:uiPriority="46"/>
-    <w:lsdException w:name="List Table 2" w:uiPriority="47"/>
-    <w:lsdException w:name="List Table 3" w:uiPriority="48"/>
-    <w:lsdException w:name="List Table 4" w:uiPriority="49"/>
-    <w:lsdException w:name="List Table 5 Dark" w:uiPriority="50"/>
-    <w:lsdException w:name="List Table 6 Colorful" w:uiPriority="51"/>
-    <w:lsdException w:name="List Table 7 Colorful" w:uiPriority="52"/>
-    <w:lsdException w:name="List Table 1 Light Accent 1" w:uiPriority="46"/>
-    <w:lsdException w:name="List Table 2 Accent 1" w:uiPriority="47"/>
-    <w:lsdException w:name="List Table 3 Accent 1" w:uiPriority="48"/>
-    <w:lsdException w:name="List Table 4 Accent 1" w:uiPriority="49"/>
-    <w:lsdException w:name="List Table 5 Dark Accent 1" w:uiPriority="50"/>
-    <w:lsdException w:name="List Table 6 Colorful Accent 1" w:uiPriority="51"/>
-    <w:lsdException w:name="List Table 7 Colorful Accent 1" w:uiPriority="52"/>
-    <w:lsdException w:name="List Table 1 Light Accent 2" w:uiPriority="46"/>
-    <w:lsdException w:name="List Table 2 Accent 2" w:uiPriority="47"/>
-    <w:lsdException w:name="List Table 3 Accent 2" w:uiPriority="48"/>
-    <w:lsdException w:name="List Table 4 Accent 2" w:uiPriority="49"/>
-    <w:lsdException w:name="List Table 5 Dark Accent 2" w:uiPriority="50"/>
-    <w:lsdException w:name="List Table 6 Colorful Accent 2" w:uiPriority="51"/>
-    <w:lsdException w:name="List Table 7 Colorful Accent 2" w:uiPriority="52"/>
-    <w:lsdException w:name="List Table 1 Light Accent 3" w:uiPriority="46"/>
-    <w:lsdException w:name="List Table 2 Accent 3" w:uiPriority="47"/>
-    <w:lsdException w:name="List Table 3 Accent 3" w:uiPriority="48"/>
-    <w:lsdException w:name="List Table 4 Accent 3" w:uiPriority="49"/>
-    <w:lsdException w:name="List Table 5 Dark Accent 3" w:uiPriority="50"/>
-    <w:lsdException w:name="List Table 6 Colorful Accent 3" w:uiPriority="51"/>
-    <w:lsdException w:name="List Table 7 Colorful Accent 3" w:uiPriority="52"/>
-    <w:lsdException w:name="List Table 1 Light Accent 4" w:uiPriority="46"/>
-    <w:lsdException w:name="List Table 2 Accent 4" w:uiPriority="47"/>
-    <w:lsdException w:name="List Table 3 Accent 4" w:uiPriority="48"/>
-    <w:lsdException w:name="List Table 4 Accent 4" w:uiPriority="49"/>
-    <w:lsdException w:name="List Table 5 Dark Accent 4" w:uiPriority="50"/>
-    <w:lsdException w:name="List Table 6 Colorful Accent 4" w:uiPriority="51"/>
-    <w:lsdException w:name="List Table 7 Colorful Accent 4" w:uiPriority="52"/>
-    <w:lsdException w:name="List Table 1 Light Accent 5" w:uiPriority="46"/>
-    <w:lsdException w:name="List Table 2 Accent 5" w:uiPriority="47"/>
-    <w:lsdException w:name="List Table 3 Accent 5" w:uiPriority="48"/>
-    <w:lsdException w:name="List Table 4 Accent 5" w:uiPriority="49"/>
-    <w:lsdException w:name="List Table 5 Dark Accent 5" w:uiPriority="50"/>
-    <w:lsdException w:name="List Table 6 Colorful Accent 5" w:uiPriority="51"/>
-    <w:lsdException w:name="List Table 7 Colorful Accent 5" w:uiPriority="52"/>
-    <w:lsdException w:name="List Table 1 Light Accent 6" w:uiPriority="46"/>
-    <w:lsdException w:name="List Table 2 Accent 6" w:uiPriority="47"/>
-    <w:lsdException w:name="List Table 3 Accent 6" w:uiPriority="48"/>
-    <w:lsdException w:name="List Table 4 Accent 6" w:uiPriority="49"/>
-    <w:lsdException w:name="List Table 5 Dark Accent 6" w:uiPriority="50"/>
-    <w:lsdException w:name="List Table 6 Colorful Accent 6" w:uiPriority="51"/>
-    <w:lsdException w:name="List Table 7 Colorful Accent 6" w:uiPriority="52"/>
-    <w:lsdException w:name="Mention" w:semiHidden="1" w:unhideWhenUsed="1"/>
-    <w:lsdException w:name="Smart Hyperlink" w:semiHidden="1" w:unhideWhenUsed="1"/>
+  <w:latentStyles w:defLockedState="0" w:defUIPriority="99" w:defSemiHidden="1" w:defUnhideWhenUsed="1" w:defQFormat="0" w:count="276">
+    <w:lsdException w:name="Normal" w:semiHidden="0" w:uiPriority="0" w:unhideWhenUsed="0" w:qFormat="1"/>
+    <w:lsdException w:name="heading 1" w:semiHidden="0" w:uiPriority="9" w:unhideWhenUsed="0" w:qFormat="1"/>
+    <w:lsdException w:name="heading 2" w:uiPriority="9" w:qFormat="1"/>
+    <w:lsdException w:name="heading 3" w:uiPriority="9" w:qFormat="1"/>
+    <w:lsdException w:name="heading 4" w:uiPriority="9" w:qFormat="1"/>
+    <w:lsdException w:name="heading 5" w:uiPriority="9" w:qFormat="1"/>
+    <w:lsdException w:name="heading 6" w:uiPriority="9" w:qFormat="1"/>
+    <w:lsdException w:name="heading 7" w:uiPriority="9" w:qFormat="1"/>
+    <w:lsdException w:name="heading 8" w:uiPriority="9" w:qFormat="1"/>
+    <w:lsdException w:name="heading 9" w:uiPriority="9" w:qFormat="1"/>
+    <w:lsdException w:name="toc 1" w:uiPriority="39"/>
+    <w:lsdException w:name="toc 2" w:uiPriority="39"/>
+    <w:lsdException w:name="toc 3" w:uiPriority="39"/>
+    <w:lsdException w:name="toc 4" w:uiPriority="39"/>
+    <w:lsdException w:name="toc 5" w:uiPriority="39"/>
+    <w:lsdException w:name="toc 6" w:uiPriority="39"/>
+    <w:lsdException w:name="toc 7" w:uiPriority="39"/>
+    <w:lsdException w:name="toc 8" w:uiPriority="39"/>
+    <w:lsdException w:name="toc 9" w:uiPriority="39"/>
+    <w:lsdException w:name="caption" w:uiPriority="35" w:qFormat="1"/>
+    <w:lsdException w:name="Title" w:semiHidden="0" w:uiPriority="10" w:unhideWhenUsed="0" w:qFormat="1"/>
+    <w:lsdException w:name="Default Paragraph Font" w:uiPriority="1"/>
+    <w:lsdException w:name="Subtitle" w:semiHidden="0" w:uiPriority="11" w:unhideWhenUsed="0" w:qFormat="1"/>
+    <w:lsdException w:name="Strong" w:semiHidden="0" w:uiPriority="22" w:unhideWhenUsed="0" w:qFormat="1"/>
+    <w:lsdException w:name="Emphasis" w:semiHidden="0" w:uiPriority="20" w:unhideWhenUsed="0" w:qFormat="1"/>
+    <w:lsdException w:name="Table Grid" w:semiHidden="0" w:uiPriority="59" w:unhideWhenUsed="0"/>
+    <w:lsdException w:name="Placeholder Text" w:unhideWhenUsed="0"/>
+    <w:lsdException w:name="No Spacing" w:semiHidden="0" w:uiPriority="1" w:unhideWhenUsed="0" w:qFormat="1"/>
+    <w:lsdException w:name="Light Shading" w:semiHidden="0" w:uiPriority="60" w:unhideWhenUsed="0"/>
+    <w:lsdException w:name="Light List" w:semiHidden="0" w:uiPriority="61" w:unhideWhenUsed="0"/>
+    <w:lsdException w:name="Light Grid" w:semiHidden="0" w:uiPriority="62" w:unhideWhenUsed="0"/>
+    <w:lsdException w:name="Medium Shading 1" w:semiHidden="0" w:uiPriority="63" w:unhideWhenUsed="0"/>
+    <w:lsdException w:name="Medium Shading 2" w:semiHidden="0" w:uiPriority="64" w:unhideWhenUsed="0"/>
+    <w:lsdException w:name="Medium List 1" w:semiHidden="0" w:uiPriority="65" w:unhideWhenUsed="0"/>
+    <w:lsdException w:name="Medium List 2" w:semiHidden="0" w:uiPriority="66" w:unhideWhenUsed="0"/>
+    <w:lsdException w:name="Medium Grid 1" w:semiHidden="0" w:uiPriority="67" w:unhideWhenUsed="0"/>
+    <w:lsdException w:name="Medium Grid 2" w:semiHidden="0" w:uiPriority="68" w:unhideWhenUsed="0"/>
+    <w:lsdException w:name="Medium Grid 3" w:semiHidden="0" w:uiPriority="69" w:unhideWhenUsed="0"/>
+    <w:lsdException w:name="Dark List" w:semiHidden="0" w:uiPriority="70" w:unhideWhenUsed="0"/>
+    <w:lsdException w:name="Colorful Shading" w:semiHidden="0" w:uiPriority="71" w:unhideWhenUsed="0"/>
+    <w:lsdException w:name="Colorful List" w:semiHidden="0" w:uiPriority="72" w:unhideWhenUsed="0"/>
+    <w:lsdException w:name="Colorful Grid" w:semiHidden="0" w:uiPriority="73" w:unhideWhenUsed="0"/>
+    <w:lsdException w:name="Light Shading Accent 1" w:semiHidden="0" w:uiPriority="60" w:unhideWhenUsed="0"/>
+    <w:lsdException w:name="Light List Accent 1" w:semiHidden="0" w:uiPriority="61" w:unhideWhenUsed="0"/>
+    <w:lsdException w:name="Light Grid Accent 1" w:semiHidden="0" w:uiPriority="62" w:unhideWhenUsed="0"/>
+    <w:lsdException w:name="Medium Shading 1 Accent 1" w:semiHidden="0" w:uiPriority="63" w:unhideWhenUsed="0"/>
+    <w:lsdException w:name="Medium Shading 2 Accent 1" w:semiHidden="0" w:uiPriority="64" w:unhideWhenUsed="0"/>
+    <w:lsdException w:name="Medium List 1 Accent 1" w:semiHidden="0" w:uiPriority="65" w:unhideWhenUsed="0"/>
+    <w:lsdException w:name="Revision" w:unhideWhenUsed="0"/>
+    <w:lsdException w:name="List Paragraph" w:semiHidden="0" w:uiPriority="34" w:unhideWhenUsed="0" w:qFormat="1"/>
+    <w:lsdException w:name="Quote" w:semiHidden="0" w:uiPriority="29" w:unhideWhenUsed="0" w:qFormat="1"/>
+    <w:lsdException w:name="Intense Quote" w:semiHidden="0" w:uiPriority="30" w:unhideWhenUsed="0" w:qFormat="1"/>
+    <w:lsdException w:name="Medium List 2 Accent 1" w:semiHidden="0" w:uiPriority="66" w:unhideWhenUsed="0"/>
+    <w:lsdException w:name="Medium Grid 1 Accent 1" w:semiHidden="0" w:uiPriority="67" w:unhideWhenUsed="0"/>
+    <w:lsdException w:name="Medium Grid 2 Accent 1" w:semiHidden="0" w:uiPriority="68" w:unhideWhenUsed="0"/>
+    <w:lsdException w:name="Medium Grid 3 Accent 1" w:semiHidden="0" w:uiPriority="69" w:unhideWhenUsed="0"/>
+    <w:lsdException w:name="Dark List Accent 1" w:semiHidden="0" w:uiPriority="70" w:unhideWhenUsed="0"/>
+    <w:lsdException w:name="Colorful Shading Accent 1" w:semiHidden="0" w:uiPriority="71" w:unhideWhenUsed="0"/>
+    <w:lsdException w:name="Colorful List Accent 1" w:semiHidden="0" w:uiPriority="72" w:unhideWhenUsed="0"/>
+    <w:lsdException w:name="Colorful Grid Accent 1" w:semiHidden="0" w:uiPriority="73" w:unhideWhenUsed="0"/>
+    <w:lsdException w:name="Light Shading Accent 2" w:semiHidden="0" w:uiPriority="60" w:unhideWhenUsed="0"/>
+    <w:lsdException w:name="Light List Accent 2" w:semiHidden="0" w:uiPriority="61" w:unhideWhenUsed="0"/>
+    <w:lsdException w:name="Light Grid Accent 2" w:semiHidden="0" w:uiPriority="62" w:unhideWhenUsed="0"/>
+    <w:lsdException w:name="Medium Shading 1 Accent 2" w:semiHidden="0" w:uiPriority="63" w:unhideWhenUsed="0"/>
+    <w:lsdException w:name="Medium Shading 2 Accent 2" w:semiHidden="0" w:uiPriority="64" w:unhideWhenUsed="0"/>
+    <w:lsdException w:name="Medium List 1 Accent 2" w:semiHidden="0" w:uiPriority="65" w:unhideWhenUsed="0"/>
+    <w:lsdException w:name="Medium List 2 Accent 2" w:semiHidden="0" w:uiPriority="66" w:unhideWhenUsed="0"/>
+    <w:lsdException w:name="Medium Grid 1 Accent 2" w:semiHidden="0" w:uiPriority="67" w:unhideWhenUsed="0"/>
+    <w:lsdException w:name="Medium Grid 2 Accent 2" w:semiHidden="0" w:uiPriority="68" w:unhideWhenUsed="0"/>
+    <w:lsdException w:name="Medium Grid 3 Accent 2" w:semiHidden="0" w:uiPriority="69" w:unhideWhenUsed="0"/>
+    <w:lsdException w:name="Dark List Accent 2" w:semiHidden="0" w:uiPriority="70" w:unhideWhenUsed="0"/>
+    <w:lsdException w:name="Colorful Shading Accent 2" w:semiHidden="0" w:uiPriority="71" w:unhideWhenUsed="0"/>
+    <w:lsdException w:name="Colorful List Accent 2" w:semiHidden="0" w:uiPriority="72" w:unhideWhenUsed="0"/>
+    <w:lsdException w:name="Colorful Grid Accent 2" w:semiHidden="0" w:uiPriority="73" w:unhideWhenUsed="0"/>
+    <w:lsdException w:name="Light Shading Accent 3" w:semiHidden="0" w:uiPriority="60" w:unhideWhenUsed="0"/>
+    <w:lsdException w:name="Light List Accent 3" w:semiHidden="0" w:uiPriority="61" w:unhideWhenUsed="0"/>
+    <w:lsdException w:name="Light Grid Accent 3" w:semiHidden="0" w:uiPriority="62" w:unhideWhenUsed="0"/>
+    <w:lsdException w:name="Medium Shading 1 Accent 3" w:semiHidden="0" w:uiPriority="63" w:unhideWhenUsed="0"/>
+    <w:lsdException w:name="Medium Shading 2 Accent 3" w:semiHidden="0" w:uiPriority="64" w:unhideWhenUsed="0"/>
+    <w:lsdException w:name="Medium List 1 Accent 3" w:semiHidden="0" w:uiPriority="65" w:unhideWhenUsed="0"/>
+    <w:lsdException w:name="Medium List 2 Accent 3" w:semiHidden="0" w:uiPriority="66" w:unhideWhenUsed="0"/>
+    <w:lsdException w:name="Medium Grid 1 Accent 3" w:semiHidden="0" w:uiPriority="67" w:unhideWhenUsed="0"/>
+    <w:lsdException w:name="Medium Grid 2 Accent 3" w:semiHidden="0" w:uiPriority="68" w:unhideWhenUsed="0"/>
+    <w:lsdException w:name="Medium Grid 3 Accent 3" w:semiHidden="0" w:uiPriority="69" w:unhideWhenUsed="0"/>
+    <w:lsdException w:name="Dark List Accent 3" w:semiHidden="0" w:uiPriority="70" w:unhideWhenUsed="0"/>
+    <w:lsdException w:name="Colorful Shading Accent 3" w:semiHidden="0" w:uiPriority="71" w:unhideWhenUsed="0"/>
+    <w:lsdException w:name="Colorful List Accent 3" w:semiHidden="0" w:uiPriority="72" w:unhideWhenUsed="0"/>
+    <w:lsdException w:name="Colorful Grid Accent 3" w:semiHidden="0" w:uiPriority="73" w:unhideWhenUsed="0"/>
+    <w:lsdException w:name="Light Shading Accent 4" w:semiHidden="0" w:uiPriority="60" w:unhideWhenUsed="0"/>
+    <w:lsdException w:name="Light List Accent 4" w:semiHidden="0" w:uiPriority="61" w:unhideWhenUsed="0"/>
+    <w:lsdException w:name="Light Grid Accent 4" w:semiHidden="0" w:uiPriority="62" w:unhideWhenUsed="0"/>
+    <w:lsdException w:name="Medium Shading 1 Accent 4" w:semiHidden="0" w:uiPriority="63" w:unhideWhenUsed="0"/>
+    <w:lsdException w:name="Medium Shading 2 Accent 4" w:semiHidden="0" w:uiPriority="64" w:unhideWhenUsed="0"/>
+    <w:lsdException w:name="Medium List 1 Accent 4" w:semiHidden="0" w:uiPriority="65" w:unhideWhenUsed="0"/>
+    <w:lsdException w:name="Medium List 2 Accent 4" w:semiHidden="0" w:uiPriority="66" w:unhideWhenUsed="0"/>
+    <w:lsdException w:name="Medium Grid 1 Accent 4" w:semiHidden="0" w:uiPriority="67" w:unhideWhenUsed="0"/>
+    <w:lsdException w:name="Medium Grid 2 Accent 4" w:semiHidden="0" w:uiPriority="68" w:unhideWhenUsed="0"/>
+    <w:lsdException w:name="Medium Grid 3 Accent 4" w:semiHidden="0" w:uiPriority="69" w:unhideWhenUsed="0"/>
+    <w:lsdException w:name="Dark List Accent 4" w:semiHidden="0" w:uiPriority="70" w:unhideWhenUsed="0"/>
+    <w:lsdException w:name="Colorful Shading Accent 4" w:semiHidden="0" w:uiPriority="71" w:unhideWhenUsed="0"/>
+    <w:lsdException w:name="Colorful List Accent 4" w:semiHidden="0" w:uiPriority="72" w:unhideWhenUsed="0"/>
+    <w:lsdException w:name="Colorful Grid Accent 4" w:semiHidden="0" w:uiPriority="73" w:unhideWhenUsed="0"/>
+    <w:lsdException w:name="Light Shading Accent 5" w:semiHidden="0" w:uiPriority="60" w:unhideWhenUsed="0"/>
+    <w:lsdException w:name="Light List Accent 5" w:semiHidden="0" w:uiPriority="61" w:unhideWhenUsed="0"/>
+    <w:lsdException w:name="Light Grid Accent 5" w:semiHidden="0" w:uiPriority="62" w:unhideWhenUsed="0"/>
+    <w:lsdException w:name="Medium Shading 1 Accent 5" w:semiHidden="0" w:uiPriority="63" w:unhideWhenUsed="0"/>
+    <w:lsdException w:name="Medium Shading 2 Accent 5" w:semiHidden="0" w:uiPriority="64" w:unhideWhenUsed="0"/>
+    <w:lsdException w:name="Medium List 1 Accent 5" w:semiHidden="0" w:uiPriority="65" w:unhideWhenUsed="0"/>
+    <w:lsdException w:name="Medium List 2 Accent 5" w:semiHidden="0" w:uiPriority="66" w:unhideWhenUsed="0"/>
+    <w:lsdException w:name="Medium Grid 1 Accent 5" w:semiHidden="0" w:uiPriority="67" w:unhideWhenUsed="0"/>
+    <w:lsdException w:name="Medium Grid 2 Accent 5" w:semiHidden="0" w:uiPriority="68" w:unhideWhenUsed="0"/>
+    <w:lsdException w:name="Medium Grid 3 Accent 5" w:semiHidden="0" w:uiPriority="69" w:unhideWhenUsed="0"/>
+    <w:lsdException w:name="Dark List Accent 5" w:semiHidden="0" w:uiPriority="70" w:unhideWhenUsed="0"/>
+    <w:lsdException w:name="Colorful Shading Accent 5" w:semiHidden="0" w:uiPriority="71" w:unhideWhenUsed="0"/>
+    <w:lsdException w:name="Colorful List Accent 5" w:semiHidden="0" w:uiPriority="72" w:unhideWhenUsed="0"/>
+    <w:lsdException w:name="Colorful Grid Accent 5" w:semiHidden="0" w:uiPriority="73" w:unhideWhenUsed="0"/>
+    <w:lsdException w:name="Light Shading Accent 6" w:semiHidden="0" w:uiPriority="60" w:unhideWhenUsed="0"/>
+    <w:lsdException w:name="Light List Accent 6" w:semiHidden="0" w:uiPriority="61" w:unhideWhenUsed="0"/>
+    <w:lsdException w:name="Light Grid Accent 6" w:semiHidden="0" w:uiPriority="62" w:unhideWhenUsed="0"/>
+    <w:lsdException w:name="Medium Shading 1 Accent 6" w:semiHidden="0" w:uiPriority="63" w:unhideWhenUsed="0"/>
+    <w:lsdException w:name="Medium Shading 2 Accent 6" w:semiHidden="0" w:uiPriority="64" w:unhideWhenUsed="0"/>
+    <w:lsdException w:name="Medium List 1 Accent 6" w:semiHidden="0" w:uiPriority="65" w:unhideWhenUsed="0"/>
+    <w:lsdException w:name="Medium List 2 Accent 6" w:semiHidden="0" w:uiPriority="66" w:unhideWhenUsed="0"/>
+    <w:lsdException w:name="Medium Grid 1 Accent 6" w:semiHidden="0" w:uiPriority="67" w:unhideWhenUsed="0"/>
+    <w:lsdException w:name="Medium Grid 2 Accent 6" w:semiHidden="0" w:uiPriority="68" w:unhideWhenUsed="0"/>
+    <w:lsdException w:name="Medium Grid 3 Accent 6" w:semiHidden="0" w:uiPriority="69" w:unhideWhenUsed="0"/>
+    <w:lsdException w:name="Dark List Accent 6" w:semiHidden="0" w:uiPriority="70" w:unhideWhenUsed="0"/>
+    <w:lsdException w:name="Colorful Shading Accent 6" w:semiHidden="0" w:uiPriority="71" w:unhideWhenUsed="0"/>
+    <w:lsdException w:name="Colorful List Accent 6" w:semiHidden="0" w:uiPriority="72" w:unhideWhenUsed="0"/>
+    <w:lsdException w:name="Colorful Grid Accent 6" w:semiHidden="0" w:uiPriority="73" w:unhideWhenUsed="0"/>
+    <w:lsdException w:name="Subtle Emphasis" w:semiHidden="0" w:uiPriority="19" w:unhideWhenUsed="0" w:qFormat="1"/>
+    <w:lsdException w:name="Intense Emphasis" w:semiHidden="0" w:uiPriority="21" w:unhideWhenUsed="0" w:qFormat="1"/>
+    <w:lsdException w:name="Subtle Reference" w:semiHidden="0" w:uiPriority="31" w:unhideWhenUsed="0" w:qFormat="1"/>
+    <w:lsdException w:name="Intense Reference" w:semiHidden="0" w:uiPriority="32" w:unhideWhenUsed="0" w:qFormat="1"/>
+    <w:lsdException w:name="Book Title" w:semiHidden="0" w:uiPriority="33" w:unhideWhenUsed="0" w:qFormat="1"/>
+    <w:lsdException w:name="Bibliography" w:uiPriority="37"/>
+    <w:lsdException w:name="TOC Heading" w:uiPriority="39" w:qFormat="1"/>
   </w:latentStyles>
   <w:style w:type="paragraph" w:default="1" w:styleId="Normal">
     <w:name w:val="Normal"/>
@@ -7965,6 +7749,7 @@
   <w:style w:type="character" w:default="1" w:styleId="DefaultParagraphFont">
     <w:name w:val="Default Paragraph Font"/>
     <w:uiPriority w:val="1"/>
+    <w:semiHidden/>
     <w:unhideWhenUsed/>
   </w:style>
   <w:style w:type="table" w:default="1" w:styleId="TableNormal">
@@ -8064,6 +7849,291 @@
       <w:ind w:left="720"/>
       <w:contextualSpacing/>
     </w:pPr>
+  </w:style>
+  <w:style w:type="character" w:styleId="Hyperlink">
+    <w:name w:val="Hyperlink"/>
+    <w:basedOn w:val="DefaultParagraphFont"/>
+    <w:uiPriority w:val="99"/>
+    <w:unhideWhenUsed/>
+    <w:rsid w:val="00CA747E"/>
+    <w:rPr>
+      <w:color w:val="0000FF" w:themeColor="hyperlink"/>
+      <w:u w:val="single"/>
+    </w:rPr>
+  </w:style>
+</w:styles>
+</file>
+
+<file path=word/stylesWithEffects.xml><?xml version="1.0" encoding="utf-8"?>
+<w:styles xmlns:wpc="http://schemas.microsoft.com/office/word/2010/wordprocessingCanvas" xmlns:mo="http://schemas.microsoft.com/office/mac/office/2008/main" xmlns:mc="http://schemas.openxmlformats.org/markup-compatibility/2006" xmlns:mv="urn:schemas-microsoft-com:mac:vml" xmlns:o="urn:schemas-microsoft-com:office:office" xmlns:r="http://schemas.openxmlformats.org/officeDocument/2006/relationships" xmlns:m="http://schemas.openxmlformats.org/officeDocument/2006/math" xmlns:v="urn:schemas-microsoft-com:vml" xmlns:wp14="http://schemas.microsoft.com/office/word/2010/wordprocessingDrawing" xmlns:wp="http://schemas.openxmlformats.org/drawingml/2006/wordprocessingDrawing" xmlns:w10="urn:schemas-microsoft-com:office:word" xmlns:w="http://schemas.openxmlformats.org/wordprocessingml/2006/main" xmlns:w14="http://schemas.microsoft.com/office/word/2010/wordml" xmlns:wpg="http://schemas.microsoft.com/office/word/2010/wordprocessingGroup" xmlns:wpi="http://schemas.microsoft.com/office/word/2010/wordprocessingInk" xmlns:wne="http://schemas.microsoft.com/office/word/2006/wordml" xmlns:wps="http://schemas.microsoft.com/office/word/2010/wordprocessingShape" mc:Ignorable="w14 wp14">
+  <w:docDefaults>
+    <w:rPrDefault>
+      <w:rPr>
+        <w:rFonts w:asciiTheme="minorHAnsi" w:eastAsiaTheme="minorEastAsia" w:hAnsiTheme="minorHAnsi" w:cstheme="minorBidi"/>
+        <w:sz w:val="24"/>
+        <w:szCs w:val="24"/>
+        <w:lang w:val="en-US" w:eastAsia="en-US" w:bidi="ar-SA"/>
+      </w:rPr>
+    </w:rPrDefault>
+    <w:pPrDefault/>
+  </w:docDefaults>
+  <w:latentStyles w:defLockedState="0" w:defUIPriority="99" w:defSemiHidden="1" w:defUnhideWhenUsed="1" w:defQFormat="0" w:count="276">
+    <w:lsdException w:name="Normal" w:semiHidden="0" w:uiPriority="0" w:unhideWhenUsed="0" w:qFormat="1"/>
+    <w:lsdException w:name="heading 1" w:semiHidden="0" w:uiPriority="9" w:unhideWhenUsed="0" w:qFormat="1"/>
+    <w:lsdException w:name="heading 2" w:uiPriority="9" w:qFormat="1"/>
+    <w:lsdException w:name="heading 3" w:uiPriority="9" w:qFormat="1"/>
+    <w:lsdException w:name="heading 4" w:uiPriority="9" w:qFormat="1"/>
+    <w:lsdException w:name="heading 5" w:uiPriority="9" w:qFormat="1"/>
+    <w:lsdException w:name="heading 6" w:uiPriority="9" w:qFormat="1"/>
+    <w:lsdException w:name="heading 7" w:uiPriority="9" w:qFormat="1"/>
+    <w:lsdException w:name="heading 8" w:uiPriority="9" w:qFormat="1"/>
+    <w:lsdException w:name="heading 9" w:uiPriority="9" w:qFormat="1"/>
+    <w:lsdException w:name="toc 1" w:uiPriority="39"/>
+    <w:lsdException w:name="toc 2" w:uiPriority="39"/>
+    <w:lsdException w:name="toc 3" w:uiPriority="39"/>
+    <w:lsdException w:name="toc 4" w:uiPriority="39"/>
+    <w:lsdException w:name="toc 5" w:uiPriority="39"/>
+    <w:lsdException w:name="toc 6" w:uiPriority="39"/>
+    <w:lsdException w:name="toc 7" w:uiPriority="39"/>
+    <w:lsdException w:name="toc 8" w:uiPriority="39"/>
+    <w:lsdException w:name="toc 9" w:uiPriority="39"/>
+    <w:lsdException w:name="caption" w:uiPriority="35" w:qFormat="1"/>
+    <w:lsdException w:name="Title" w:semiHidden="0" w:uiPriority="10" w:unhideWhenUsed="0" w:qFormat="1"/>
+    <w:lsdException w:name="Default Paragraph Font" w:uiPriority="1"/>
+    <w:lsdException w:name="Subtitle" w:semiHidden="0" w:uiPriority="11" w:unhideWhenUsed="0" w:qFormat="1"/>
+    <w:lsdException w:name="Strong" w:semiHidden="0" w:uiPriority="22" w:unhideWhenUsed="0" w:qFormat="1"/>
+    <w:lsdException w:name="Emphasis" w:semiHidden="0" w:uiPriority="20" w:unhideWhenUsed="0" w:qFormat="1"/>
+    <w:lsdException w:name="Table Grid" w:semiHidden="0" w:uiPriority="59" w:unhideWhenUsed="0"/>
+    <w:lsdException w:name="Placeholder Text" w:unhideWhenUsed="0"/>
+    <w:lsdException w:name="No Spacing" w:semiHidden="0" w:uiPriority="1" w:unhideWhenUsed="0" w:qFormat="1"/>
+    <w:lsdException w:name="Light Shading" w:semiHidden="0" w:uiPriority="60" w:unhideWhenUsed="0"/>
+    <w:lsdException w:name="Light List" w:semiHidden="0" w:uiPriority="61" w:unhideWhenUsed="0"/>
+    <w:lsdException w:name="Light Grid" w:semiHidden="0" w:uiPriority="62" w:unhideWhenUsed="0"/>
+    <w:lsdException w:name="Medium Shading 1" w:semiHidden="0" w:uiPriority="63" w:unhideWhenUsed="0"/>
+    <w:lsdException w:name="Medium Shading 2" w:semiHidden="0" w:uiPriority="64" w:unhideWhenUsed="0"/>
+    <w:lsdException w:name="Medium List 1" w:semiHidden="0" w:uiPriority="65" w:unhideWhenUsed="0"/>
+    <w:lsdException w:name="Medium List 2" w:semiHidden="0" w:uiPriority="66" w:unhideWhenUsed="0"/>
+    <w:lsdException w:name="Medium Grid 1" w:semiHidden="0" w:uiPriority="67" w:unhideWhenUsed="0"/>
+    <w:lsdException w:name="Medium Grid 2" w:semiHidden="0" w:uiPriority="68" w:unhideWhenUsed="0"/>
+    <w:lsdException w:name="Medium Grid 3" w:semiHidden="0" w:uiPriority="69" w:unhideWhenUsed="0"/>
+    <w:lsdException w:name="Dark List" w:semiHidden="0" w:uiPriority="70" w:unhideWhenUsed="0"/>
+    <w:lsdException w:name="Colorful Shading" w:semiHidden="0" w:uiPriority="71" w:unhideWhenUsed="0"/>
+    <w:lsdException w:name="Colorful List" w:semiHidden="0" w:uiPriority="72" w:unhideWhenUsed="0"/>
+    <w:lsdException w:name="Colorful Grid" w:semiHidden="0" w:uiPriority="73" w:unhideWhenUsed="0"/>
+    <w:lsdException w:name="Light Shading Accent 1" w:semiHidden="0" w:uiPriority="60" w:unhideWhenUsed="0"/>
+    <w:lsdException w:name="Light List Accent 1" w:semiHidden="0" w:uiPriority="61" w:unhideWhenUsed="0"/>
+    <w:lsdException w:name="Light Grid Accent 1" w:semiHidden="0" w:uiPriority="62" w:unhideWhenUsed="0"/>
+    <w:lsdException w:name="Medium Shading 1 Accent 1" w:semiHidden="0" w:uiPriority="63" w:unhideWhenUsed="0"/>
+    <w:lsdException w:name="Medium Shading 2 Accent 1" w:semiHidden="0" w:uiPriority="64" w:unhideWhenUsed="0"/>
+    <w:lsdException w:name="Medium List 1 Accent 1" w:semiHidden="0" w:uiPriority="65" w:unhideWhenUsed="0"/>
+    <w:lsdException w:name="Revision" w:unhideWhenUsed="0"/>
+    <w:lsdException w:name="List Paragraph" w:semiHidden="0" w:uiPriority="34" w:unhideWhenUsed="0" w:qFormat="1"/>
+    <w:lsdException w:name="Quote" w:semiHidden="0" w:uiPriority="29" w:unhideWhenUsed="0" w:qFormat="1"/>
+    <w:lsdException w:name="Intense Quote" w:semiHidden="0" w:uiPriority="30" w:unhideWhenUsed="0" w:qFormat="1"/>
+    <w:lsdException w:name="Medium List 2 Accent 1" w:semiHidden="0" w:uiPriority="66" w:unhideWhenUsed="0"/>
+    <w:lsdException w:name="Medium Grid 1 Accent 1" w:semiHidden="0" w:uiPriority="67" w:unhideWhenUsed="0"/>
+    <w:lsdException w:name="Medium Grid 2 Accent 1" w:semiHidden="0" w:uiPriority="68" w:unhideWhenUsed="0"/>
+    <w:lsdException w:name="Medium Grid 3 Accent 1" w:semiHidden="0" w:uiPriority="69" w:unhideWhenUsed="0"/>
+    <w:lsdException w:name="Dark List Accent 1" w:semiHidden="0" w:uiPriority="70" w:unhideWhenUsed="0"/>
+    <w:lsdException w:name="Colorful Shading Accent 1" w:semiHidden="0" w:uiPriority="71" w:unhideWhenUsed="0"/>
+    <w:lsdException w:name="Colorful List Accent 1" w:semiHidden="0" w:uiPriority="72" w:unhideWhenUsed="0"/>
+    <w:lsdException w:name="Colorful Grid Accent 1" w:semiHidden="0" w:uiPriority="73" w:unhideWhenUsed="0"/>
+    <w:lsdException w:name="Light Shading Accent 2" w:semiHidden="0" w:uiPriority="60" w:unhideWhenUsed="0"/>
+    <w:lsdException w:name="Light List Accent 2" w:semiHidden="0" w:uiPriority="61" w:unhideWhenUsed="0"/>
+    <w:lsdException w:name="Light Grid Accent 2" w:semiHidden="0" w:uiPriority="62" w:unhideWhenUsed="0"/>
+    <w:lsdException w:name="Medium Shading 1 Accent 2" w:semiHidden="0" w:uiPriority="63" w:unhideWhenUsed="0"/>
+    <w:lsdException w:name="Medium Shading 2 Accent 2" w:semiHidden="0" w:uiPriority="64" w:unhideWhenUsed="0"/>
+    <w:lsdException w:name="Medium List 1 Accent 2" w:semiHidden="0" w:uiPriority="65" w:unhideWhenUsed="0"/>
+    <w:lsdException w:name="Medium List 2 Accent 2" w:semiHidden="0" w:uiPriority="66" w:unhideWhenUsed="0"/>
+    <w:lsdException w:name="Medium Grid 1 Accent 2" w:semiHidden="0" w:uiPriority="67" w:unhideWhenUsed="0"/>
+    <w:lsdException w:name="Medium Grid 2 Accent 2" w:semiHidden="0" w:uiPriority="68" w:unhideWhenUsed="0"/>
+    <w:lsdException w:name="Medium Grid 3 Accent 2" w:semiHidden="0" w:uiPriority="69" w:unhideWhenUsed="0"/>
+    <w:lsdException w:name="Dark List Accent 2" w:semiHidden="0" w:uiPriority="70" w:unhideWhenUsed="0"/>
+    <w:lsdException w:name="Colorful Shading Accent 2" w:semiHidden="0" w:uiPriority="71" w:unhideWhenUsed="0"/>
+    <w:lsdException w:name="Colorful List Accent 2" w:semiHidden="0" w:uiPriority="72" w:unhideWhenUsed="0"/>
+    <w:lsdException w:name="Colorful Grid Accent 2" w:semiHidden="0" w:uiPriority="73" w:unhideWhenUsed="0"/>
+    <w:lsdException w:name="Light Shading Accent 3" w:semiHidden="0" w:uiPriority="60" w:unhideWhenUsed="0"/>
+    <w:lsdException w:name="Light List Accent 3" w:semiHidden="0" w:uiPriority="61" w:unhideWhenUsed="0"/>
+    <w:lsdException w:name="Light Grid Accent 3" w:semiHidden="0" w:uiPriority="62" w:unhideWhenUsed="0"/>
+    <w:lsdException w:name="Medium Shading 1 Accent 3" w:semiHidden="0" w:uiPriority="63" w:unhideWhenUsed="0"/>
+    <w:lsdException w:name="Medium Shading 2 Accent 3" w:semiHidden="0" w:uiPriority="64" w:unhideWhenUsed="0"/>
+    <w:lsdException w:name="Medium List 1 Accent 3" w:semiHidden="0" w:uiPriority="65" w:unhideWhenUsed="0"/>
+    <w:lsdException w:name="Medium List 2 Accent 3" w:semiHidden="0" w:uiPriority="66" w:unhideWhenUsed="0"/>
+    <w:lsdException w:name="Medium Grid 1 Accent 3" w:semiHidden="0" w:uiPriority="67" w:unhideWhenUsed="0"/>
+    <w:lsdException w:name="Medium Grid 2 Accent 3" w:semiHidden="0" w:uiPriority="68" w:unhideWhenUsed="0"/>
+    <w:lsdException w:name="Medium Grid 3 Accent 3" w:semiHidden="0" w:uiPriority="69" w:unhideWhenUsed="0"/>
+    <w:lsdException w:name="Dark List Accent 3" w:semiHidden="0" w:uiPriority="70" w:unhideWhenUsed="0"/>
+    <w:lsdException w:name="Colorful Shading Accent 3" w:semiHidden="0" w:uiPriority="71" w:unhideWhenUsed="0"/>
+    <w:lsdException w:name="Colorful List Accent 3" w:semiHidden="0" w:uiPriority="72" w:unhideWhenUsed="0"/>
+    <w:lsdException w:name="Colorful Grid Accent 3" w:semiHidden="0" w:uiPriority="73" w:unhideWhenUsed="0"/>
+    <w:lsdException w:name="Light Shading Accent 4" w:semiHidden="0" w:uiPriority="60" w:unhideWhenUsed="0"/>
+    <w:lsdException w:name="Light List Accent 4" w:semiHidden="0" w:uiPriority="61" w:unhideWhenUsed="0"/>
+    <w:lsdException w:name="Light Grid Accent 4" w:semiHidden="0" w:uiPriority="62" w:unhideWhenUsed="0"/>
+    <w:lsdException w:name="Medium Shading 1 Accent 4" w:semiHidden="0" w:uiPriority="63" w:unhideWhenUsed="0"/>
+    <w:lsdException w:name="Medium Shading 2 Accent 4" w:semiHidden="0" w:uiPriority="64" w:unhideWhenUsed="0"/>
+    <w:lsdException w:name="Medium List 1 Accent 4" w:semiHidden="0" w:uiPriority="65" w:unhideWhenUsed="0"/>
+    <w:lsdException w:name="Medium List 2 Accent 4" w:semiHidden="0" w:uiPriority="66" w:unhideWhenUsed="0"/>
+    <w:lsdException w:name="Medium Grid 1 Accent 4" w:semiHidden="0" w:uiPriority="67" w:unhideWhenUsed="0"/>
+    <w:lsdException w:name="Medium Grid 2 Accent 4" w:semiHidden="0" w:uiPriority="68" w:unhideWhenUsed="0"/>
+    <w:lsdException w:name="Medium Grid 3 Accent 4" w:semiHidden="0" w:uiPriority="69" w:unhideWhenUsed="0"/>
+    <w:lsdException w:name="Dark List Accent 4" w:semiHidden="0" w:uiPriority="70" w:unhideWhenUsed="0"/>
+    <w:lsdException w:name="Colorful Shading Accent 4" w:semiHidden="0" w:uiPriority="71" w:unhideWhenUsed="0"/>
+    <w:lsdException w:name="Colorful List Accent 4" w:semiHidden="0" w:uiPriority="72" w:unhideWhenUsed="0"/>
+    <w:lsdException w:name="Colorful Grid Accent 4" w:semiHidden="0" w:uiPriority="73" w:unhideWhenUsed="0"/>
+    <w:lsdException w:name="Light Shading Accent 5" w:semiHidden="0" w:uiPriority="60" w:unhideWhenUsed="0"/>
+    <w:lsdException w:name="Light List Accent 5" w:semiHidden="0" w:uiPriority="61" w:unhideWhenUsed="0"/>
+    <w:lsdException w:name="Light Grid Accent 5" w:semiHidden="0" w:uiPriority="62" w:unhideWhenUsed="0"/>
+    <w:lsdException w:name="Medium Shading 1 Accent 5" w:semiHidden="0" w:uiPriority="63" w:unhideWhenUsed="0"/>
+    <w:lsdException w:name="Medium Shading 2 Accent 5" w:semiHidden="0" w:uiPriority="64" w:unhideWhenUsed="0"/>
+    <w:lsdException w:name="Medium List 1 Accent 5" w:semiHidden="0" w:uiPriority="65" w:unhideWhenUsed="0"/>
+    <w:lsdException w:name="Medium List 2 Accent 5" w:semiHidden="0" w:uiPriority="66" w:unhideWhenUsed="0"/>
+    <w:lsdException w:name="Medium Grid 1 Accent 5" w:semiHidden="0" w:uiPriority="67" w:unhideWhenUsed="0"/>
+    <w:lsdException w:name="Medium Grid 2 Accent 5" w:semiHidden="0" w:uiPriority="68" w:unhideWhenUsed="0"/>
+    <w:lsdException w:name="Medium Grid 3 Accent 5" w:semiHidden="0" w:uiPriority="69" w:unhideWhenUsed="0"/>
+    <w:lsdException w:name="Dark List Accent 5" w:semiHidden="0" w:uiPriority="70" w:unhideWhenUsed="0"/>
+    <w:lsdException w:name="Colorful Shading Accent 5" w:semiHidden="0" w:uiPriority="71" w:unhideWhenUsed="0"/>
+    <w:lsdException w:name="Colorful List Accent 5" w:semiHidden="0" w:uiPriority="72" w:unhideWhenUsed="0"/>
+    <w:lsdException w:name="Colorful Grid Accent 5" w:semiHidden="0" w:uiPriority="73" w:unhideWhenUsed="0"/>
+    <w:lsdException w:name="Light Shading Accent 6" w:semiHidden="0" w:uiPriority="60" w:unhideWhenUsed="0"/>
+    <w:lsdException w:name="Light List Accent 6" w:semiHidden="0" w:uiPriority="61" w:unhideWhenUsed="0"/>
+    <w:lsdException w:name="Light Grid Accent 6" w:semiHidden="0" w:uiPriority="62" w:unhideWhenUsed="0"/>
+    <w:lsdException w:name="Medium Shading 1 Accent 6" w:semiHidden="0" w:uiPriority="63" w:unhideWhenUsed="0"/>
+    <w:lsdException w:name="Medium Shading 2 Accent 6" w:semiHidden="0" w:uiPriority="64" w:unhideWhenUsed="0"/>
+    <w:lsdException w:name="Medium List 1 Accent 6" w:semiHidden="0" w:uiPriority="65" w:unhideWhenUsed="0"/>
+    <w:lsdException w:name="Medium List 2 Accent 6" w:semiHidden="0" w:uiPriority="66" w:unhideWhenUsed="0"/>
+    <w:lsdException w:name="Medium Grid 1 Accent 6" w:semiHidden="0" w:uiPriority="67" w:unhideWhenUsed="0"/>
+    <w:lsdException w:name="Medium Grid 2 Accent 6" w:semiHidden="0" w:uiPriority="68" w:unhideWhenUsed="0"/>
+    <w:lsdException w:name="Medium Grid 3 Accent 6" w:semiHidden="0" w:uiPriority="69" w:unhideWhenUsed="0"/>
+    <w:lsdException w:name="Dark List Accent 6" w:semiHidden="0" w:uiPriority="70" w:unhideWhenUsed="0"/>
+    <w:lsdException w:name="Colorful Shading Accent 6" w:semiHidden="0" w:uiPriority="71" w:unhideWhenUsed="0"/>
+    <w:lsdException w:name="Colorful List Accent 6" w:semiHidden="0" w:uiPriority="72" w:unhideWhenUsed="0"/>
+    <w:lsdException w:name="Colorful Grid Accent 6" w:semiHidden="0" w:uiPriority="73" w:unhideWhenUsed="0"/>
+    <w:lsdException w:name="Subtle Emphasis" w:semiHidden="0" w:uiPriority="19" w:unhideWhenUsed="0" w:qFormat="1"/>
+    <w:lsdException w:name="Intense Emphasis" w:semiHidden="0" w:uiPriority="21" w:unhideWhenUsed="0" w:qFormat="1"/>
+    <w:lsdException w:name="Subtle Reference" w:semiHidden="0" w:uiPriority="31" w:unhideWhenUsed="0" w:qFormat="1"/>
+    <w:lsdException w:name="Intense Reference" w:semiHidden="0" w:uiPriority="32" w:unhideWhenUsed="0" w:qFormat="1"/>
+    <w:lsdException w:name="Book Title" w:semiHidden="0" w:uiPriority="33" w:unhideWhenUsed="0" w:qFormat="1"/>
+    <w:lsdException w:name="Bibliography" w:uiPriority="37"/>
+    <w:lsdException w:name="TOC Heading" w:uiPriority="39" w:qFormat="1"/>
+  </w:latentStyles>
+  <w:style w:type="paragraph" w:default="1" w:styleId="Normal">
+    <w:name w:val="Normal"/>
+    <w:qFormat/>
+  </w:style>
+  <w:style w:type="character" w:default="1" w:styleId="DefaultParagraphFont">
+    <w:name w:val="Default Paragraph Font"/>
+    <w:uiPriority w:val="1"/>
+    <w:semiHidden/>
+    <w:unhideWhenUsed/>
+  </w:style>
+  <w:style w:type="table" w:default="1" w:styleId="TableNormal">
+    <w:name w:val="Normal Table"/>
+    <w:uiPriority w:val="99"/>
+    <w:semiHidden/>
+    <w:unhideWhenUsed/>
+    <w:tblPr>
+      <w:tblInd w:w="0" w:type="dxa"/>
+      <w:tblCellMar>
+        <w:top w:w="0" w:type="dxa"/>
+        <w:left w:w="108" w:type="dxa"/>
+        <w:bottom w:w="0" w:type="dxa"/>
+        <w:right w:w="108" w:type="dxa"/>
+      </w:tblCellMar>
+    </w:tblPr>
+  </w:style>
+  <w:style w:type="numbering" w:default="1" w:styleId="NoList">
+    <w:name w:val="No List"/>
+    <w:uiPriority w:val="99"/>
+    <w:semiHidden/>
+    <w:unhideWhenUsed/>
+  </w:style>
+  <w:style w:type="paragraph" w:styleId="BalloonText">
+    <w:name w:val="Balloon Text"/>
+    <w:basedOn w:val="Normal"/>
+    <w:link w:val="BalloonTextChar"/>
+    <w:uiPriority w:val="99"/>
+    <w:semiHidden/>
+    <w:unhideWhenUsed/>
+    <w:rsid w:val="001C1E88"/>
+    <w:rPr>
+      <w:rFonts w:ascii="Lucida Grande" w:hAnsi="Lucida Grande" w:cs="Lucida Grande"/>
+      <w:sz w:val="18"/>
+      <w:szCs w:val="18"/>
+    </w:rPr>
+  </w:style>
+  <w:style w:type="character" w:customStyle="1" w:styleId="BalloonTextChar">
+    <w:name w:val="Balloon Text Char"/>
+    <w:basedOn w:val="DefaultParagraphFont"/>
+    <w:link w:val="BalloonText"/>
+    <w:uiPriority w:val="99"/>
+    <w:semiHidden/>
+    <w:rsid w:val="001C1E88"/>
+    <w:rPr>
+      <w:rFonts w:ascii="Lucida Grande" w:hAnsi="Lucida Grande" w:cs="Lucida Grande"/>
+      <w:sz w:val="18"/>
+      <w:szCs w:val="18"/>
+    </w:rPr>
+  </w:style>
+  <w:style w:type="paragraph" w:styleId="Footer">
+    <w:name w:val="footer"/>
+    <w:basedOn w:val="Normal"/>
+    <w:link w:val="FooterChar"/>
+    <w:uiPriority w:val="99"/>
+    <w:unhideWhenUsed/>
+    <w:rsid w:val="00535BE9"/>
+    <w:pPr>
+      <w:tabs>
+        <w:tab w:val="center" w:pos="4320"/>
+        <w:tab w:val="right" w:pos="8640"/>
+      </w:tabs>
+    </w:pPr>
+  </w:style>
+  <w:style w:type="character" w:customStyle="1" w:styleId="FooterChar">
+    <w:name w:val="Footer Char"/>
+    <w:basedOn w:val="DefaultParagraphFont"/>
+    <w:link w:val="Footer"/>
+    <w:uiPriority w:val="99"/>
+    <w:rsid w:val="00535BE9"/>
+  </w:style>
+  <w:style w:type="character" w:styleId="PageNumber">
+    <w:name w:val="page number"/>
+    <w:basedOn w:val="DefaultParagraphFont"/>
+    <w:uiPriority w:val="99"/>
+    <w:semiHidden/>
+    <w:unhideWhenUsed/>
+    <w:rsid w:val="00535BE9"/>
+  </w:style>
+  <w:style w:type="character" w:styleId="PlaceholderText">
+    <w:name w:val="Placeholder Text"/>
+    <w:basedOn w:val="DefaultParagraphFont"/>
+    <w:uiPriority w:val="99"/>
+    <w:semiHidden/>
+    <w:rsid w:val="009B604D"/>
+    <w:rPr>
+      <w:color w:val="808080"/>
+    </w:rPr>
+  </w:style>
+  <w:style w:type="paragraph" w:styleId="ListParagraph">
+    <w:name w:val="List Paragraph"/>
+    <w:basedOn w:val="Normal"/>
+    <w:uiPriority w:val="34"/>
+    <w:qFormat/>
+    <w:rsid w:val="00D54CEE"/>
+    <w:pPr>
+      <w:ind w:left="720"/>
+      <w:contextualSpacing/>
+    </w:pPr>
+  </w:style>
+  <w:style w:type="character" w:styleId="Hyperlink">
+    <w:name w:val="Hyperlink"/>
+    <w:basedOn w:val="DefaultParagraphFont"/>
+    <w:uiPriority w:val="99"/>
+    <w:unhideWhenUsed/>
+    <w:rsid w:val="00CA747E"/>
+    <w:rPr>
+      <w:color w:val="0000FF" w:themeColor="hyperlink"/>
+      <w:u w:val="single"/>
+    </w:rPr>
   </w:style>
 </w:styles>
 </file>

</xml_diff>